<commit_message>
Added stub files for scp conf
</commit_message>
<xml_diff>
--- a/docs/OpenSource GIS Stack Installation From Scratch.docx
+++ b/docs/OpenSource GIS Stack Installation From Scratch.docx
@@ -4,7 +4,7 @@
   <w:body>
     <w:p>
       <w:pPr>
-        <w:pStyle w:val="616"/>
+        <w:pStyle w:val="813"/>
         <w:rPr>
           <w:highlight w:val="none"/>
         </w:rPr>
@@ -25,10 +25,11 @@
           <w:highlight w:val="none"/>
         </w:rPr>
       </w:r>
+      <w:r/>
     </w:p>
     <w:p>
       <w:pPr>
-        <w:pStyle w:val="599"/>
+        <w:pStyle w:val="796"/>
         <w:rPr>
           <w:highlight w:val="none"/>
         </w:rPr>
@@ -49,6 +50,7 @@
           <w:highlight w:val="none"/>
         </w:rPr>
       </w:r>
+      <w:r/>
     </w:p>
     <w:p>
       <w:r/>
@@ -56,7 +58,7 @@
     </w:p>
     <w:p>
       <w:pPr>
-        <w:pStyle w:val="600"/>
+        <w:pStyle w:val="797"/>
         <w:rPr>
           <w:highlight w:val="none"/>
         </w:rPr>
@@ -72,7 +74,7 @@
     </w:p>
     <w:p>
       <w:pPr>
-        <w:pStyle w:val="602"/>
+        <w:pStyle w:val="799"/>
         <w:rPr>
           <w:highlight w:val="none"/>
         </w:rPr>
@@ -99,10 +101,11 @@
           <w:highlight w:val="none"/>
         </w:rPr>
       </w:r>
+      <w:r/>
     </w:p>
     <w:p>
       <w:pPr>
-        <w:pStyle w:val="615"/>
+        <w:pStyle w:val="812"/>
       </w:pPr>
       <w:r>
         <w:rPr>
@@ -115,6 +118,7 @@
           <w:highlight w:val="none"/>
         </w:rPr>
       </w:r>
+      <w:r/>
     </w:p>
     <w:p>
       <w:r/>
@@ -122,7 +126,7 @@
     </w:p>
     <w:p>
       <w:pPr>
-        <w:pStyle w:val="602"/>
+        <w:pStyle w:val="799"/>
         <w:rPr>
           <w:highlight w:val="none"/>
         </w:rPr>
@@ -143,6 +147,7 @@
           <w:highlight w:val="none"/>
         </w:rPr>
       </w:r>
+      <w:r/>
     </w:p>
     <w:p>
       <w:pPr>
@@ -153,65 +158,50 @@
       <w:r>
         <w:t xml:space="preserve">Disable password authentication for SSH</w:t>
       </w:r>
-      <w:r/>
-      <w:r>
-        <w:rPr>
-          <w:highlight w:val="none"/>
-        </w:rPr>
-      </w:r>
-      <w:r>
-        <w:rPr>
-          <w:highlight w:val="none"/>
-        </w:rPr>
-      </w:r>
+      <w:r>
+        <w:rPr>
+          <w:highlight w:val="none"/>
+        </w:rPr>
+      </w:r>
+      <w:r/>
     </w:p>
     <w:p>
       <w:pPr>
-        <w:pStyle w:val="615"/>
+        <w:pStyle w:val="812"/>
       </w:pPr>
       <w:r>
         <w:t xml:space="preserve">sudo vim /etc/ssh/sshd_config</w:t>
       </w:r>
-      <w:r/>
-      <w:r/>
       <w:r/>
     </w:p>
     <w:p>
       <w:r>
         <w:t xml:space="preserve">Set this:</w:t>
       </w:r>
-      <w:r/>
-      <w:r/>
       <w:r/>
     </w:p>
     <w:p>
       <w:pPr>
-        <w:pStyle w:val="615"/>
+        <w:pStyle w:val="812"/>
       </w:pPr>
       <w:r>
         <w:t xml:space="preserve">PasswordAuthentication no</w:t>
       </w:r>
-      <w:r/>
-      <w:r/>
       <w:r/>
     </w:p>
     <w:p>
       <w:r>
         <w:t xml:space="preserve">Then do</w:t>
       </w:r>
-      <w:r/>
-      <w:r/>
       <w:r/>
     </w:p>
     <w:p>
       <w:pPr>
-        <w:pStyle w:val="615"/>
+        <w:pStyle w:val="812"/>
       </w:pPr>
       <w:r>
         <w:t xml:space="preserve">sudo systemctl restart sshd.service</w:t>
       </w:r>
-      <w:r/>
-      <w:r/>
       <w:r/>
     </w:p>
     <w:p>
@@ -220,7 +210,7 @@
     </w:p>
     <w:p>
       <w:pPr>
-        <w:pStyle w:val="602"/>
+        <w:pStyle w:val="799"/>
       </w:pPr>
       <w:r>
         <w:t xml:space="preserve">Crowdsec</w:t>
@@ -238,17 +228,16 @@
         </w:rPr>
       </w:pPr>
       <w:r/>
-      <w:r/>
-      <w:hyperlink r:id="rId9" w:tooltip="https://crowdsec.net/" w:history="1">
+      <w:hyperlink r:id="rId10" w:tooltip="https://crowdsec.net/" w:history="1">
         <w:r>
           <w:rPr>
-            <w:rStyle w:val="172"/>
+            <w:rStyle w:val="777"/>
           </w:rPr>
           <w:t xml:space="preserve">https://crowdsec.net/</w:t>
         </w:r>
         <w:r>
           <w:rPr>
-            <w:rStyle w:val="172"/>
+            <w:rStyle w:val="777"/>
           </w:rPr>
         </w:r>
       </w:hyperlink>
@@ -273,10 +262,11 @@
           <w:highlight w:val="none"/>
         </w:rPr>
       </w:r>
+      <w:r/>
     </w:p>
     <w:p>
       <w:pPr>
-        <w:pStyle w:val="615"/>
+        <w:pStyle w:val="812"/>
         <w:jc w:val="left"/>
       </w:pPr>
       <w:r>
@@ -289,7 +279,7 @@
     </w:p>
     <w:p>
       <w:pPr>
-        <w:pStyle w:val="615"/>
+        <w:pStyle w:val="812"/>
       </w:pPr>
       <w:r>
         <w:t xml:space="preserve">sudo apt-get update</w:t>
@@ -298,7 +288,7 @@
     </w:p>
     <w:p>
       <w:pPr>
-        <w:pStyle w:val="615"/>
+        <w:pStyle w:val="812"/>
       </w:pPr>
       <w:r>
         <w:t xml:space="preserve">sudo apt-get install crowdsec</w:t>
@@ -308,11 +298,7 @@
           <w:highlight w:val="none"/>
         </w:rPr>
       </w:r>
-      <w:r>
-        <w:rPr>
-          <w:highlight w:val="none"/>
-        </w:rPr>
-      </w:r>
+      <w:r/>
     </w:p>
     <w:p>
       <w:r>
@@ -325,10 +311,11 @@
           <w:highlight w:val="none"/>
         </w:rPr>
       </w:r>
+      <w:r/>
     </w:p>
     <w:p>
       <w:pPr>
-        <w:pStyle w:val="602"/>
+        <w:pStyle w:val="799"/>
         <w:rPr>
           <w:highlight w:val="none"/>
         </w:rPr>
@@ -340,7 +327,7 @@
     </w:p>
     <w:p>
       <w:pPr>
-        <w:pStyle w:val="615"/>
+        <w:pStyle w:val="812"/>
       </w:pPr>
       <w:r>
         <w:rPr>
@@ -353,14 +340,14 @@
           <w:highlight w:val="none"/>
         </w:rPr>
       </w:r>
+      <w:r/>
     </w:p>
     <w:p>
       <w:r/>
-      <w:r/>
-      <w:hyperlink r:id="rId10" w:tooltip="https://www.fail2ban.org/wiki/index.php/Main_Page" w:history="1">
+      <w:hyperlink r:id="rId11" w:tooltip="https://www.fail2ban.org/wiki/index.php/Main_Page" w:history="1">
         <w:r>
           <w:rPr>
-            <w:rStyle w:val="172"/>
+            <w:rStyle w:val="777"/>
           </w:rPr>
           <w:t xml:space="preserve">https://www.fail2ban.org/wiki/index.php/Main_Page</w:t>
         </w:r>
@@ -369,11 +356,10 @@
         <w:t xml:space="preserve"> </w:t>
       </w:r>
       <w:r/>
-      <w:r/>
     </w:p>
     <w:p>
       <w:pPr>
-        <w:pStyle w:val="602"/>
+        <w:pStyle w:val="799"/>
       </w:pPr>
       <w:r>
         <w:t xml:space="preserve">Firewall</w:t>
@@ -386,7 +372,7 @@
     </w:p>
     <w:p>
       <w:pPr>
-        <w:pStyle w:val="615"/>
+        <w:pStyle w:val="812"/>
       </w:pPr>
       <w:r>
         <w:t xml:space="preserve">sudo ufw allow ssh</w:t>
@@ -395,7 +381,7 @@
     </w:p>
     <w:p>
       <w:pPr>
-        <w:pStyle w:val="615"/>
+        <w:pStyle w:val="812"/>
       </w:pPr>
       <w:r>
         <w:t xml:space="preserve">sudo ufw enable</w:t>
@@ -404,7 +390,7 @@
     </w:p>
     <w:p>
       <w:pPr>
-        <w:pStyle w:val="615"/>
+        <w:pStyle w:val="812"/>
         <w:rPr>
           <w:highlight w:val="none"/>
         </w:rPr>
@@ -425,6 +411,7 @@
           <w:highlight w:val="none"/>
         </w:rPr>
       </w:r>
+      <w:r/>
     </w:p>
     <w:p>
       <w:r>
@@ -438,7 +425,7 @@
     </w:p>
     <w:p>
       <w:pPr>
-        <w:pStyle w:val="615"/>
+        <w:pStyle w:val="812"/>
       </w:pPr>
       <w:r>
         <w:t xml:space="preserve">Status: active</w:t>
@@ -447,14 +434,14 @@
     </w:p>
     <w:p>
       <w:pPr>
-        <w:pStyle w:val="615"/>
+        <w:pStyle w:val="812"/>
       </w:pPr>
       <w:r/>
       <w:r/>
     </w:p>
     <w:p>
       <w:pPr>
-        <w:pStyle w:val="615"/>
+        <w:pStyle w:val="812"/>
       </w:pPr>
       <w:r>
         <w:t xml:space="preserve">To                         Action      From</w:t>
@@ -463,7 +450,7 @@
     </w:p>
     <w:p>
       <w:pPr>
-        <w:pStyle w:val="615"/>
+        <w:pStyle w:val="812"/>
       </w:pPr>
       <w:r>
         <w:t xml:space="preserve">--                         ------      ----</w:t>
@@ -472,7 +459,7 @@
     </w:p>
     <w:p>
       <w:pPr>
-        <w:pStyle w:val="615"/>
+        <w:pStyle w:val="812"/>
       </w:pPr>
       <w:r>
         <w:t xml:space="preserve">22/tcp                     ALLOW       Anywhere                  </w:t>
@@ -481,13 +468,11 @@
     </w:p>
     <w:p>
       <w:pPr>
-        <w:pStyle w:val="615"/>
+        <w:pStyle w:val="812"/>
       </w:pPr>
       <w:r>
         <w:t xml:space="preserve">22/tcp (v6)                ALLOW       Anywhere (v6)</w:t>
       </w:r>
-      <w:r/>
-      <w:r/>
       <w:r/>
     </w:p>
     <w:p>
@@ -516,10 +501,11 @@
           <w:highlight w:val="none"/>
         </w:rPr>
       </w:r>
+      <w:r/>
     </w:p>
     <w:p>
       <w:pPr>
-        <w:pStyle w:val="600"/>
+        <w:pStyle w:val="797"/>
         <w:rPr>
           <w:highlight w:val="none"/>
         </w:rPr>
@@ -552,6 +538,7 @@
           <w:highlight w:val="none"/>
         </w:rPr>
       </w:r>
+      <w:r/>
     </w:p>
     <w:p>
       <w:r/>
@@ -559,7 +546,7 @@
     </w:p>
     <w:p>
       <w:pPr>
-        <w:pStyle w:val="615"/>
+        <w:pStyle w:val="812"/>
       </w:pPr>
       <w:r>
         <w:t xml:space="preserve">sudo snap install bpytop</w:t>
@@ -572,7 +559,7 @@
     </w:p>
     <w:p>
       <w:pPr>
-        <w:pStyle w:val="600"/>
+        <w:pStyle w:val="797"/>
         <w:rPr>
           <w:highlight w:val="none"/>
         </w:rPr>
@@ -593,10 +580,11 @@
           <w:highlight w:val="none"/>
         </w:rPr>
       </w:r>
+      <w:r/>
     </w:p>
     <w:p>
       <w:pPr>
-        <w:pStyle w:val="615"/>
+        <w:pStyle w:val="812"/>
         <w:rPr>
           <w:highlight w:val="none"/>
         </w:rPr>
@@ -604,10 +592,10 @@
       <w:r>
         <w:t xml:space="preserve">sudo apt install </w:t>
       </w:r>
-      <w:hyperlink r:id="rId11" w:tooltip="http://docker.io" w:history="1">
+      <w:hyperlink r:id="rId12" w:tooltip="http://docker.io" w:history="1">
         <w:r>
           <w:rPr>
-            <w:rStyle w:val="172"/>
+            <w:rStyle w:val="777"/>
           </w:rPr>
           <w:t xml:space="preserve">docker.io</w:t>
         </w:r>
@@ -633,6 +621,7 @@
           <w:highlight w:val="none"/>
         </w:rPr>
       </w:r>
+      <w:r/>
     </w:p>
     <w:p>
       <w:pPr>
@@ -650,6 +639,7 @@
           <w:highlight w:val="none"/>
         </w:rPr>
       </w:r>
+      <w:r/>
     </w:p>
     <w:p>
       <w:r>
@@ -662,10 +652,11 @@
           <w:highlight w:val="none"/>
         </w:rPr>
       </w:r>
+      <w:r/>
     </w:p>
     <w:p>
       <w:pPr>
-        <w:pStyle w:val="601"/>
+        <w:pStyle w:val="798"/>
         <w:rPr>
           <w:highlight w:val="none"/>
         </w:rPr>
@@ -691,7 +682,7 @@
     </w:p>
     <w:p>
       <w:pPr>
-        <w:pStyle w:val="615"/>
+        <w:pStyle w:val="812"/>
       </w:pPr>
       <w:r>
         <w:rPr>
@@ -704,6 +695,7 @@
           <w:highlight w:val="none"/>
         </w:rPr>
       </w:r>
+      <w:r/>
     </w:p>
     <w:p>
       <w:r/>
@@ -711,7 +703,7 @@
     </w:p>
     <w:p>
       <w:pPr>
-        <w:pStyle w:val="599"/>
+        <w:pStyle w:val="796"/>
       </w:pPr>
       <w:r>
         <w:t xml:space="preserve">Deploying the server</w:t>
@@ -734,7 +726,7 @@
     </w:p>
     <w:p>
       <w:pPr>
-        <w:pStyle w:val="600"/>
+        <w:pStyle w:val="797"/>
       </w:pPr>
       <w:r>
         <w:t xml:space="preserve">User Group</w:t>
@@ -763,6 +755,7 @@
           <w:highlight w:val="none"/>
         </w:rPr>
       </w:r>
+      <w:r/>
     </w:p>
     <w:p>
       <w:pPr>
@@ -786,6 +779,7 @@
           <w:highlight w:val="none"/>
         </w:rPr>
       </w:r>
+      <w:r/>
     </w:p>
     <w:p>
       <w:r>
@@ -799,7 +793,7 @@
     </w:p>
     <w:p>
       <w:pPr>
-        <w:pStyle w:val="600"/>
+        <w:pStyle w:val="797"/>
       </w:pPr>
       <w:r>
         <w:t xml:space="preserve">Project Checkout</w:t>
@@ -812,7 +806,7 @@
     </w:p>
     <w:p>
       <w:pPr>
-        <w:pStyle w:val="615"/>
+        <w:pStyle w:val="812"/>
         <w:rPr>
           <w:highlight w:val="none"/>
         </w:rPr>
@@ -824,7 +818,7 @@
     </w:p>
     <w:p>
       <w:pPr>
-        <w:pStyle w:val="615"/>
+        <w:pStyle w:val="812"/>
         <w:rPr>
           <w:highlight w:val="none"/>
         </w:rPr>
@@ -840,10 +834,11 @@
           <w:highlight w:val="none"/>
         </w:rPr>
       </w:r>
+      <w:r/>
     </w:p>
     <w:p>
       <w:pPr>
-        <w:pStyle w:val="615"/>
+        <w:pStyle w:val="812"/>
         <w:rPr>
           <w:highlight w:val="none"/>
         </w:rPr>
@@ -854,10 +849,10 @@
         </w:rPr>
         <w:t xml:space="preserve">sudo chown </w:t>
       </w:r>
-      <w:hyperlink r:id="rId12" w:tooltip="http://timlinux.timlinux" w:history="1">
+      <w:hyperlink r:id="rId13" w:tooltip="http://timlinux.timlinux" w:history="1">
         <w:r>
           <w:rPr>
-            <w:rStyle w:val="172"/>
+            <w:rStyle w:val="777"/>
             <w:highlight w:val="none"/>
           </w:rPr>
           <w:t xml:space="preserve">timlinux.timlinux</w:t>
@@ -874,10 +869,11 @@
           <w:highlight w:val="none"/>
         </w:rPr>
       </w:r>
+      <w:r/>
     </w:p>
     <w:p>
       <w:pPr>
-        <w:pStyle w:val="615"/>
+        <w:pStyle w:val="812"/>
         <w:rPr>
           <w:highlight w:val="none"/>
         </w:rPr>
@@ -893,10 +889,11 @@
           <w:highlight w:val="none"/>
         </w:rPr>
       </w:r>
+      <w:r/>
     </w:p>
     <w:p>
       <w:pPr>
-        <w:pStyle w:val="615"/>
+        <w:pStyle w:val="812"/>
       </w:pPr>
       <w:r>
         <w:rPr>
@@ -907,7 +904,6 @@
       <w:r>
         <w:t xml:space="preserve">https://github.com/kartoza/OpenSource-GIS-Stack</w:t>
       </w:r>
-      <w:r/>
       <w:r/>
     </w:p>
     <w:p>
@@ -916,7 +912,7 @@
     </w:p>
     <w:p>
       <w:pPr>
-        <w:pStyle w:val="601"/>
+        <w:pStyle w:val="798"/>
         <w:rPr>
           <w:highlight w:val="none"/>
         </w:rPr>
@@ -937,6 +933,7 @@
           <w:highlight w:val="none"/>
         </w:rPr>
       </w:r>
+      <w:r/>
     </w:p>
     <w:p>
       <w:pPr>
@@ -951,7 +948,7 @@
     </w:p>
     <w:p>
       <w:pPr>
-        <w:pStyle w:val="615"/>
+        <w:pStyle w:val="812"/>
         <w:rPr>
           <w:highlight w:val="none"/>
         </w:rPr>
@@ -974,7 +971,7 @@
     </w:p>
     <w:p>
       <w:pPr>
-        <w:pStyle w:val="615"/>
+        <w:pStyle w:val="812"/>
       </w:pPr>
       <w:r>
         <w:t xml:space="preserve">rpl smallholding gis .env</w:t>
@@ -983,7 +980,7 @@
     </w:p>
     <w:p>
       <w:pPr>
-        <w:pStyle w:val="615"/>
+        <w:pStyle w:val="812"/>
       </w:pPr>
       <w:r>
         <w:t xml:space="preserve">rpl castelo.kartoza.com  geoservices.govt.lc .env</w:t>
@@ -992,7 +989,7 @@
     </w:p>
     <w:p>
       <w:pPr>
-        <w:pStyle w:val="615"/>
+        <w:pStyle w:val="812"/>
         <w:rPr>
           <w:highlight w:val="none"/>
         </w:rPr>
@@ -1013,10 +1010,11 @@
           <w:highlight w:val="none"/>
         </w:rPr>
       </w:r>
+      <w:r/>
     </w:p>
     <w:p>
       <w:pPr>
-        <w:pStyle w:val="601"/>
+        <w:pStyle w:val="798"/>
         <w:rPr>
           <w:highlight w:val="none"/>
         </w:rPr>
@@ -1037,6 +1035,7 @@
           <w:highlight w:val="none"/>
         </w:rPr>
       </w:r>
+      <w:r/>
     </w:p>
     <w:p>
       <w:r>
@@ -1050,7 +1049,7 @@
     </w:p>
     <w:p>
       <w:pPr>
-        <w:pStyle w:val="615"/>
+        <w:pStyle w:val="812"/>
       </w:pPr>
       <w:r>
         <w:t xml:space="preserve">ufw allow 2222</w:t>
@@ -1059,7 +1058,7 @@
     </w:p>
     <w:p>
       <w:pPr>
-        <w:pStyle w:val="615"/>
+        <w:pStyle w:val="812"/>
         <w:rPr>
           <w:highlight w:val="none"/>
         </w:rPr>
@@ -1067,7 +1066,6 @@
       <w:r>
         <w:t xml:space="preserve">sudo ufw allow 2222</w:t>
       </w:r>
-      <w:r/>
       <w:r/>
     </w:p>
     <w:p>
@@ -1086,6 +1084,7 @@
           <w:highlight w:val="none"/>
         </w:rPr>
       </w:r>
+      <w:r/>
     </w:p>
     <w:p>
       <w:pPr>
@@ -1104,10 +1103,11 @@
           <w:highlight w:val="none"/>
         </w:rPr>
       </w:r>
+      <w:r/>
     </w:p>
     <w:p>
       <w:pPr>
-        <w:pStyle w:val="615"/>
+        <w:pStyle w:val="812"/>
       </w:pPr>
       <w:r>
         <w:rPr>
@@ -1118,18 +1118,9 @@
         <w:rPr>
           <w:highlight w:val="none"/>
         </w:rPr>
-        <w:t xml:space="preserve">cat ~/.ssh/authorized_keys &gt; scp_conf/uploaders</w:t>
-      </w:r>
-      <w:r>
-        <w:rPr>
-          <w:highlight w:val="none"/>
-        </w:rPr>
-      </w:r>
-      <w:r>
-        <w:rPr>
-          <w:highlight w:val="none"/>
-        </w:rPr>
-      </w:r>
+        <w:t xml:space="preserve">cat ~/.ssh/authorized_keys &gt; scp_conf/gis_projects</w:t>
+      </w:r>
+      <w:r/>
     </w:p>
     <w:p>
       <w:pPr>
@@ -1143,6 +1134,11 @@
       <w:r/>
     </w:p>
     <w:p>
+      <w:pPr>
+        <w:rPr>
+          <w:highlight w:val="none"/>
+        </w:rPr>
+      </w:pPr>
       <w:r>
         <w:rPr>
           <w:highlight w:val="none"/>
@@ -1155,8 +1151,421 @@
       </w:r>
     </w:p>
     <w:p>
-      <w:r/>
-      <w:r/>
+      <w:pPr>
+        <w:rPr>
+          <w:highlight w:val="none"/>
+        </w:rPr>
+      </w:pPr>
+      <w:r>
+        <w:rPr>
+          <w:highlight w:val="none"/>
+        </w:rPr>
+        <w:t xml:space="preserve">Starting the container:</w:t>
+      </w:r>
+      <w:r>
+        <w:rPr>
+          <w:highlight w:val="none"/>
+        </w:rPr>
+      </w:r>
+    </w:p>
+    <w:p>
+      <w:pPr>
+        <w:rPr>
+          <w:highlight w:val="none"/>
+        </w:rPr>
+      </w:pPr>
+      <w:r>
+        <w:rPr>
+          <w:highlight w:val="none"/>
+        </w:rPr>
+      </w:r>
+      <w:r>
+        <w:rPr>
+          <w:highlight w:val="none"/>
+        </w:rPr>
+      </w:r>
+    </w:p>
+    <w:p>
+      <w:pPr>
+        <w:pStyle w:val="812"/>
+        <w:rPr>
+          <w:highlight w:val="none"/>
+        </w:rPr>
+      </w:pPr>
+      <w:r>
+        <w:rPr>
+          <w:highlight w:val="none"/>
+        </w:rPr>
+        <w:t xml:space="preserve">docker-compose up -d scp</w:t>
+      </w:r>
+      <w:r>
+        <w:rPr>
+          <w:highlight w:val="none"/>
+        </w:rPr>
+      </w:r>
+    </w:p>
+    <w:p>
+      <w:pPr>
+        <w:rPr>
+          <w:highlight w:val="none"/>
+        </w:rPr>
+      </w:pPr>
+      <w:r>
+        <w:rPr>
+          <w:highlight w:val="none"/>
+        </w:rPr>
+      </w:r>
+      <w:r>
+        <w:rPr>
+          <w:highlight w:val="none"/>
+        </w:rPr>
+      </w:r>
+    </w:p>
+    <w:p>
+      <w:pPr>
+        <w:rPr>
+          <w:highlight w:val="none"/>
+        </w:rPr>
+      </w:pPr>
+      <w:r>
+        <w:rPr>
+          <w:highlight w:val="none"/>
+        </w:rPr>
+        <w:t xml:space="preserve">Example copying of data into the container:</w:t>
+      </w:r>
+      <w:r>
+        <w:rPr>
+          <w:highlight w:val="none"/>
+        </w:rPr>
+      </w:r>
+    </w:p>
+    <w:p>
+      <w:pPr>
+        <w:rPr>
+          <w:highlight w:val="none"/>
+        </w:rPr>
+      </w:pPr>
+      <w:r>
+        <w:rPr>
+          <w:highlight w:val="none"/>
+        </w:rPr>
+      </w:r>
+      <w:r>
+        <w:rPr>
+          <w:highlight w:val="none"/>
+        </w:rPr>
+      </w:r>
+    </w:p>
+    <w:p>
+      <w:pPr>
+        <w:pStyle w:val="812"/>
+        <w:rPr>
+          <w:highlight w:val="none"/>
+        </w:rPr>
+      </w:pPr>
+      <w:r>
+        <w:rPr>
+          <w:highlight w:val="none"/>
+        </w:rPr>
+      </w:r>
+      <w:r>
+        <w:rPr>
+          <w:highlight w:val="none"/>
+        </w:rPr>
+        <w:t xml:space="preserve">scp -P 2222 sample-document.txt localhost:/data/</w:t>
+      </w:r>
+      <w:r>
+        <w:t xml:space="preserve">/gis_projects</w:t>
+      </w:r>
+      <w:r>
+        <w:t xml:space="preserve">/gis_projects</w:t>
+      </w:r>
+      <w:r>
+        <w:t xml:space="preserve">/gis_projects</w:t>
+      </w:r>
+      <w:r/>
+      <w:r/>
+      <w:r/>
+      <w:r>
+        <w:rPr>
+          <w:highlight w:val="none"/>
+        </w:rPr>
+      </w:r>
+      <w:r>
+        <w:rPr>
+          <w:highlight w:val="none"/>
+        </w:rPr>
+      </w:r>
+    </w:p>
+    <w:p>
+      <w:r>
+        <w:rPr>
+          <w:highlight w:val="none"/>
+        </w:rPr>
+      </w:r>
+      <w:r>
+        <w:rPr>
+          <w:highlight w:val="none"/>
+        </w:rPr>
+      </w:r>
+      <w:r/>
+    </w:p>
+    <w:p>
+      <w:r>
+        <w:t xml:space="preserve">In Nautilus (file manager in Linux Gnome Desktop) you can test by connecting </w:t>
+      </w:r>
+      <w:r/>
+    </w:p>
+    <w:p>
+      <w:pPr>
+        <w:pStyle w:val="812"/>
+        <w:rPr>
+          <w:highlight w:val="none"/>
+        </w:rPr>
+      </w:pPr>
+      <w:r/>
+      <w:r>
+        <w:t xml:space="preserve">sftp://localhost:2222/data/gis_projects </w:t>
+      </w:r>
+      <w:r/>
+    </w:p>
+    <w:p>
+      <w:r>
+        <w:rPr>
+          <w:highlight w:val="none"/>
+        </w:rPr>
+        <w:t xml:space="preserve">into the red highlighted box below:</w:t>
+      </w:r>
+      <w:r>
+        <w:rPr>
+          <w:highlight w:val="none"/>
+        </w:rPr>
+      </w:r>
+    </w:p>
+    <w:p>
+      <w:pPr>
+        <w:jc w:val="center"/>
+        <w:rPr>
+          <w:highlight w:val="none"/>
+        </w:rPr>
+      </w:pPr>
+      <w:r/>
+      <w:r>
+        <mc:AlternateContent>
+          <mc:Choice Requires="wpg">
+            <w:drawing>
+              <wp:inline xmlns:wp="http://schemas.openxmlformats.org/drawingml/2006/wordprocessingDrawing" distT="0" distB="0" distL="0" distR="0">
+                <wp:extent cx="3577073" cy="2263186"/>
+                <wp:effectExtent l="0" t="0" r="0" b="0"/>
+                <wp:docPr id="1" name="" hidden="false"/>
+                <wp:cNvGraphicFramePr>
+                  <a:graphicFrameLocks xmlns:a="http://schemas.openxmlformats.org/drawingml/2006/main" noChangeAspect="true"/>
+                </wp:cNvGraphicFramePr>
+                <a:graphic xmlns:a="http://schemas.openxmlformats.org/drawingml/2006/main">
+                  <a:graphicData uri="http://schemas.openxmlformats.org/drawingml/2006/picture">
+                    <pic:pic xmlns:pic="http://schemas.openxmlformats.org/drawingml/2006/picture">
+                      <pic:nvPicPr>
+                        <pic:cNvPr id="4" name="" hidden="0"/>
+                        <pic:cNvPicPr>
+                          <a:picLocks noChangeAspect="1"/>
+                        </pic:cNvPicPr>
+                        <pic:nvPr isPhoto="0" userDrawn="0"/>
+                      </pic:nvPicPr>
+                      <pic:blipFill>
+                        <a:blip r:embed="rId14"/>
+                        <a:stretch/>
+                      </pic:blipFill>
+                      <pic:spPr bwMode="auto">
+                        <a:xfrm flipH="0" flipV="0">
+                          <a:off x="0" y="0"/>
+                          <a:ext cx="3577073" cy="2263186"/>
+                        </a:xfrm>
+                        <a:prstGeom prst="rect">
+                          <a:avLst/>
+                        </a:prstGeom>
+                      </pic:spPr>
+                    </pic:pic>
+                  </a:graphicData>
+                </a:graphic>
+              </wp:inline>
+            </w:drawing>
+          </mc:Choice>
+          <mc:Fallback>
+            <w:pict>
+              <v:shapetype type="#_x0000_t75" o:spt="75" coordsize="21600,21600" o:preferrelative="t" path="m@4@5l@4@11@9@11@9@5xe">
+                <v:formulas>
+                  <v:f eqn="if lineDrawn pixelLineWidth 0"/>
+                  <v:f eqn="sum @0 1 0"/>
+                  <v:f eqn="sum 0 0 @1"/>
+                  <v:f eqn="prod @2 1 2"/>
+                  <v:f eqn="prod @3 21600 pixelWidth"/>
+                  <v:f eqn="prod @3 21600 pixelHeight"/>
+                  <v:f eqn="sum @0 0 1"/>
+                  <v:f eqn="prod @6 1 2"/>
+                  <v:f eqn="prod @7 21600 pixelWidth"/>
+                  <v:f eqn="sum @8 21600 0"/>
+                  <v:f eqn="prod @7 21600 pixelHeight"/>
+                  <v:f eqn="sum @10 21600 0"/>
+                </v:formulas>
+              </v:shapetype>
+              <v:shape id="_x0000_i0" o:spid="_x0000_s0" type="#_x0000_t75" style="mso-wrap-distance-left:0.0pt;mso-wrap-distance-top:0.0pt;mso-wrap-distance-right:0.0pt;mso-wrap-distance-bottom:0.0pt;width:281.7pt;height:178.2pt;" stroked="false">
+                <v:path textboxrect="0,0,0,0"/>
+                <v:imagedata r:id="rId14" o:title=""/>
+              </v:shape>
+            </w:pict>
+          </mc:Fallback>
+        </mc:AlternateContent>
+      </w:r>
+      <w:r/>
+      <w:r/>
+    </w:p>
+    <w:p>
+      <w:pPr>
+        <w:jc w:val="left"/>
+        <w:rPr>
+          <w:highlight w:val="none"/>
+        </w:rPr>
+      </w:pPr>
+      <w:r>
+        <w:rPr>
+          <w:highlight w:val="none"/>
+        </w:rPr>
+        <w:t xml:space="preserve">After that open a second window and you can drag and drop files too and from the folder.</w:t>
+      </w:r>
+      <w:r>
+        <w:rPr>
+          <w:highlight w:val="none"/>
+        </w:rPr>
+      </w:r>
+    </w:p>
+    <w:p>
+      <w:pPr>
+        <w:jc w:val="left"/>
+        <w:rPr>
+          <w:highlight w:val="none"/>
+        </w:rPr>
+      </w:pPr>
+      <w:r>
+        <w:rPr>
+          <w:highlight w:val="none"/>
+        </w:rPr>
+        <w:t xml:space="preserve">The scp container has these pre-configured accounts and purposes:</w:t>
+      </w:r>
+      <w:r>
+        <w:rPr>
+          <w:highlight w:val="none"/>
+        </w:rPr>
+      </w:r>
+      <w:r>
+        <w:rPr>
+          <w:highlight w:val="none"/>
+        </w:rPr>
+      </w:r>
+      <w:r>
+        <w:rPr>
+          <w:highlight w:val="none"/>
+        </w:rPr>
+      </w:r>
+    </w:p>
+    <w:p>
+      <w:pPr>
+        <w:pStyle w:val="814"/>
+        <w:numPr>
+          <w:ilvl w:val="0"/>
+          <w:numId w:val="1"/>
+        </w:numPr>
+        <w:jc w:val="left"/>
+        <w:rPr>
+          <w:highlight w:val="none"/>
+        </w:rPr>
+      </w:pPr>
+      <w:r>
+        <w:rPr>
+          <w:b/>
+        </w:rPr>
+        <w:t xml:space="preserve">geoserver_data</w:t>
+      </w:r>
+      <w:r>
+        <w:t xml:space="preserve"> - data to be made available from a file store in GeoServer</w:t>
+      </w:r>
+      <w:r/>
+    </w:p>
+    <w:p>
+      <w:pPr>
+        <w:pStyle w:val="814"/>
+        <w:numPr>
+          <w:ilvl w:val="0"/>
+          <w:numId w:val="1"/>
+        </w:numPr>
+        <w:jc w:val="left"/>
+        <w:rPr>
+          <w:highlight w:val="none"/>
+        </w:rPr>
+      </w:pPr>
+      <w:r>
+        <w:rPr>
+          <w:b/>
+          <w:highlight w:val="none"/>
+        </w:rPr>
+        <w:t xml:space="preserve">qgis_data</w:t>
+      </w:r>
+      <w:r>
+        <w:rPr>
+          <w:highlight w:val="none"/>
+        </w:rPr>
+        <w:t xml:space="preserve"> - project folders for publishing QGIS projects via QGIS Server</w:t>
+      </w:r>
+      <w:r>
+        <w:rPr>
+          <w:highlight w:val="none"/>
+        </w:rPr>
+      </w:r>
+    </w:p>
+    <w:p>
+      <w:pPr>
+        <w:pStyle w:val="814"/>
+        <w:numPr>
+          <w:ilvl w:val="0"/>
+          <w:numId w:val="1"/>
+        </w:numPr>
+        <w:jc w:val="left"/>
+        <w:rPr>
+          <w:highlight w:val="none"/>
+        </w:rPr>
+      </w:pPr>
+      <w:r>
+        <w:rPr>
+          <w:b/>
+          <w:highlight w:val="none"/>
+        </w:rPr>
+        <w:t xml:space="preserve">hugo_data</w:t>
+      </w:r>
+      <w:r>
+        <w:rPr>
+          <w:highlight w:val="none"/>
+        </w:rPr>
+        <w:t xml:space="preserve"> - markdown files for publishing to hugo static site generator</w:t>
+      </w:r>
+      <w:r>
+        <w:rPr>
+          <w:highlight w:val="none"/>
+        </w:rPr>
+      </w:r>
+    </w:p>
+    <w:p>
+      <w:pPr>
+        <w:jc w:val="left"/>
+      </w:pPr>
+      <w:r>
+        <w:rPr>
+          <w:highlight w:val="none"/>
+        </w:rPr>
+      </w:r>
+      <w:r>
+        <w:rPr>
+          <w:highlight w:val="none"/>
+        </w:rPr>
+      </w:r>
     </w:p>
     <w:sectPr>
       <w:footnotePr/>
@@ -1178,7 +1587,6 @@
       <w:pPr>
         <w:spacing w:lineRule="auto" w:line="240" w:after="0"/>
       </w:pPr>
-      <w:r/>
       <w:r>
         <w:separator/>
       </w:r>
@@ -1190,7 +1598,6 @@
       <w:pPr>
         <w:spacing w:lineRule="auto" w:line="240" w:after="0"/>
       </w:pPr>
-      <w:r/>
       <w:r>
         <w:continuationSeparator/>
       </w:r>
@@ -1207,7 +1614,6 @@
       <w:pPr>
         <w:spacing w:lineRule="auto" w:line="240" w:after="0"/>
       </w:pPr>
-      <w:r/>
       <w:r>
         <w:separator/>
       </w:r>
@@ -1219,7 +1625,6 @@
       <w:pPr>
         <w:spacing w:lineRule="auto" w:line="240" w:after="0"/>
       </w:pPr>
-      <w:r/>
       <w:r>
         <w:continuationSeparator/>
       </w:r>
@@ -1227,6 +1632,143 @@
     </w:p>
   </w:footnote>
 </w:footnotes>
+</file>
+
+<file path=word/numbering.xml><?xml version="1.0" encoding="utf-8"?>
+<w:numbering xmlns:wpc="http://schemas.microsoft.com/office/word/2010/wordprocessingCanvas" xmlns:mc="http://schemas.openxmlformats.org/markup-compatibility/2006" xmlns:o="urn:schemas-microsoft-com:office:office" xmlns:r="http://schemas.openxmlformats.org/officeDocument/2006/relationships" xmlns:m="http://schemas.openxmlformats.org/officeDocument/2006/math" xmlns:v="urn:schemas-microsoft-com:vml" xmlns:wp14="http://schemas.microsoft.com/office/word/2010/wordprocessingDrawing" xmlns:wp="http://schemas.openxmlformats.org/drawingml/2006/wordprocessingDrawing" xmlns:w10="urn:schemas-microsoft-com:office:word" xmlns:w="http://schemas.openxmlformats.org/wordprocessingml/2006/main" xmlns:w14="http://schemas.microsoft.com/office/word/2010/wordml" xmlns:w15="http://schemas.microsoft.com/office/word/2012/wordml" xmlns:wpg="http://schemas.microsoft.com/office/word/2010/wordprocessingGroup" xmlns:wpi="http://schemas.microsoft.com/office/word/2010/wordprocessingInk" xmlns:wne="http://schemas.microsoft.com/office/word/2006/wordml" xmlns:wps="http://schemas.microsoft.com/office/word/2010/wordprocessingShape" mc:Ignorable="w14 w15 wp14">
+  <w:abstractNum w:abstractNumId="0">
+    <w:multiLevelType w:val="hybridMultilevel"/>
+    <w:lvl w:ilvl="0">
+      <w:start w:val="1"/>
+      <w:numFmt w:val="bullet"/>
+      <w:isLgl w:val="false"/>
+      <w:suff w:val="tab"/>
+      <w:lvlText w:val="·"/>
+      <w:lvlJc w:val="left"/>
+      <w:pPr>
+        <w:ind w:left="709" w:hanging="360"/>
+      </w:pPr>
+      <w:rPr>
+        <w:rFonts w:ascii="Symbol" w:hAnsi="Symbol" w:cs="Symbol" w:eastAsia="Symbol"/>
+      </w:rPr>
+    </w:lvl>
+    <w:lvl w:ilvl="1">
+      <w:start w:val="1"/>
+      <w:numFmt w:val="bullet"/>
+      <w:isLgl w:val="false"/>
+      <w:suff w:val="tab"/>
+      <w:lvlText w:val="o"/>
+      <w:lvlJc w:val="left"/>
+      <w:pPr>
+        <w:ind w:left="1429" w:hanging="360"/>
+      </w:pPr>
+      <w:rPr>
+        <w:rFonts w:ascii="Courier New" w:hAnsi="Courier New" w:cs="Courier New" w:eastAsia="Courier New"/>
+      </w:rPr>
+    </w:lvl>
+    <w:lvl w:ilvl="2">
+      <w:start w:val="1"/>
+      <w:numFmt w:val="bullet"/>
+      <w:isLgl w:val="false"/>
+      <w:suff w:val="tab"/>
+      <w:lvlText w:val="§"/>
+      <w:lvlJc w:val="left"/>
+      <w:pPr>
+        <w:ind w:left="2149" w:hanging="360"/>
+      </w:pPr>
+      <w:rPr>
+        <w:rFonts w:ascii="Wingdings" w:hAnsi="Wingdings" w:cs="Wingdings" w:eastAsia="Wingdings"/>
+      </w:rPr>
+    </w:lvl>
+    <w:lvl w:ilvl="3">
+      <w:start w:val="1"/>
+      <w:numFmt w:val="bullet"/>
+      <w:isLgl w:val="false"/>
+      <w:suff w:val="tab"/>
+      <w:lvlText w:val="·"/>
+      <w:lvlJc w:val="left"/>
+      <w:pPr>
+        <w:ind w:left="2869" w:hanging="360"/>
+      </w:pPr>
+      <w:rPr>
+        <w:rFonts w:ascii="Symbol" w:hAnsi="Symbol" w:cs="Symbol" w:eastAsia="Symbol"/>
+      </w:rPr>
+    </w:lvl>
+    <w:lvl w:ilvl="4">
+      <w:start w:val="1"/>
+      <w:numFmt w:val="bullet"/>
+      <w:isLgl w:val="false"/>
+      <w:suff w:val="tab"/>
+      <w:lvlText w:val="o"/>
+      <w:lvlJc w:val="left"/>
+      <w:pPr>
+        <w:ind w:left="3589" w:hanging="360"/>
+      </w:pPr>
+      <w:rPr>
+        <w:rFonts w:ascii="Courier New" w:hAnsi="Courier New" w:cs="Courier New" w:eastAsia="Courier New"/>
+      </w:rPr>
+    </w:lvl>
+    <w:lvl w:ilvl="5">
+      <w:start w:val="1"/>
+      <w:numFmt w:val="bullet"/>
+      <w:isLgl w:val="false"/>
+      <w:suff w:val="tab"/>
+      <w:lvlText w:val="§"/>
+      <w:lvlJc w:val="left"/>
+      <w:pPr>
+        <w:ind w:left="4309" w:hanging="360"/>
+      </w:pPr>
+      <w:rPr>
+        <w:rFonts w:ascii="Wingdings" w:hAnsi="Wingdings" w:cs="Wingdings" w:eastAsia="Wingdings"/>
+      </w:rPr>
+    </w:lvl>
+    <w:lvl w:ilvl="6">
+      <w:start w:val="1"/>
+      <w:numFmt w:val="bullet"/>
+      <w:isLgl w:val="false"/>
+      <w:suff w:val="tab"/>
+      <w:lvlText w:val="·"/>
+      <w:lvlJc w:val="left"/>
+      <w:pPr>
+        <w:ind w:left="5029" w:hanging="360"/>
+      </w:pPr>
+      <w:rPr>
+        <w:rFonts w:ascii="Symbol" w:hAnsi="Symbol" w:cs="Symbol" w:eastAsia="Symbol"/>
+      </w:rPr>
+    </w:lvl>
+    <w:lvl w:ilvl="7">
+      <w:start w:val="1"/>
+      <w:numFmt w:val="bullet"/>
+      <w:isLgl w:val="false"/>
+      <w:suff w:val="tab"/>
+      <w:lvlText w:val="o"/>
+      <w:lvlJc w:val="left"/>
+      <w:pPr>
+        <w:ind w:left="5749" w:hanging="360"/>
+      </w:pPr>
+      <w:rPr>
+        <w:rFonts w:ascii="Courier New" w:hAnsi="Courier New" w:cs="Courier New" w:eastAsia="Courier New"/>
+      </w:rPr>
+    </w:lvl>
+    <w:lvl w:ilvl="8">
+      <w:start w:val="1"/>
+      <w:numFmt w:val="bullet"/>
+      <w:isLgl w:val="false"/>
+      <w:suff w:val="tab"/>
+      <w:lvlText w:val="§"/>
+      <w:lvlJc w:val="left"/>
+      <w:pPr>
+        <w:ind w:left="6469" w:hanging="360"/>
+      </w:pPr>
+      <w:rPr>
+        <w:rFonts w:ascii="Wingdings" w:hAnsi="Wingdings" w:cs="Wingdings" w:eastAsia="Wingdings"/>
+      </w:rPr>
+    </w:lvl>
+  </w:abstractNum>
+  <w:num w:numId="1">
+    <w:abstractNumId w:val="0"/>
+  </w:num>
+</w:numbering>
 </file>
 
 <file path=word/styles.xml><?xml version="1.0" encoding="utf-8"?>
@@ -1385,10 +1927,9 @@
     <w:lsdException w:name="Bibliography" w:uiPriority="37"/>
     <w:lsdException w:name="TOC Heading" w:uiPriority="39" w:qFormat="1"/>
   </w:latentStyles>
-  <w:style w:type="character" w:styleId="12">
+  <w:style w:type="character" w:styleId="634">
     <w:name w:val="Heading 1 Char"/>
-    <w:basedOn w:val="9"/>
-    <w:link w:val="599"/>
+    <w:link w:val="796"/>
     <w:uiPriority w:val="9"/>
     <w:rPr>
       <w:rFonts w:ascii="Arial" w:hAnsi="Arial" w:cs="Arial" w:eastAsia="Arial"/>
@@ -1396,20 +1937,18 @@
       <w:szCs w:val="40"/>
     </w:rPr>
   </w:style>
-  <w:style w:type="character" w:styleId="14">
+  <w:style w:type="character" w:styleId="635">
     <w:name w:val="Heading 2 Char"/>
-    <w:basedOn w:val="9"/>
-    <w:link w:val="600"/>
+    <w:link w:val="797"/>
     <w:uiPriority w:val="9"/>
     <w:rPr>
       <w:rFonts w:ascii="Arial" w:hAnsi="Arial" w:cs="Arial" w:eastAsia="Arial"/>
       <w:sz w:val="34"/>
     </w:rPr>
   </w:style>
-  <w:style w:type="character" w:styleId="16">
+  <w:style w:type="character" w:styleId="636">
     <w:name w:val="Heading 3 Char"/>
-    <w:basedOn w:val="9"/>
-    <w:link w:val="601"/>
+    <w:link w:val="798"/>
     <w:uiPriority w:val="9"/>
     <w:rPr>
       <w:rFonts w:ascii="Arial" w:hAnsi="Arial" w:cs="Arial" w:eastAsia="Arial"/>
@@ -1417,10 +1956,9 @@
       <w:szCs w:val="30"/>
     </w:rPr>
   </w:style>
-  <w:style w:type="character" w:styleId="18">
+  <w:style w:type="character" w:styleId="637">
     <w:name w:val="Heading 4 Char"/>
-    <w:basedOn w:val="9"/>
-    <w:link w:val="602"/>
+    <w:link w:val="799"/>
     <w:uiPriority w:val="9"/>
     <w:rPr>
       <w:rFonts w:ascii="Arial" w:hAnsi="Arial" w:cs="Arial" w:eastAsia="Arial"/>
@@ -1430,10 +1968,9 @@
       <w:szCs w:val="26"/>
     </w:rPr>
   </w:style>
-  <w:style w:type="character" w:styleId="20">
+  <w:style w:type="character" w:styleId="638">
     <w:name w:val="Heading 5 Char"/>
-    <w:basedOn w:val="9"/>
-    <w:link w:val="603"/>
+    <w:link w:val="800"/>
     <w:uiPriority w:val="9"/>
     <w:rPr>
       <w:rFonts w:ascii="Arial" w:hAnsi="Arial" w:cs="Arial" w:eastAsia="Arial"/>
@@ -1443,10 +1980,9 @@
       <w:szCs w:val="24"/>
     </w:rPr>
   </w:style>
-  <w:style w:type="character" w:styleId="22">
+  <w:style w:type="character" w:styleId="639">
     <w:name w:val="Heading 6 Char"/>
-    <w:basedOn w:val="9"/>
-    <w:link w:val="604"/>
+    <w:link w:val="801"/>
     <w:uiPriority w:val="9"/>
     <w:rPr>
       <w:rFonts w:ascii="Arial" w:hAnsi="Arial" w:cs="Arial" w:eastAsia="Arial"/>
@@ -1456,10 +1992,9 @@
       <w:szCs w:val="22"/>
     </w:rPr>
   </w:style>
-  <w:style w:type="character" w:styleId="24">
+  <w:style w:type="character" w:styleId="640">
     <w:name w:val="Heading 7 Char"/>
-    <w:basedOn w:val="9"/>
-    <w:link w:val="605"/>
+    <w:link w:val="802"/>
     <w:uiPriority w:val="9"/>
     <w:rPr>
       <w:rFonts w:ascii="Arial" w:hAnsi="Arial" w:cs="Arial" w:eastAsia="Arial"/>
@@ -1471,10 +2006,9 @@
       <w:szCs w:val="22"/>
     </w:rPr>
   </w:style>
-  <w:style w:type="character" w:styleId="26">
+  <w:style w:type="character" w:styleId="641">
     <w:name w:val="Heading 8 Char"/>
-    <w:basedOn w:val="9"/>
-    <w:link w:val="606"/>
+    <w:link w:val="803"/>
     <w:uiPriority w:val="9"/>
     <w:rPr>
       <w:rFonts w:ascii="Arial" w:hAnsi="Arial" w:cs="Arial" w:eastAsia="Arial"/>
@@ -1484,10 +2018,9 @@
       <w:szCs w:val="22"/>
     </w:rPr>
   </w:style>
-  <w:style w:type="character" w:styleId="28">
+  <w:style w:type="character" w:styleId="642">
     <w:name w:val="Heading 9 Char"/>
-    <w:basedOn w:val="9"/>
-    <w:link w:val="607"/>
+    <w:link w:val="804"/>
     <w:uiPriority w:val="9"/>
     <w:rPr>
       <w:rFonts w:ascii="Arial" w:hAnsi="Arial" w:cs="Arial" w:eastAsia="Arial"/>
@@ -1497,58 +2030,54 @@
       <w:szCs w:val="21"/>
     </w:rPr>
   </w:style>
-  <w:style w:type="character" w:styleId="33">
+  <w:style w:type="character" w:styleId="643">
     <w:name w:val="Title Char"/>
-    <w:basedOn w:val="9"/>
-    <w:link w:val="616"/>
+    <w:link w:val="813"/>
     <w:uiPriority w:val="10"/>
     <w:rPr>
       <w:sz w:val="48"/>
       <w:szCs w:val="48"/>
     </w:rPr>
   </w:style>
-  <w:style w:type="character" w:styleId="35">
+  <w:style w:type="character" w:styleId="644">
     <w:name w:val="Subtitle Char"/>
-    <w:basedOn w:val="9"/>
-    <w:link w:val="614"/>
+    <w:link w:val="811"/>
     <w:uiPriority w:val="11"/>
     <w:rPr>
       <w:sz w:val="24"/>
       <w:szCs w:val="24"/>
     </w:rPr>
   </w:style>
-  <w:style w:type="character" w:styleId="37">
+  <w:style w:type="character" w:styleId="645">
     <w:name w:val="Quote Char"/>
-    <w:link w:val="613"/>
+    <w:link w:val="810"/>
     <w:uiPriority w:val="29"/>
     <w:rPr>
       <w:i/>
     </w:rPr>
   </w:style>
-  <w:style w:type="character" w:styleId="39">
+  <w:style w:type="character" w:styleId="646">
     <w:name w:val="Intense Quote Char"/>
-    <w:link w:val="615"/>
+    <w:link w:val="812"/>
     <w:uiPriority w:val="30"/>
     <w:rPr>
       <w:i/>
     </w:rPr>
   </w:style>
-  <w:style w:type="character" w:styleId="41">
+  <w:style w:type="character" w:styleId="647">
     <w:name w:val="Header Char"/>
-    <w:basedOn w:val="9"/>
-    <w:link w:val="611"/>
+    <w:link w:val="808"/>
     <w:uiPriority w:val="99"/>
   </w:style>
-  <w:style w:type="character" w:styleId="43">
+  <w:style w:type="character" w:styleId="648">
     <w:name w:val="Footer Char"/>
-    <w:basedOn w:val="9"/>
-    <w:link w:val="610"/>
+    <w:link w:val="807"/>
     <w:uiPriority w:val="99"/>
   </w:style>
-  <w:style w:type="paragraph" w:styleId="44">
+  <w:style w:type="paragraph" w:styleId="649">
     <w:name w:val="Caption"/>
-    <w:basedOn w:val="598"/>
-    <w:next w:val="598"/>
+    <w:basedOn w:val="795"/>
+    <w:next w:val="795"/>
     <w:qFormat/>
     <w:uiPriority w:val="35"/>
     <w:semiHidden/>
@@ -1564,15 +2093,15 @@
       <w:spacing w:lineRule="auto" w:line="276"/>
     </w:pPr>
   </w:style>
-  <w:style w:type="character" w:styleId="45">
+  <w:style w:type="character" w:styleId="650">
     <w:name w:val="Caption Char"/>
-    <w:basedOn w:val="44"/>
-    <w:link w:val="610"/>
+    <w:basedOn w:val="649"/>
+    <w:link w:val="807"/>
     <w:uiPriority w:val="99"/>
   </w:style>
-  <w:style w:type="table" w:styleId="46">
+  <w:style w:type="table" w:styleId="651">
     <w:name w:val="Table Grid"/>
-    <w:basedOn w:val="608"/>
+    <w:basedOn w:val="805"/>
     <w:uiPriority w:val="59"/>
     <w:pPr>
       <w:spacing w:lineRule="auto" w:line="240" w:after="0"/>
@@ -1595,9 +2124,9 @@
       </w:tblCellMar>
     </w:tblPr>
   </w:style>
-  <w:style w:type="table" w:styleId="47">
+  <w:style w:type="table" w:styleId="652">
     <w:name w:val="Table Grid Light"/>
-    <w:basedOn w:val="608"/>
+    <w:basedOn w:val="805"/>
     <w:uiPriority w:val="59"/>
     <w:pPr>
       <w:spacing w:lineRule="auto" w:line="240" w:after="0"/>
@@ -1620,9 +2149,9 @@
       </w:tblCellMar>
     </w:tblPr>
   </w:style>
-  <w:style w:type="table" w:styleId="48">
+  <w:style w:type="table" w:styleId="653">
     <w:name w:val="Plain Table 1"/>
-    <w:basedOn w:val="608"/>
+    <w:basedOn w:val="805"/>
     <w:uiPriority w:val="59"/>
     <w:pPr>
       <w:spacing w:lineRule="auto" w:line="240" w:after="0"/>
@@ -1687,9 +2216,9 @@
       </w:rPr>
     </w:tblStylePr>
   </w:style>
-  <w:style w:type="table" w:styleId="49">
+  <w:style w:type="table" w:styleId="654">
     <w:name w:val="Plain Table 2"/>
-    <w:basedOn w:val="608"/>
+    <w:basedOn w:val="805"/>
     <w:uiPriority w:val="59"/>
     <w:pPr>
       <w:spacing w:lineRule="auto" w:line="240" w:after="0"/>
@@ -1772,9 +2301,9 @@
       </w:rPr>
     </w:tblStylePr>
   </w:style>
-  <w:style w:type="table" w:styleId="50">
+  <w:style w:type="table" w:styleId="655">
     <w:name w:val="Plain Table 3"/>
-    <w:basedOn w:val="608"/>
+    <w:basedOn w:val="805"/>
     <w:uiPriority w:val="99"/>
     <w:pPr>
       <w:spacing w:lineRule="auto" w:line="240" w:after="0"/>
@@ -1849,9 +2378,9 @@
       </w:rPr>
     </w:tblStylePr>
   </w:style>
-  <w:style w:type="table" w:styleId="51">
+  <w:style w:type="table" w:styleId="656">
     <w:name w:val="Plain Table 4"/>
-    <w:basedOn w:val="608"/>
+    <w:basedOn w:val="805"/>
     <w:uiPriority w:val="99"/>
     <w:pPr>
       <w:spacing w:lineRule="auto" w:line="240" w:after="0"/>
@@ -1906,9 +2435,9 @@
       </w:rPr>
     </w:tblStylePr>
   </w:style>
-  <w:style w:type="table" w:styleId="52">
+  <w:style w:type="table" w:styleId="657">
     <w:name w:val="Plain Table 5"/>
-    <w:basedOn w:val="608"/>
+    <w:basedOn w:val="805"/>
     <w:uiPriority w:val="99"/>
     <w:pPr>
       <w:spacing w:lineRule="auto" w:line="240" w:after="0"/>
@@ -1994,9 +2523,9 @@
       </w:tcPr>
     </w:tblStylePr>
   </w:style>
-  <w:style w:type="table" w:styleId="53">
+  <w:style w:type="table" w:styleId="658">
     <w:name w:val="Grid Table 1 Light"/>
-    <w:basedOn w:val="608"/>
+    <w:basedOn w:val="805"/>
     <w:uiPriority w:val="99"/>
     <w:pPr>
       <w:spacing w:lineRule="auto" w:line="240" w:after="0"/>
@@ -2059,9 +2588,9 @@
       </w:rPr>
     </w:tblStylePr>
   </w:style>
-  <w:style w:type="table" w:styleId="54">
+  <w:style w:type="table" w:styleId="659">
     <w:name w:val="Grid Table 1 Light - Accent 1"/>
-    <w:basedOn w:val="608"/>
+    <w:basedOn w:val="805"/>
     <w:uiPriority w:val="99"/>
     <w:pPr>
       <w:spacing w:lineRule="auto" w:line="240" w:after="0"/>
@@ -2124,9 +2653,9 @@
       </w:rPr>
     </w:tblStylePr>
   </w:style>
-  <w:style w:type="table" w:styleId="55">
+  <w:style w:type="table" w:styleId="660">
     <w:name w:val="Grid Table 1 Light - Accent 2"/>
-    <w:basedOn w:val="608"/>
+    <w:basedOn w:val="805"/>
     <w:uiPriority w:val="99"/>
     <w:pPr>
       <w:spacing w:lineRule="auto" w:line="240" w:after="0"/>
@@ -2189,9 +2718,9 @@
       </w:rPr>
     </w:tblStylePr>
   </w:style>
-  <w:style w:type="table" w:styleId="56">
+  <w:style w:type="table" w:styleId="661">
     <w:name w:val="Grid Table 1 Light - Accent 3"/>
-    <w:basedOn w:val="608"/>
+    <w:basedOn w:val="805"/>
     <w:uiPriority w:val="99"/>
     <w:pPr>
       <w:spacing w:lineRule="auto" w:line="240" w:after="0"/>
@@ -2254,9 +2783,9 @@
       </w:rPr>
     </w:tblStylePr>
   </w:style>
-  <w:style w:type="table" w:styleId="57">
+  <w:style w:type="table" w:styleId="662">
     <w:name w:val="Grid Table 1 Light - Accent 4"/>
-    <w:basedOn w:val="608"/>
+    <w:basedOn w:val="805"/>
     <w:uiPriority w:val="99"/>
     <w:pPr>
       <w:spacing w:lineRule="auto" w:line="240" w:after="0"/>
@@ -2319,9 +2848,9 @@
       </w:rPr>
     </w:tblStylePr>
   </w:style>
-  <w:style w:type="table" w:styleId="58">
+  <w:style w:type="table" w:styleId="663">
     <w:name w:val="Grid Table 1 Light - Accent 5"/>
-    <w:basedOn w:val="608"/>
+    <w:basedOn w:val="805"/>
     <w:uiPriority w:val="99"/>
     <w:pPr>
       <w:spacing w:lineRule="auto" w:line="240" w:after="0"/>
@@ -2384,9 +2913,9 @@
       </w:rPr>
     </w:tblStylePr>
   </w:style>
-  <w:style w:type="table" w:styleId="59">
+  <w:style w:type="table" w:styleId="664">
     <w:name w:val="Grid Table 1 Light - Accent 6"/>
-    <w:basedOn w:val="608"/>
+    <w:basedOn w:val="805"/>
     <w:uiPriority w:val="99"/>
     <w:pPr>
       <w:spacing w:lineRule="auto" w:line="240" w:after="0"/>
@@ -2449,9 +2978,9 @@
       </w:rPr>
     </w:tblStylePr>
   </w:style>
-  <w:style w:type="table" w:styleId="60">
+  <w:style w:type="table" w:styleId="665">
     <w:name w:val="Grid Table 2"/>
-    <w:basedOn w:val="608"/>
+    <w:basedOn w:val="805"/>
     <w:uiPriority w:val="99"/>
     <w:pPr>
       <w:spacing w:lineRule="auto" w:line="240" w:after="0"/>
@@ -2529,9 +3058,9 @@
       </w:tcPr>
     </w:tblStylePr>
   </w:style>
-  <w:style w:type="table" w:styleId="61">
+  <w:style w:type="table" w:styleId="666">
     <w:name w:val="Grid Table 2 - Accent 1"/>
-    <w:basedOn w:val="608"/>
+    <w:basedOn w:val="805"/>
     <w:uiPriority w:val="99"/>
     <w:pPr>
       <w:spacing w:lineRule="auto" w:line="240" w:after="0"/>
@@ -2609,9 +3138,9 @@
       </w:tcPr>
     </w:tblStylePr>
   </w:style>
-  <w:style w:type="table" w:styleId="62">
+  <w:style w:type="table" w:styleId="667">
     <w:name w:val="Grid Table 2 - Accent 2"/>
-    <w:basedOn w:val="608"/>
+    <w:basedOn w:val="805"/>
     <w:uiPriority w:val="99"/>
     <w:pPr>
       <w:spacing w:lineRule="auto" w:line="240" w:after="0"/>
@@ -2689,9 +3218,9 @@
       </w:tcPr>
     </w:tblStylePr>
   </w:style>
-  <w:style w:type="table" w:styleId="63">
+  <w:style w:type="table" w:styleId="668">
     <w:name w:val="Grid Table 2 - Accent 3"/>
-    <w:basedOn w:val="608"/>
+    <w:basedOn w:val="805"/>
     <w:uiPriority w:val="99"/>
     <w:pPr>
       <w:spacing w:lineRule="auto" w:line="240" w:after="0"/>
@@ -2769,9 +3298,9 @@
       </w:tcPr>
     </w:tblStylePr>
   </w:style>
-  <w:style w:type="table" w:styleId="64">
+  <w:style w:type="table" w:styleId="669">
     <w:name w:val="Grid Table 2 - Accent 4"/>
-    <w:basedOn w:val="608"/>
+    <w:basedOn w:val="805"/>
     <w:uiPriority w:val="99"/>
     <w:pPr>
       <w:spacing w:lineRule="auto" w:line="240" w:after="0"/>
@@ -2849,9 +3378,9 @@
       </w:tcPr>
     </w:tblStylePr>
   </w:style>
-  <w:style w:type="table" w:styleId="65">
+  <w:style w:type="table" w:styleId="670">
     <w:name w:val="Grid Table 2 - Accent 5"/>
-    <w:basedOn w:val="608"/>
+    <w:basedOn w:val="805"/>
     <w:uiPriority w:val="99"/>
     <w:pPr>
       <w:spacing w:lineRule="auto" w:line="240" w:after="0"/>
@@ -2929,9 +3458,9 @@
       </w:tcPr>
     </w:tblStylePr>
   </w:style>
-  <w:style w:type="table" w:styleId="66">
+  <w:style w:type="table" w:styleId="671">
     <w:name w:val="Grid Table 2 - Accent 6"/>
-    <w:basedOn w:val="608"/>
+    <w:basedOn w:val="805"/>
     <w:uiPriority w:val="99"/>
     <w:pPr>
       <w:spacing w:lineRule="auto" w:line="240" w:after="0"/>
@@ -3009,9 +3538,9 @@
       </w:tcPr>
     </w:tblStylePr>
   </w:style>
-  <w:style w:type="table" w:styleId="67">
+  <w:style w:type="table" w:styleId="672">
     <w:name w:val="Grid Table 3"/>
-    <w:basedOn w:val="608"/>
+    <w:basedOn w:val="805"/>
     <w:uiPriority w:val="99"/>
     <w:pPr>
       <w:spacing w:lineRule="auto" w:line="240" w:after="0"/>
@@ -3055,7 +3584,7 @@
         <w:jc w:val="right"/>
       </w:pPr>
       <w:tcPr>
-        <w:shd w:fill="FFFFFF" w:color="FFFFFF"/>
+        <w:shd w:val="clear" w:fill="FFFFFF" w:color="FFFFFF"/>
         <w:tcBorders>
           <w:left w:val="none" w:color="000000" w:sz="4" w:space="0"/>
           <w:top w:val="none" w:color="000000" w:sz="4" w:space="0"/>
@@ -3085,7 +3614,7 @@
         <w:color w:val="404040"/>
       </w:rPr>
       <w:tcPr>
-        <w:shd w:fill="FFFFFF" w:color="FFFFFF"/>
+        <w:shd w:val="clear" w:fill="FFFFFF" w:color="FFFFFF"/>
         <w:tcBorders>
           <w:left w:val="none" w:color="000000" w:sz="4" w:space="0"/>
           <w:top w:val="none" w:color="000000" w:sz="4" w:space="0"/>
@@ -3110,9 +3639,9 @@
       </w:tcPr>
     </w:tblStylePr>
   </w:style>
-  <w:style w:type="table" w:styleId="68">
+  <w:style w:type="table" w:styleId="673">
     <w:name w:val="Grid Table 3 - Accent 1"/>
-    <w:basedOn w:val="608"/>
+    <w:basedOn w:val="805"/>
     <w:uiPriority w:val="99"/>
     <w:pPr>
       <w:spacing w:lineRule="auto" w:line="240" w:after="0"/>
@@ -3156,7 +3685,7 @@
         <w:jc w:val="right"/>
       </w:pPr>
       <w:tcPr>
-        <w:shd w:fill="FFFFFF" w:color="FFFFFF"/>
+        <w:shd w:val="clear" w:fill="FFFFFF" w:color="FFFFFF"/>
         <w:tcBorders>
           <w:left w:val="none" w:color="000000" w:sz="4" w:space="0"/>
           <w:top w:val="none" w:color="000000" w:sz="4" w:space="0"/>
@@ -3186,7 +3715,7 @@
         <w:color w:val="404040"/>
       </w:rPr>
       <w:tcPr>
-        <w:shd w:fill="FFFFFF" w:color="FFFFFF"/>
+        <w:shd w:val="clear" w:fill="FFFFFF" w:color="FFFFFF"/>
         <w:tcBorders>
           <w:left w:val="none" w:color="000000" w:sz="4" w:space="0"/>
           <w:top w:val="none" w:color="000000" w:sz="4" w:space="0"/>
@@ -3211,9 +3740,9 @@
       </w:tcPr>
     </w:tblStylePr>
   </w:style>
-  <w:style w:type="table" w:styleId="69">
+  <w:style w:type="table" w:styleId="674">
     <w:name w:val="Grid Table 3 - Accent 2"/>
-    <w:basedOn w:val="608"/>
+    <w:basedOn w:val="805"/>
     <w:uiPriority w:val="99"/>
     <w:pPr>
       <w:spacing w:lineRule="auto" w:line="240" w:after="0"/>
@@ -3257,7 +3786,7 @@
         <w:jc w:val="right"/>
       </w:pPr>
       <w:tcPr>
-        <w:shd w:fill="FFFFFF" w:color="FFFFFF"/>
+        <w:shd w:val="clear" w:fill="FFFFFF" w:color="FFFFFF"/>
         <w:tcBorders>
           <w:left w:val="none" w:color="000000" w:sz="4" w:space="0"/>
           <w:top w:val="none" w:color="000000" w:sz="4" w:space="0"/>
@@ -3287,7 +3816,7 @@
         <w:color w:val="404040"/>
       </w:rPr>
       <w:tcPr>
-        <w:shd w:fill="FFFFFF" w:color="FFFFFF"/>
+        <w:shd w:val="clear" w:fill="FFFFFF" w:color="FFFFFF"/>
         <w:tcBorders>
           <w:left w:val="none" w:color="000000" w:sz="4" w:space="0"/>
           <w:top w:val="none" w:color="000000" w:sz="4" w:space="0"/>
@@ -3312,9 +3841,9 @@
       </w:tcPr>
     </w:tblStylePr>
   </w:style>
-  <w:style w:type="table" w:styleId="70">
+  <w:style w:type="table" w:styleId="675">
     <w:name w:val="Grid Table 3 - Accent 3"/>
-    <w:basedOn w:val="608"/>
+    <w:basedOn w:val="805"/>
     <w:uiPriority w:val="99"/>
     <w:pPr>
       <w:spacing w:lineRule="auto" w:line="240" w:after="0"/>
@@ -3358,7 +3887,7 @@
         <w:jc w:val="right"/>
       </w:pPr>
       <w:tcPr>
-        <w:shd w:fill="FFFFFF" w:color="FFFFFF"/>
+        <w:shd w:val="clear" w:fill="FFFFFF" w:color="FFFFFF"/>
         <w:tcBorders>
           <w:left w:val="none" w:color="000000" w:sz="4" w:space="0"/>
           <w:top w:val="none" w:color="000000" w:sz="4" w:space="0"/>
@@ -3388,7 +3917,7 @@
         <w:color w:val="404040"/>
       </w:rPr>
       <w:tcPr>
-        <w:shd w:fill="FFFFFF" w:color="FFFFFF"/>
+        <w:shd w:val="clear" w:fill="FFFFFF" w:color="FFFFFF"/>
         <w:tcBorders>
           <w:left w:val="none" w:color="000000" w:sz="4" w:space="0"/>
           <w:top w:val="none" w:color="000000" w:sz="4" w:space="0"/>
@@ -3413,9 +3942,9 @@
       </w:tcPr>
     </w:tblStylePr>
   </w:style>
-  <w:style w:type="table" w:styleId="71">
+  <w:style w:type="table" w:styleId="676">
     <w:name w:val="Grid Table 3 - Accent 4"/>
-    <w:basedOn w:val="608"/>
+    <w:basedOn w:val="805"/>
     <w:uiPriority w:val="99"/>
     <w:pPr>
       <w:spacing w:lineRule="auto" w:line="240" w:after="0"/>
@@ -3459,7 +3988,7 @@
         <w:jc w:val="right"/>
       </w:pPr>
       <w:tcPr>
-        <w:shd w:fill="FFFFFF" w:color="FFFFFF"/>
+        <w:shd w:val="clear" w:fill="FFFFFF" w:color="FFFFFF"/>
         <w:tcBorders>
           <w:left w:val="none" w:color="000000" w:sz="4" w:space="0"/>
           <w:top w:val="none" w:color="000000" w:sz="4" w:space="0"/>
@@ -3489,7 +4018,7 @@
         <w:color w:val="404040"/>
       </w:rPr>
       <w:tcPr>
-        <w:shd w:fill="FFFFFF" w:color="FFFFFF"/>
+        <w:shd w:val="clear" w:fill="FFFFFF" w:color="FFFFFF"/>
         <w:tcBorders>
           <w:left w:val="none" w:color="000000" w:sz="4" w:space="0"/>
           <w:top w:val="none" w:color="000000" w:sz="4" w:space="0"/>
@@ -3514,9 +4043,9 @@
       </w:tcPr>
     </w:tblStylePr>
   </w:style>
-  <w:style w:type="table" w:styleId="72">
+  <w:style w:type="table" w:styleId="677">
     <w:name w:val="Grid Table 3 - Accent 5"/>
-    <w:basedOn w:val="608"/>
+    <w:basedOn w:val="805"/>
     <w:uiPriority w:val="99"/>
     <w:pPr>
       <w:spacing w:lineRule="auto" w:line="240" w:after="0"/>
@@ -3560,7 +4089,7 @@
         <w:jc w:val="right"/>
       </w:pPr>
       <w:tcPr>
-        <w:shd w:fill="FFFFFF" w:color="FFFFFF"/>
+        <w:shd w:val="clear" w:fill="FFFFFF" w:color="FFFFFF"/>
         <w:tcBorders>
           <w:left w:val="none" w:color="000000" w:sz="4" w:space="0"/>
           <w:top w:val="none" w:color="000000" w:sz="4" w:space="0"/>
@@ -3590,7 +4119,7 @@
         <w:color w:val="404040"/>
       </w:rPr>
       <w:tcPr>
-        <w:shd w:fill="FFFFFF" w:color="FFFFFF"/>
+        <w:shd w:val="clear" w:fill="FFFFFF" w:color="FFFFFF"/>
         <w:tcBorders>
           <w:left w:val="none" w:color="000000" w:sz="4" w:space="0"/>
           <w:top w:val="none" w:color="000000" w:sz="4" w:space="0"/>
@@ -3615,9 +4144,9 @@
       </w:tcPr>
     </w:tblStylePr>
   </w:style>
-  <w:style w:type="table" w:styleId="73">
+  <w:style w:type="table" w:styleId="678">
     <w:name w:val="Grid Table 3 - Accent 6"/>
-    <w:basedOn w:val="608"/>
+    <w:basedOn w:val="805"/>
     <w:uiPriority w:val="99"/>
     <w:pPr>
       <w:spacing w:lineRule="auto" w:line="240" w:after="0"/>
@@ -3661,7 +4190,7 @@
         <w:jc w:val="right"/>
       </w:pPr>
       <w:tcPr>
-        <w:shd w:fill="FFFFFF" w:color="FFFFFF"/>
+        <w:shd w:val="clear" w:fill="FFFFFF" w:color="FFFFFF"/>
         <w:tcBorders>
           <w:left w:val="none" w:color="000000" w:sz="4" w:space="0"/>
           <w:top w:val="none" w:color="000000" w:sz="4" w:space="0"/>
@@ -3691,7 +4220,7 @@
         <w:color w:val="404040"/>
       </w:rPr>
       <w:tcPr>
-        <w:shd w:fill="FFFFFF" w:color="FFFFFF"/>
+        <w:shd w:val="clear" w:fill="FFFFFF" w:color="FFFFFF"/>
         <w:tcBorders>
           <w:left w:val="none" w:color="000000" w:sz="4" w:space="0"/>
           <w:top w:val="none" w:color="000000" w:sz="4" w:space="0"/>
@@ -3716,9 +4245,9 @@
       </w:tcPr>
     </w:tblStylePr>
   </w:style>
-  <w:style w:type="table" w:styleId="74">
+  <w:style w:type="table" w:styleId="679">
     <w:name w:val="Grid Table 4"/>
-    <w:basedOn w:val="608"/>
+    <w:basedOn w:val="805"/>
     <w:uiPriority w:val="59"/>
     <w:pPr>
       <w:spacing w:lineRule="auto" w:line="240" w:after="0"/>
@@ -3797,9 +4326,9 @@
       </w:tcPr>
     </w:tblStylePr>
   </w:style>
-  <w:style w:type="table" w:styleId="75">
+  <w:style w:type="table" w:styleId="680">
     <w:name w:val="Grid Table 4 - Accent 1"/>
-    <w:basedOn w:val="608"/>
+    <w:basedOn w:val="805"/>
     <w:uiPriority w:val="59"/>
     <w:pPr>
       <w:spacing w:lineRule="auto" w:line="240" w:after="0"/>
@@ -3878,9 +4407,9 @@
       </w:tcPr>
     </w:tblStylePr>
   </w:style>
-  <w:style w:type="table" w:styleId="76">
+  <w:style w:type="table" w:styleId="681">
     <w:name w:val="Grid Table 4 - Accent 2"/>
-    <w:basedOn w:val="608"/>
+    <w:basedOn w:val="805"/>
     <w:uiPriority w:val="59"/>
     <w:pPr>
       <w:spacing w:lineRule="auto" w:line="240" w:after="0"/>
@@ -3959,9 +4488,9 @@
       </w:tcPr>
     </w:tblStylePr>
   </w:style>
-  <w:style w:type="table" w:styleId="77">
+  <w:style w:type="table" w:styleId="682">
     <w:name w:val="Grid Table 4 - Accent 3"/>
-    <w:basedOn w:val="608"/>
+    <w:basedOn w:val="805"/>
     <w:uiPriority w:val="59"/>
     <w:pPr>
       <w:spacing w:lineRule="auto" w:line="240" w:after="0"/>
@@ -4040,9 +4569,9 @@
       </w:tcPr>
     </w:tblStylePr>
   </w:style>
-  <w:style w:type="table" w:styleId="78">
+  <w:style w:type="table" w:styleId="683">
     <w:name w:val="Grid Table 4 - Accent 4"/>
-    <w:basedOn w:val="608"/>
+    <w:basedOn w:val="805"/>
     <w:uiPriority w:val="59"/>
     <w:pPr>
       <w:spacing w:lineRule="auto" w:line="240" w:after="0"/>
@@ -4121,9 +4650,9 @@
       </w:tcPr>
     </w:tblStylePr>
   </w:style>
-  <w:style w:type="table" w:styleId="79">
+  <w:style w:type="table" w:styleId="684">
     <w:name w:val="Grid Table 4 - Accent 5"/>
-    <w:basedOn w:val="608"/>
+    <w:basedOn w:val="805"/>
     <w:uiPriority w:val="59"/>
     <w:pPr>
       <w:spacing w:lineRule="auto" w:line="240" w:after="0"/>
@@ -4202,9 +4731,9 @@
       </w:tcPr>
     </w:tblStylePr>
   </w:style>
-  <w:style w:type="table" w:styleId="80">
+  <w:style w:type="table" w:styleId="685">
     <w:name w:val="Grid Table 4 - Accent 6"/>
-    <w:basedOn w:val="608"/>
+    <w:basedOn w:val="805"/>
     <w:uiPriority w:val="59"/>
     <w:pPr>
       <w:spacing w:lineRule="auto" w:line="240" w:after="0"/>
@@ -4283,9 +4812,9 @@
       </w:tcPr>
     </w:tblStylePr>
   </w:style>
-  <w:style w:type="table" w:styleId="81">
+  <w:style w:type="table" w:styleId="686">
     <w:name w:val="Grid Table 5 Dark"/>
-    <w:basedOn w:val="608"/>
+    <w:basedOn w:val="805"/>
     <w:uiPriority w:val="99"/>
     <w:pPr>
       <w:spacing w:lineRule="auto" w:line="240" w:after="0"/>
@@ -4362,9 +4891,9 @@
       </w:tcPr>
     </w:tblStylePr>
   </w:style>
-  <w:style w:type="table" w:styleId="82">
+  <w:style w:type="table" w:styleId="687">
     <w:name w:val="Grid Table 5 Dark- Accent 1"/>
-    <w:basedOn w:val="608"/>
+    <w:basedOn w:val="805"/>
     <w:uiPriority w:val="99"/>
     <w:pPr>
       <w:spacing w:lineRule="auto" w:line="240" w:after="0"/>
@@ -4441,9 +4970,9 @@
       </w:tcPr>
     </w:tblStylePr>
   </w:style>
-  <w:style w:type="table" w:styleId="83">
+  <w:style w:type="table" w:styleId="688">
     <w:name w:val="Grid Table 5 Dark - Accent 2"/>
-    <w:basedOn w:val="608"/>
+    <w:basedOn w:val="805"/>
     <w:uiPriority w:val="99"/>
     <w:pPr>
       <w:spacing w:lineRule="auto" w:line="240" w:after="0"/>
@@ -4520,9 +5049,9 @@
       </w:tcPr>
     </w:tblStylePr>
   </w:style>
-  <w:style w:type="table" w:styleId="84">
+  <w:style w:type="table" w:styleId="689">
     <w:name w:val="Grid Table 5 Dark - Accent 3"/>
-    <w:basedOn w:val="608"/>
+    <w:basedOn w:val="805"/>
     <w:uiPriority w:val="99"/>
     <w:pPr>
       <w:spacing w:lineRule="auto" w:line="240" w:after="0"/>
@@ -4599,9 +5128,9 @@
       </w:tcPr>
     </w:tblStylePr>
   </w:style>
-  <w:style w:type="table" w:styleId="85">
+  <w:style w:type="table" w:styleId="690">
     <w:name w:val="Grid Table 5 Dark- Accent 4"/>
-    <w:basedOn w:val="608"/>
+    <w:basedOn w:val="805"/>
     <w:uiPriority w:val="99"/>
     <w:pPr>
       <w:spacing w:lineRule="auto" w:line="240" w:after="0"/>
@@ -4678,9 +5207,9 @@
       </w:tcPr>
     </w:tblStylePr>
   </w:style>
-  <w:style w:type="table" w:styleId="86">
+  <w:style w:type="table" w:styleId="691">
     <w:name w:val="Grid Table 5 Dark - Accent 5"/>
-    <w:basedOn w:val="608"/>
+    <w:basedOn w:val="805"/>
     <w:uiPriority w:val="99"/>
     <w:pPr>
       <w:spacing w:lineRule="auto" w:line="240" w:after="0"/>
@@ -4757,9 +5286,9 @@
       </w:tcPr>
     </w:tblStylePr>
   </w:style>
-  <w:style w:type="table" w:styleId="87">
+  <w:style w:type="table" w:styleId="692">
     <w:name w:val="Grid Table 5 Dark - Accent 6"/>
-    <w:basedOn w:val="608"/>
+    <w:basedOn w:val="805"/>
     <w:uiPriority w:val="99"/>
     <w:pPr>
       <w:spacing w:lineRule="auto" w:line="240" w:after="0"/>
@@ -4836,9 +5365,9 @@
       </w:tcPr>
     </w:tblStylePr>
   </w:style>
-  <w:style w:type="table" w:styleId="88">
+  <w:style w:type="table" w:styleId="693">
     <w:name w:val="Grid Table 6 Colorful"/>
-    <w:basedOn w:val="608"/>
+    <w:basedOn w:val="805"/>
     <w:uiPriority w:val="99"/>
     <w:pPr>
       <w:spacing w:lineRule="auto" w:line="240" w:after="0"/>
@@ -4915,9 +5444,9 @@
       </w:rPr>
     </w:tblStylePr>
   </w:style>
-  <w:style w:type="table" w:styleId="89">
+  <w:style w:type="table" w:styleId="694">
     <w:name w:val="Grid Table 6 Colorful - Accent 1"/>
-    <w:basedOn w:val="608"/>
+    <w:basedOn w:val="805"/>
     <w:uiPriority w:val="99"/>
     <w:pPr>
       <w:spacing w:lineRule="auto" w:line="240" w:after="0"/>
@@ -4994,9 +5523,9 @@
       </w:rPr>
     </w:tblStylePr>
   </w:style>
-  <w:style w:type="table" w:styleId="90">
+  <w:style w:type="table" w:styleId="695">
     <w:name w:val="Grid Table 6 Colorful - Accent 2"/>
-    <w:basedOn w:val="608"/>
+    <w:basedOn w:val="805"/>
     <w:uiPriority w:val="99"/>
     <w:pPr>
       <w:spacing w:lineRule="auto" w:line="240" w:after="0"/>
@@ -5073,9 +5602,9 @@
       </w:rPr>
     </w:tblStylePr>
   </w:style>
-  <w:style w:type="table" w:styleId="91">
+  <w:style w:type="table" w:styleId="696">
     <w:name w:val="Grid Table 6 Colorful - Accent 3"/>
-    <w:basedOn w:val="608"/>
+    <w:basedOn w:val="805"/>
     <w:uiPriority w:val="99"/>
     <w:pPr>
       <w:spacing w:lineRule="auto" w:line="240" w:after="0"/>
@@ -5152,9 +5681,9 @@
       </w:rPr>
     </w:tblStylePr>
   </w:style>
-  <w:style w:type="table" w:styleId="92">
+  <w:style w:type="table" w:styleId="697">
     <w:name w:val="Grid Table 6 Colorful - Accent 4"/>
-    <w:basedOn w:val="608"/>
+    <w:basedOn w:val="805"/>
     <w:uiPriority w:val="99"/>
     <w:pPr>
       <w:spacing w:lineRule="auto" w:line="240" w:after="0"/>
@@ -5231,9 +5760,9 @@
       </w:rPr>
     </w:tblStylePr>
   </w:style>
-  <w:style w:type="table" w:styleId="93">
+  <w:style w:type="table" w:styleId="698">
     <w:name w:val="Grid Table 6 Colorful - Accent 5"/>
-    <w:basedOn w:val="608"/>
+    <w:basedOn w:val="805"/>
     <w:uiPriority w:val="99"/>
     <w:pPr>
       <w:spacing w:lineRule="auto" w:line="240" w:after="0"/>
@@ -5310,9 +5839,9 @@
       </w:rPr>
     </w:tblStylePr>
   </w:style>
-  <w:style w:type="table" w:styleId="94">
+  <w:style w:type="table" w:styleId="699">
     <w:name w:val="Grid Table 6 Colorful - Accent 6"/>
-    <w:basedOn w:val="608"/>
+    <w:basedOn w:val="805"/>
     <w:uiPriority w:val="99"/>
     <w:pPr>
       <w:spacing w:lineRule="auto" w:line="240" w:after="0"/>
@@ -5389,9 +5918,9 @@
       </w:rPr>
     </w:tblStylePr>
   </w:style>
-  <w:style w:type="table" w:styleId="95">
+  <w:style w:type="table" w:styleId="700">
     <w:name w:val="Grid Table 7 Colorful"/>
-    <w:basedOn w:val="608"/>
+    <w:basedOn w:val="805"/>
     <w:uiPriority w:val="99"/>
     <w:pPr>
       <w:spacing w:lineRule="auto" w:line="240" w:after="0"/>
@@ -5440,12 +5969,12 @@
         <w:jc w:val="right"/>
       </w:pPr>
       <w:tcPr>
-        <w:shd w:fill="FFFFFF" w:color="FFFFFF"/>
-        <w:tcBorders>
-          <w:left w:val="none"/>
-          <w:top w:val="none"/>
+        <w:shd w:val="clear" w:fill="FFFFFF" w:color="FFFFFF"/>
+        <w:tcBorders>
+          <w:left w:val="none" w:color="000000" w:sz="4" w:space="0"/>
+          <w:top w:val="none" w:color="000000" w:sz="4" w:space="0"/>
           <w:right w:val="single" w:color="000000" w:sz="4" w:space="0" w:themeColor="text1" w:themeTint="80"/>
-          <w:bottom w:val="none"/>
+          <w:bottom w:val="none" w:color="000000" w:sz="4" w:space="0"/>
         </w:tcBorders>
       </w:tcPr>
     </w:tblStylePr>
@@ -5459,9 +5988,9 @@
       <w:tcPr>
         <w:shd w:val="clear" w:fill="FFFFFF" w:color="FFFFFF" w:themeFill="light1"/>
         <w:tcBorders>
-          <w:left w:val="none"/>
-          <w:top w:val="none"/>
-          <w:right w:val="none"/>
+          <w:left w:val="none" w:color="000000" w:sz="4" w:space="0"/>
+          <w:top w:val="none" w:color="000000" w:sz="4" w:space="0"/>
+          <w:right w:val="none" w:color="000000" w:sz="4" w:space="0"/>
           <w:bottom w:val="single" w:color="000000" w:sz="4" w:space="0" w:themeColor="text1" w:themeTint="80"/>
         </w:tcBorders>
       </w:tcPr>
@@ -5474,12 +6003,12 @@
         <w:sz w:val="22"/>
       </w:rPr>
       <w:tcPr>
-        <w:shd w:fill="FFFFFF" w:color="FFFFFF"/>
+        <w:shd w:val="clear" w:fill="FFFFFF" w:color="FFFFFF"/>
         <w:tcBorders>
           <w:left w:val="single" w:color="000000" w:sz="4" w:space="0" w:themeColor="text1" w:themeTint="80"/>
-          <w:top w:val="none"/>
-          <w:right w:val="none"/>
-          <w:bottom w:val="none"/>
+          <w:top w:val="none" w:color="000000" w:sz="4" w:space="0"/>
+          <w:right w:val="none" w:color="000000" w:sz="4" w:space="0"/>
+          <w:bottom w:val="none" w:color="000000" w:sz="4" w:space="0"/>
         </w:tcBorders>
       </w:tcPr>
     </w:tblStylePr>
@@ -5493,17 +6022,17 @@
       <w:tcPr>
         <w:shd w:val="clear" w:fill="FFFFFF" w:color="FFFFFF" w:themeFill="light1"/>
         <w:tcBorders>
-          <w:left w:val="none"/>
+          <w:left w:val="none" w:color="000000" w:sz="4" w:space="0"/>
           <w:top w:val="single" w:color="000000" w:sz="4" w:space="0" w:themeColor="text1" w:themeTint="80"/>
-          <w:right w:val="none"/>
-          <w:bottom w:val="none"/>
-        </w:tcBorders>
-      </w:tcPr>
-    </w:tblStylePr>
-  </w:style>
-  <w:style w:type="table" w:styleId="96">
+          <w:right w:val="none" w:color="000000" w:sz="4" w:space="0"/>
+          <w:bottom w:val="none" w:color="000000" w:sz="4" w:space="0"/>
+        </w:tcBorders>
+      </w:tcPr>
+    </w:tblStylePr>
+  </w:style>
+  <w:style w:type="table" w:styleId="701">
     <w:name w:val="Grid Table 7 Colorful - Accent 1"/>
-    <w:basedOn w:val="608"/>
+    <w:basedOn w:val="805"/>
     <w:uiPriority w:val="99"/>
     <w:pPr>
       <w:spacing w:lineRule="auto" w:line="240" w:after="0"/>
@@ -5552,12 +6081,12 @@
         <w:jc w:val="right"/>
       </w:pPr>
       <w:tcPr>
-        <w:shd w:fill="FFFFFF" w:color="FFFFFF"/>
-        <w:tcBorders>
-          <w:left w:val="none"/>
-          <w:top w:val="none"/>
+        <w:shd w:val="clear" w:fill="FFFFFF" w:color="FFFFFF"/>
+        <w:tcBorders>
+          <w:left w:val="none" w:color="000000" w:sz="4" w:space="0"/>
+          <w:top w:val="none" w:color="000000" w:sz="4" w:space="0"/>
           <w:right w:val="single" w:color="000000" w:sz="4" w:space="0" w:themeColor="accent1" w:themeTint="80"/>
-          <w:bottom w:val="none"/>
+          <w:bottom w:val="none" w:color="000000" w:sz="4" w:space="0"/>
         </w:tcBorders>
       </w:tcPr>
     </w:tblStylePr>
@@ -5571,9 +6100,9 @@
       <w:tcPr>
         <w:shd w:val="clear" w:fill="FFFFFF" w:color="FFFFFF" w:themeFill="light1"/>
         <w:tcBorders>
-          <w:left w:val="none"/>
-          <w:top w:val="none"/>
-          <w:right w:val="none"/>
+          <w:left w:val="none" w:color="000000" w:sz="4" w:space="0"/>
+          <w:top w:val="none" w:color="000000" w:sz="4" w:space="0"/>
+          <w:right w:val="none" w:color="000000" w:sz="4" w:space="0"/>
           <w:bottom w:val="single" w:color="000000" w:sz="4" w:space="0" w:themeColor="accent1" w:themeTint="80"/>
         </w:tcBorders>
       </w:tcPr>
@@ -5586,12 +6115,12 @@
         <w:sz w:val="22"/>
       </w:rPr>
       <w:tcPr>
-        <w:shd w:fill="FFFFFF" w:color="FFFFFF"/>
+        <w:shd w:val="clear" w:fill="FFFFFF" w:color="FFFFFF"/>
         <w:tcBorders>
           <w:left w:val="single" w:color="000000" w:sz="4" w:space="0" w:themeColor="accent1" w:themeTint="80"/>
-          <w:top w:val="none"/>
-          <w:right w:val="none"/>
-          <w:bottom w:val="none"/>
+          <w:top w:val="none" w:color="000000" w:sz="4" w:space="0"/>
+          <w:right w:val="none" w:color="000000" w:sz="4" w:space="0"/>
+          <w:bottom w:val="none" w:color="000000" w:sz="4" w:space="0"/>
         </w:tcBorders>
       </w:tcPr>
     </w:tblStylePr>
@@ -5605,17 +6134,17 @@
       <w:tcPr>
         <w:shd w:val="clear" w:fill="FFFFFF" w:color="FFFFFF" w:themeFill="light1"/>
         <w:tcBorders>
-          <w:left w:val="none"/>
+          <w:left w:val="none" w:color="000000" w:sz="4" w:space="0"/>
           <w:top w:val="single" w:color="000000" w:sz="4" w:space="0" w:themeColor="accent1" w:themeTint="80"/>
-          <w:right w:val="none"/>
-          <w:bottom w:val="none"/>
-        </w:tcBorders>
-      </w:tcPr>
-    </w:tblStylePr>
-  </w:style>
-  <w:style w:type="table" w:styleId="97">
+          <w:right w:val="none" w:color="000000" w:sz="4" w:space="0"/>
+          <w:bottom w:val="none" w:color="000000" w:sz="4" w:space="0"/>
+        </w:tcBorders>
+      </w:tcPr>
+    </w:tblStylePr>
+  </w:style>
+  <w:style w:type="table" w:styleId="702">
     <w:name w:val="Grid Table 7 Colorful - Accent 2"/>
-    <w:basedOn w:val="608"/>
+    <w:basedOn w:val="805"/>
     <w:uiPriority w:val="99"/>
     <w:pPr>
       <w:spacing w:lineRule="auto" w:line="240" w:after="0"/>
@@ -5664,12 +6193,12 @@
         <w:jc w:val="right"/>
       </w:pPr>
       <w:tcPr>
-        <w:shd w:fill="FFFFFF" w:color="FFFFFF"/>
-        <w:tcBorders>
-          <w:left w:val="none"/>
-          <w:top w:val="none"/>
+        <w:shd w:val="clear" w:fill="FFFFFF" w:color="FFFFFF"/>
+        <w:tcBorders>
+          <w:left w:val="none" w:color="000000" w:sz="4" w:space="0"/>
+          <w:top w:val="none" w:color="000000" w:sz="4" w:space="0"/>
           <w:right w:val="single" w:color="000000" w:sz="4" w:space="0" w:themeColor="accent2" w:themeTint="97"/>
-          <w:bottom w:val="none"/>
+          <w:bottom w:val="none" w:color="000000" w:sz="4" w:space="0"/>
         </w:tcBorders>
       </w:tcPr>
     </w:tblStylePr>
@@ -5683,9 +6212,9 @@
       <w:tcPr>
         <w:shd w:val="clear" w:fill="FFFFFF" w:color="FFFFFF" w:themeFill="light1"/>
         <w:tcBorders>
-          <w:left w:val="none"/>
-          <w:top w:val="none"/>
-          <w:right w:val="none"/>
+          <w:left w:val="none" w:color="000000" w:sz="4" w:space="0"/>
+          <w:top w:val="none" w:color="000000" w:sz="4" w:space="0"/>
+          <w:right w:val="none" w:color="000000" w:sz="4" w:space="0"/>
           <w:bottom w:val="single" w:color="000000" w:sz="4" w:space="0" w:themeColor="accent2" w:themeTint="97"/>
         </w:tcBorders>
       </w:tcPr>
@@ -5698,12 +6227,12 @@
         <w:sz w:val="22"/>
       </w:rPr>
       <w:tcPr>
-        <w:shd w:fill="FFFFFF" w:color="FFFFFF"/>
+        <w:shd w:val="clear" w:fill="FFFFFF" w:color="FFFFFF"/>
         <w:tcBorders>
           <w:left w:val="single" w:color="000000" w:sz="4" w:space="0" w:themeColor="accent2" w:themeTint="97"/>
-          <w:top w:val="none"/>
-          <w:right w:val="none"/>
-          <w:bottom w:val="none"/>
+          <w:top w:val="none" w:color="000000" w:sz="4" w:space="0"/>
+          <w:right w:val="none" w:color="000000" w:sz="4" w:space="0"/>
+          <w:bottom w:val="none" w:color="000000" w:sz="4" w:space="0"/>
         </w:tcBorders>
       </w:tcPr>
     </w:tblStylePr>
@@ -5717,17 +6246,17 @@
       <w:tcPr>
         <w:shd w:val="clear" w:fill="FFFFFF" w:color="FFFFFF" w:themeFill="light1"/>
         <w:tcBorders>
-          <w:left w:val="none"/>
+          <w:left w:val="none" w:color="000000" w:sz="4" w:space="0"/>
           <w:top w:val="single" w:color="000000" w:sz="4" w:space="0" w:themeColor="accent2" w:themeTint="97"/>
-          <w:right w:val="none"/>
-          <w:bottom w:val="none"/>
-        </w:tcBorders>
-      </w:tcPr>
-    </w:tblStylePr>
-  </w:style>
-  <w:style w:type="table" w:styleId="98">
+          <w:right w:val="none" w:color="000000" w:sz="4" w:space="0"/>
+          <w:bottom w:val="none" w:color="000000" w:sz="4" w:space="0"/>
+        </w:tcBorders>
+      </w:tcPr>
+    </w:tblStylePr>
+  </w:style>
+  <w:style w:type="table" w:styleId="703">
     <w:name w:val="Grid Table 7 Colorful - Accent 3"/>
-    <w:basedOn w:val="608"/>
+    <w:basedOn w:val="805"/>
     <w:uiPriority w:val="99"/>
     <w:pPr>
       <w:spacing w:lineRule="auto" w:line="240" w:after="0"/>
@@ -5776,12 +6305,12 @@
         <w:jc w:val="right"/>
       </w:pPr>
       <w:tcPr>
-        <w:shd w:fill="FFFFFF" w:color="FFFFFF"/>
-        <w:tcBorders>
-          <w:left w:val="none"/>
-          <w:top w:val="none"/>
+        <w:shd w:val="clear" w:fill="FFFFFF" w:color="FFFFFF"/>
+        <w:tcBorders>
+          <w:left w:val="none" w:color="000000" w:sz="4" w:space="0"/>
+          <w:top w:val="none" w:color="000000" w:sz="4" w:space="0"/>
           <w:right w:val="single" w:color="000000" w:sz="4" w:space="0" w:themeColor="accent3" w:themeTint="FE"/>
-          <w:bottom w:val="none"/>
+          <w:bottom w:val="none" w:color="000000" w:sz="4" w:space="0"/>
         </w:tcBorders>
       </w:tcPr>
     </w:tblStylePr>
@@ -5795,9 +6324,9 @@
       <w:tcPr>
         <w:shd w:val="clear" w:fill="FFFFFF" w:color="FFFFFF" w:themeFill="light1"/>
         <w:tcBorders>
-          <w:left w:val="none"/>
-          <w:top w:val="none"/>
-          <w:right w:val="none"/>
+          <w:left w:val="none" w:color="000000" w:sz="4" w:space="0"/>
+          <w:top w:val="none" w:color="000000" w:sz="4" w:space="0"/>
+          <w:right w:val="none" w:color="000000" w:sz="4" w:space="0"/>
           <w:bottom w:val="single" w:color="000000" w:sz="4" w:space="0" w:themeColor="accent3" w:themeTint="FE"/>
         </w:tcBorders>
       </w:tcPr>
@@ -5810,12 +6339,12 @@
         <w:sz w:val="22"/>
       </w:rPr>
       <w:tcPr>
-        <w:shd w:fill="FFFFFF" w:color="FFFFFF"/>
+        <w:shd w:val="clear" w:fill="FFFFFF" w:color="FFFFFF"/>
         <w:tcBorders>
           <w:left w:val="single" w:color="000000" w:sz="4" w:space="0" w:themeColor="accent3" w:themeTint="FE"/>
-          <w:top w:val="none"/>
-          <w:right w:val="none"/>
-          <w:bottom w:val="none"/>
+          <w:top w:val="none" w:color="000000" w:sz="4" w:space="0"/>
+          <w:right w:val="none" w:color="000000" w:sz="4" w:space="0"/>
+          <w:bottom w:val="none" w:color="000000" w:sz="4" w:space="0"/>
         </w:tcBorders>
       </w:tcPr>
     </w:tblStylePr>
@@ -5829,17 +6358,17 @@
       <w:tcPr>
         <w:shd w:val="clear" w:fill="FFFFFF" w:color="FFFFFF" w:themeFill="light1"/>
         <w:tcBorders>
-          <w:left w:val="none"/>
+          <w:left w:val="none" w:color="000000" w:sz="4" w:space="0"/>
           <w:top w:val="single" w:color="000000" w:sz="4" w:space="0" w:themeColor="accent3" w:themeTint="FE"/>
-          <w:right w:val="none"/>
-          <w:bottom w:val="none"/>
-        </w:tcBorders>
-      </w:tcPr>
-    </w:tblStylePr>
-  </w:style>
-  <w:style w:type="table" w:styleId="99">
+          <w:right w:val="none" w:color="000000" w:sz="4" w:space="0"/>
+          <w:bottom w:val="none" w:color="000000" w:sz="4" w:space="0"/>
+        </w:tcBorders>
+      </w:tcPr>
+    </w:tblStylePr>
+  </w:style>
+  <w:style w:type="table" w:styleId="704">
     <w:name w:val="Grid Table 7 Colorful - Accent 4"/>
-    <w:basedOn w:val="608"/>
+    <w:basedOn w:val="805"/>
     <w:uiPriority w:val="99"/>
     <w:pPr>
       <w:spacing w:lineRule="auto" w:line="240" w:after="0"/>
@@ -5888,12 +6417,12 @@
         <w:jc w:val="right"/>
       </w:pPr>
       <w:tcPr>
-        <w:shd w:fill="FFFFFF" w:color="FFFFFF"/>
-        <w:tcBorders>
-          <w:left w:val="none"/>
-          <w:top w:val="none"/>
+        <w:shd w:val="clear" w:fill="FFFFFF" w:color="FFFFFF"/>
+        <w:tcBorders>
+          <w:left w:val="none" w:color="000000" w:sz="4" w:space="0"/>
+          <w:top w:val="none" w:color="000000" w:sz="4" w:space="0"/>
           <w:right w:val="single" w:color="000000" w:sz="4" w:space="0" w:themeColor="accent4" w:themeTint="9A"/>
-          <w:bottom w:val="none"/>
+          <w:bottom w:val="none" w:color="000000" w:sz="4" w:space="0"/>
         </w:tcBorders>
       </w:tcPr>
     </w:tblStylePr>
@@ -5907,9 +6436,9 @@
       <w:tcPr>
         <w:shd w:val="clear" w:fill="FFFFFF" w:color="FFFFFF" w:themeFill="light1"/>
         <w:tcBorders>
-          <w:left w:val="none"/>
-          <w:top w:val="none"/>
-          <w:right w:val="none"/>
+          <w:left w:val="none" w:color="000000" w:sz="4" w:space="0"/>
+          <w:top w:val="none" w:color="000000" w:sz="4" w:space="0"/>
+          <w:right w:val="none" w:color="000000" w:sz="4" w:space="0"/>
           <w:bottom w:val="single" w:color="000000" w:sz="4" w:space="0" w:themeColor="accent4" w:themeTint="9A"/>
         </w:tcBorders>
       </w:tcPr>
@@ -5922,12 +6451,12 @@
         <w:sz w:val="22"/>
       </w:rPr>
       <w:tcPr>
-        <w:shd w:fill="FFFFFF" w:color="FFFFFF"/>
+        <w:shd w:val="clear" w:fill="FFFFFF" w:color="FFFFFF"/>
         <w:tcBorders>
           <w:left w:val="single" w:color="000000" w:sz="4" w:space="0" w:themeColor="accent4" w:themeTint="9A"/>
-          <w:top w:val="none"/>
-          <w:right w:val="none"/>
-          <w:bottom w:val="none"/>
+          <w:top w:val="none" w:color="000000" w:sz="4" w:space="0"/>
+          <w:right w:val="none" w:color="000000" w:sz="4" w:space="0"/>
+          <w:bottom w:val="none" w:color="000000" w:sz="4" w:space="0"/>
         </w:tcBorders>
       </w:tcPr>
     </w:tblStylePr>
@@ -5941,17 +6470,17 @@
       <w:tcPr>
         <w:shd w:val="clear" w:fill="FFFFFF" w:color="FFFFFF" w:themeFill="light1"/>
         <w:tcBorders>
-          <w:left w:val="none"/>
+          <w:left w:val="none" w:color="000000" w:sz="4" w:space="0"/>
           <w:top w:val="single" w:color="000000" w:sz="4" w:space="0" w:themeColor="accent4" w:themeTint="9A"/>
-          <w:right w:val="none"/>
-          <w:bottom w:val="none"/>
-        </w:tcBorders>
-      </w:tcPr>
-    </w:tblStylePr>
-  </w:style>
-  <w:style w:type="table" w:styleId="100">
+          <w:right w:val="none" w:color="000000" w:sz="4" w:space="0"/>
+          <w:bottom w:val="none" w:color="000000" w:sz="4" w:space="0"/>
+        </w:tcBorders>
+      </w:tcPr>
+    </w:tblStylePr>
+  </w:style>
+  <w:style w:type="table" w:styleId="705">
     <w:name w:val="Grid Table 7 Colorful - Accent 5"/>
-    <w:basedOn w:val="608"/>
+    <w:basedOn w:val="805"/>
     <w:uiPriority w:val="99"/>
     <w:pPr>
       <w:spacing w:lineRule="auto" w:line="240" w:after="0"/>
@@ -6000,12 +6529,12 @@
         <w:jc w:val="right"/>
       </w:pPr>
       <w:tcPr>
-        <w:shd w:fill="FFFFFF" w:color="FFFFFF"/>
-        <w:tcBorders>
-          <w:left w:val="none"/>
-          <w:top w:val="none"/>
+        <w:shd w:val="clear" w:fill="FFFFFF" w:color="FFFFFF"/>
+        <w:tcBorders>
+          <w:left w:val="none" w:color="000000" w:sz="4" w:space="0"/>
+          <w:top w:val="none" w:color="000000" w:sz="4" w:space="0"/>
           <w:right w:val="single" w:color="000000" w:sz="4" w:space="0" w:themeColor="accent5" w:themeTint="90"/>
-          <w:bottom w:val="none"/>
+          <w:bottom w:val="none" w:color="000000" w:sz="4" w:space="0"/>
         </w:tcBorders>
       </w:tcPr>
     </w:tblStylePr>
@@ -6019,9 +6548,9 @@
       <w:tcPr>
         <w:shd w:val="clear" w:fill="FFFFFF" w:color="FFFFFF" w:themeFill="light1"/>
         <w:tcBorders>
-          <w:left w:val="none"/>
-          <w:top w:val="none"/>
-          <w:right w:val="none"/>
+          <w:left w:val="none" w:color="000000" w:sz="4" w:space="0"/>
+          <w:top w:val="none" w:color="000000" w:sz="4" w:space="0"/>
+          <w:right w:val="none" w:color="000000" w:sz="4" w:space="0"/>
           <w:bottom w:val="single" w:color="000000" w:sz="4" w:space="0" w:themeColor="accent5" w:themeTint="90"/>
         </w:tcBorders>
       </w:tcPr>
@@ -6034,12 +6563,12 @@
         <w:sz w:val="22"/>
       </w:rPr>
       <w:tcPr>
-        <w:shd w:fill="FFFFFF" w:color="FFFFFF"/>
+        <w:shd w:val="clear" w:fill="FFFFFF" w:color="FFFFFF"/>
         <w:tcBorders>
           <w:left w:val="single" w:color="000000" w:sz="4" w:space="0" w:themeColor="accent5" w:themeTint="90"/>
-          <w:top w:val="none"/>
-          <w:right w:val="none"/>
-          <w:bottom w:val="none"/>
+          <w:top w:val="none" w:color="000000" w:sz="4" w:space="0"/>
+          <w:right w:val="none" w:color="000000" w:sz="4" w:space="0"/>
+          <w:bottom w:val="none" w:color="000000" w:sz="4" w:space="0"/>
         </w:tcBorders>
       </w:tcPr>
     </w:tblStylePr>
@@ -6053,17 +6582,17 @@
       <w:tcPr>
         <w:shd w:val="clear" w:fill="FFFFFF" w:color="FFFFFF" w:themeFill="light1"/>
         <w:tcBorders>
-          <w:left w:val="none"/>
+          <w:left w:val="none" w:color="000000" w:sz="4" w:space="0"/>
           <w:top w:val="single" w:color="000000" w:sz="4" w:space="0" w:themeColor="accent5" w:themeTint="90"/>
-          <w:right w:val="none"/>
-          <w:bottom w:val="none"/>
-        </w:tcBorders>
-      </w:tcPr>
-    </w:tblStylePr>
-  </w:style>
-  <w:style w:type="table" w:styleId="101">
+          <w:right w:val="none" w:color="000000" w:sz="4" w:space="0"/>
+          <w:bottom w:val="none" w:color="000000" w:sz="4" w:space="0"/>
+        </w:tcBorders>
+      </w:tcPr>
+    </w:tblStylePr>
+  </w:style>
+  <w:style w:type="table" w:styleId="706">
     <w:name w:val="Grid Table 7 Colorful - Accent 6"/>
-    <w:basedOn w:val="608"/>
+    <w:basedOn w:val="805"/>
     <w:uiPriority w:val="99"/>
     <w:pPr>
       <w:spacing w:lineRule="auto" w:line="240" w:after="0"/>
@@ -6112,12 +6641,12 @@
         <w:jc w:val="right"/>
       </w:pPr>
       <w:tcPr>
-        <w:shd w:fill="FFFFFF" w:color="FFFFFF"/>
-        <w:tcBorders>
-          <w:left w:val="none"/>
-          <w:top w:val="none"/>
+        <w:shd w:val="clear" w:fill="FFFFFF" w:color="FFFFFF"/>
+        <w:tcBorders>
+          <w:left w:val="none" w:color="000000" w:sz="4" w:space="0"/>
+          <w:top w:val="none" w:color="000000" w:sz="4" w:space="0"/>
           <w:right w:val="single" w:color="000000" w:sz="4" w:space="0" w:themeColor="accent6" w:themeTint="90"/>
-          <w:bottom w:val="none"/>
+          <w:bottom w:val="none" w:color="000000" w:sz="4" w:space="0"/>
         </w:tcBorders>
       </w:tcPr>
     </w:tblStylePr>
@@ -6131,9 +6660,9 @@
       <w:tcPr>
         <w:shd w:val="clear" w:fill="FFFFFF" w:color="FFFFFF" w:themeFill="light1"/>
         <w:tcBorders>
-          <w:left w:val="none"/>
-          <w:top w:val="none"/>
-          <w:right w:val="none"/>
+          <w:left w:val="none" w:color="000000" w:sz="4" w:space="0"/>
+          <w:top w:val="none" w:color="000000" w:sz="4" w:space="0"/>
+          <w:right w:val="none" w:color="000000" w:sz="4" w:space="0"/>
           <w:bottom w:val="single" w:color="000000" w:sz="4" w:space="0" w:themeColor="accent6" w:themeTint="90"/>
         </w:tcBorders>
       </w:tcPr>
@@ -6146,12 +6675,12 @@
         <w:sz w:val="22"/>
       </w:rPr>
       <w:tcPr>
-        <w:shd w:fill="FFFFFF" w:color="FFFFFF"/>
+        <w:shd w:val="clear" w:fill="FFFFFF" w:color="FFFFFF"/>
         <w:tcBorders>
           <w:left w:val="single" w:color="000000" w:sz="4" w:space="0" w:themeColor="accent6" w:themeTint="90"/>
-          <w:top w:val="none"/>
-          <w:right w:val="none"/>
-          <w:bottom w:val="none"/>
+          <w:top w:val="none" w:color="000000" w:sz="4" w:space="0"/>
+          <w:right w:val="none" w:color="000000" w:sz="4" w:space="0"/>
+          <w:bottom w:val="none" w:color="000000" w:sz="4" w:space="0"/>
         </w:tcBorders>
       </w:tcPr>
     </w:tblStylePr>
@@ -6165,17 +6694,17 @@
       <w:tcPr>
         <w:shd w:val="clear" w:fill="FFFFFF" w:color="FFFFFF" w:themeFill="light1"/>
         <w:tcBorders>
-          <w:left w:val="none"/>
+          <w:left w:val="none" w:color="000000" w:sz="4" w:space="0"/>
           <w:top w:val="single" w:color="000000" w:sz="4" w:space="0" w:themeColor="accent6" w:themeTint="90"/>
-          <w:right w:val="none"/>
-          <w:bottom w:val="none"/>
-        </w:tcBorders>
-      </w:tcPr>
-    </w:tblStylePr>
-  </w:style>
-  <w:style w:type="table" w:styleId="102">
+          <w:right w:val="none" w:color="000000" w:sz="4" w:space="0"/>
+          <w:bottom w:val="none" w:color="000000" w:sz="4" w:space="0"/>
+        </w:tcBorders>
+      </w:tcPr>
+    </w:tblStylePr>
+  </w:style>
+  <w:style w:type="table" w:styleId="707">
     <w:name w:val="List Table 1 Light"/>
-    <w:basedOn w:val="608"/>
+    <w:basedOn w:val="805"/>
     <w:uiPriority w:val="99"/>
     <w:pPr>
       <w:spacing w:lineRule="auto" w:line="240" w:after="0"/>
@@ -6236,9 +6765,9 @@
       </w:tcPr>
     </w:tblStylePr>
   </w:style>
-  <w:style w:type="table" w:styleId="103">
+  <w:style w:type="table" w:styleId="708">
     <w:name w:val="List Table 1 Light - Accent 1"/>
-    <w:basedOn w:val="608"/>
+    <w:basedOn w:val="805"/>
     <w:uiPriority w:val="99"/>
     <w:pPr>
       <w:spacing w:lineRule="auto" w:line="240" w:after="0"/>
@@ -6299,9 +6828,9 @@
       </w:tcPr>
     </w:tblStylePr>
   </w:style>
-  <w:style w:type="table" w:styleId="104">
+  <w:style w:type="table" w:styleId="709">
     <w:name w:val="List Table 1 Light - Accent 2"/>
-    <w:basedOn w:val="608"/>
+    <w:basedOn w:val="805"/>
     <w:uiPriority w:val="99"/>
     <w:pPr>
       <w:spacing w:lineRule="auto" w:line="240" w:after="0"/>
@@ -6362,9 +6891,9 @@
       </w:tcPr>
     </w:tblStylePr>
   </w:style>
-  <w:style w:type="table" w:styleId="105">
+  <w:style w:type="table" w:styleId="710">
     <w:name w:val="List Table 1 Light - Accent 3"/>
-    <w:basedOn w:val="608"/>
+    <w:basedOn w:val="805"/>
     <w:uiPriority w:val="99"/>
     <w:pPr>
       <w:spacing w:lineRule="auto" w:line="240" w:after="0"/>
@@ -6425,9 +6954,9 @@
       </w:tcPr>
     </w:tblStylePr>
   </w:style>
-  <w:style w:type="table" w:styleId="106">
+  <w:style w:type="table" w:styleId="711">
     <w:name w:val="List Table 1 Light - Accent 4"/>
-    <w:basedOn w:val="608"/>
+    <w:basedOn w:val="805"/>
     <w:uiPriority w:val="99"/>
     <w:pPr>
       <w:spacing w:lineRule="auto" w:line="240" w:after="0"/>
@@ -6488,9 +7017,9 @@
       </w:tcPr>
     </w:tblStylePr>
   </w:style>
-  <w:style w:type="table" w:styleId="107">
+  <w:style w:type="table" w:styleId="712">
     <w:name w:val="List Table 1 Light - Accent 5"/>
-    <w:basedOn w:val="608"/>
+    <w:basedOn w:val="805"/>
     <w:uiPriority w:val="99"/>
     <w:pPr>
       <w:spacing w:lineRule="auto" w:line="240" w:after="0"/>
@@ -6551,9 +7080,9 @@
       </w:tcPr>
     </w:tblStylePr>
   </w:style>
-  <w:style w:type="table" w:styleId="108">
+  <w:style w:type="table" w:styleId="713">
     <w:name w:val="List Table 1 Light - Accent 6"/>
-    <w:basedOn w:val="608"/>
+    <w:basedOn w:val="805"/>
     <w:uiPriority w:val="99"/>
     <w:pPr>
       <w:spacing w:lineRule="auto" w:line="240" w:after="0"/>
@@ -6614,9 +7143,9 @@
       </w:tcPr>
     </w:tblStylePr>
   </w:style>
-  <w:style w:type="table" w:styleId="109">
+  <w:style w:type="table" w:styleId="714">
     <w:name w:val="List Table 2"/>
-    <w:basedOn w:val="608"/>
+    <w:basedOn w:val="805"/>
     <w:uiPriority w:val="99"/>
     <w:pPr>
       <w:spacing w:lineRule="auto" w:line="240" w:after="0"/>
@@ -6700,9 +7229,9 @@
       </w:tcPr>
     </w:tblStylePr>
   </w:style>
-  <w:style w:type="table" w:styleId="110">
+  <w:style w:type="table" w:styleId="715">
     <w:name w:val="List Table 2 - Accent 1"/>
-    <w:basedOn w:val="608"/>
+    <w:basedOn w:val="805"/>
     <w:uiPriority w:val="99"/>
     <w:pPr>
       <w:spacing w:lineRule="auto" w:line="240" w:after="0"/>
@@ -6786,9 +7315,9 @@
       </w:tcPr>
     </w:tblStylePr>
   </w:style>
-  <w:style w:type="table" w:styleId="111">
+  <w:style w:type="table" w:styleId="716">
     <w:name w:val="List Table 2 - Accent 2"/>
-    <w:basedOn w:val="608"/>
+    <w:basedOn w:val="805"/>
     <w:uiPriority w:val="99"/>
     <w:pPr>
       <w:spacing w:lineRule="auto" w:line="240" w:after="0"/>
@@ -6872,9 +7401,9 @@
       </w:tcPr>
     </w:tblStylePr>
   </w:style>
-  <w:style w:type="table" w:styleId="112">
+  <w:style w:type="table" w:styleId="717">
     <w:name w:val="List Table 2 - Accent 3"/>
-    <w:basedOn w:val="608"/>
+    <w:basedOn w:val="805"/>
     <w:uiPriority w:val="99"/>
     <w:pPr>
       <w:spacing w:lineRule="auto" w:line="240" w:after="0"/>
@@ -6958,9 +7487,9 @@
       </w:tcPr>
     </w:tblStylePr>
   </w:style>
-  <w:style w:type="table" w:styleId="113">
+  <w:style w:type="table" w:styleId="718">
     <w:name w:val="List Table 2 - Accent 4"/>
-    <w:basedOn w:val="608"/>
+    <w:basedOn w:val="805"/>
     <w:uiPriority w:val="99"/>
     <w:pPr>
       <w:spacing w:lineRule="auto" w:line="240" w:after="0"/>
@@ -7044,9 +7573,9 @@
       </w:tcPr>
     </w:tblStylePr>
   </w:style>
-  <w:style w:type="table" w:styleId="114">
+  <w:style w:type="table" w:styleId="719">
     <w:name w:val="List Table 2 - Accent 5"/>
-    <w:basedOn w:val="608"/>
+    <w:basedOn w:val="805"/>
     <w:uiPriority w:val="99"/>
     <w:pPr>
       <w:spacing w:lineRule="auto" w:line="240" w:after="0"/>
@@ -7130,9 +7659,9 @@
       </w:tcPr>
     </w:tblStylePr>
   </w:style>
-  <w:style w:type="table" w:styleId="115">
+  <w:style w:type="table" w:styleId="720">
     <w:name w:val="List Table 2 - Accent 6"/>
-    <w:basedOn w:val="608"/>
+    <w:basedOn w:val="805"/>
     <w:uiPriority w:val="99"/>
     <w:pPr>
       <w:spacing w:lineRule="auto" w:line="240" w:after="0"/>
@@ -7216,9 +7745,9 @@
       </w:tcPr>
     </w:tblStylePr>
   </w:style>
-  <w:style w:type="table" w:styleId="116">
+  <w:style w:type="table" w:styleId="721">
     <w:name w:val="List Table 3"/>
-    <w:basedOn w:val="608"/>
+    <w:basedOn w:val="805"/>
     <w:uiPriority w:val="99"/>
     <w:pPr>
       <w:spacing w:lineRule="auto" w:line="240" w:after="0"/>
@@ -7290,9 +7819,9 @@
       </w:rPr>
     </w:tblStylePr>
   </w:style>
-  <w:style w:type="table" w:styleId="117">
+  <w:style w:type="table" w:styleId="722">
     <w:name w:val="List Table 3 - Accent 1"/>
-    <w:basedOn w:val="608"/>
+    <w:basedOn w:val="805"/>
     <w:uiPriority w:val="99"/>
     <w:pPr>
       <w:spacing w:lineRule="auto" w:line="240" w:after="0"/>
@@ -7364,9 +7893,9 @@
       </w:rPr>
     </w:tblStylePr>
   </w:style>
-  <w:style w:type="table" w:styleId="118">
+  <w:style w:type="table" w:styleId="723">
     <w:name w:val="List Table 3 - Accent 2"/>
-    <w:basedOn w:val="608"/>
+    <w:basedOn w:val="805"/>
     <w:uiPriority w:val="99"/>
     <w:pPr>
       <w:spacing w:lineRule="auto" w:line="240" w:after="0"/>
@@ -7438,9 +7967,9 @@
       </w:rPr>
     </w:tblStylePr>
   </w:style>
-  <w:style w:type="table" w:styleId="119">
+  <w:style w:type="table" w:styleId="724">
     <w:name w:val="List Table 3 - Accent 3"/>
-    <w:basedOn w:val="608"/>
+    <w:basedOn w:val="805"/>
     <w:uiPriority w:val="99"/>
     <w:pPr>
       <w:spacing w:lineRule="auto" w:line="240" w:after="0"/>
@@ -7512,9 +8041,9 @@
       </w:rPr>
     </w:tblStylePr>
   </w:style>
-  <w:style w:type="table" w:styleId="120">
+  <w:style w:type="table" w:styleId="725">
     <w:name w:val="List Table 3 - Accent 4"/>
-    <w:basedOn w:val="608"/>
+    <w:basedOn w:val="805"/>
     <w:uiPriority w:val="99"/>
     <w:pPr>
       <w:spacing w:lineRule="auto" w:line="240" w:after="0"/>
@@ -7586,9 +8115,9 @@
       </w:rPr>
     </w:tblStylePr>
   </w:style>
-  <w:style w:type="table" w:styleId="121">
+  <w:style w:type="table" w:styleId="726">
     <w:name w:val="List Table 3 - Accent 5"/>
-    <w:basedOn w:val="608"/>
+    <w:basedOn w:val="805"/>
     <w:uiPriority w:val="99"/>
     <w:pPr>
       <w:spacing w:lineRule="auto" w:line="240" w:after="0"/>
@@ -7660,9 +8189,9 @@
       </w:rPr>
     </w:tblStylePr>
   </w:style>
-  <w:style w:type="table" w:styleId="122">
+  <w:style w:type="table" w:styleId="727">
     <w:name w:val="List Table 3 - Accent 6"/>
-    <w:basedOn w:val="608"/>
+    <w:basedOn w:val="805"/>
     <w:uiPriority w:val="99"/>
     <w:pPr>
       <w:spacing w:lineRule="auto" w:line="240" w:after="0"/>
@@ -7734,9 +8263,9 @@
       </w:rPr>
     </w:tblStylePr>
   </w:style>
-  <w:style w:type="table" w:styleId="123">
+  <w:style w:type="table" w:styleId="728">
     <w:name w:val="List Table 4"/>
-    <w:basedOn w:val="608"/>
+    <w:basedOn w:val="805"/>
     <w:uiPriority w:val="99"/>
     <w:pPr>
       <w:spacing w:lineRule="auto" w:line="240" w:after="0"/>
@@ -7803,9 +8332,9 @@
       </w:rPr>
     </w:tblStylePr>
   </w:style>
-  <w:style w:type="table" w:styleId="124">
+  <w:style w:type="table" w:styleId="729">
     <w:name w:val="List Table 4 - Accent 1"/>
-    <w:basedOn w:val="608"/>
+    <w:basedOn w:val="805"/>
     <w:uiPriority w:val="99"/>
     <w:pPr>
       <w:spacing w:lineRule="auto" w:line="240" w:after="0"/>
@@ -7872,9 +8401,9 @@
       </w:rPr>
     </w:tblStylePr>
   </w:style>
-  <w:style w:type="table" w:styleId="125">
+  <w:style w:type="table" w:styleId="730">
     <w:name w:val="List Table 4 - Accent 2"/>
-    <w:basedOn w:val="608"/>
+    <w:basedOn w:val="805"/>
     <w:uiPriority w:val="99"/>
     <w:pPr>
       <w:spacing w:lineRule="auto" w:line="240" w:after="0"/>
@@ -7941,9 +8470,9 @@
       </w:rPr>
     </w:tblStylePr>
   </w:style>
-  <w:style w:type="table" w:styleId="126">
+  <w:style w:type="table" w:styleId="731">
     <w:name w:val="List Table 4 - Accent 3"/>
-    <w:basedOn w:val="608"/>
+    <w:basedOn w:val="805"/>
     <w:uiPriority w:val="99"/>
     <w:pPr>
       <w:spacing w:lineRule="auto" w:line="240" w:after="0"/>
@@ -8010,9 +8539,9 @@
       </w:rPr>
     </w:tblStylePr>
   </w:style>
-  <w:style w:type="table" w:styleId="127">
+  <w:style w:type="table" w:styleId="732">
     <w:name w:val="List Table 4 - Accent 4"/>
-    <w:basedOn w:val="608"/>
+    <w:basedOn w:val="805"/>
     <w:uiPriority w:val="99"/>
     <w:pPr>
       <w:spacing w:lineRule="auto" w:line="240" w:after="0"/>
@@ -8079,9 +8608,9 @@
       </w:rPr>
     </w:tblStylePr>
   </w:style>
-  <w:style w:type="table" w:styleId="128">
+  <w:style w:type="table" w:styleId="733">
     <w:name w:val="List Table 4 - Accent 5"/>
-    <w:basedOn w:val="608"/>
+    <w:basedOn w:val="805"/>
     <w:uiPriority w:val="99"/>
     <w:pPr>
       <w:spacing w:lineRule="auto" w:line="240" w:after="0"/>
@@ -8148,9 +8677,9 @@
       </w:rPr>
     </w:tblStylePr>
   </w:style>
-  <w:style w:type="table" w:styleId="129">
+  <w:style w:type="table" w:styleId="734">
     <w:name w:val="List Table 4 - Accent 6"/>
-    <w:basedOn w:val="608"/>
+    <w:basedOn w:val="805"/>
     <w:uiPriority w:val="99"/>
     <w:pPr>
       <w:spacing w:lineRule="auto" w:line="240" w:after="0"/>
@@ -8217,9 +8746,9 @@
       </w:rPr>
     </w:tblStylePr>
   </w:style>
-  <w:style w:type="table" w:styleId="130">
+  <w:style w:type="table" w:styleId="735">
     <w:name w:val="List Table 5 Dark"/>
-    <w:basedOn w:val="608"/>
+    <w:basedOn w:val="805"/>
     <w:uiPriority w:val="99"/>
     <w:pPr>
       <w:spacing w:lineRule="auto" w:line="240" w:after="0"/>
@@ -8324,9 +8853,9 @@
       </w:rPr>
     </w:tblStylePr>
   </w:style>
-  <w:style w:type="table" w:styleId="131">
+  <w:style w:type="table" w:styleId="736">
     <w:name w:val="List Table 5 Dark - Accent 1"/>
-    <w:basedOn w:val="608"/>
+    <w:basedOn w:val="805"/>
     <w:uiPriority w:val="99"/>
     <w:pPr>
       <w:spacing w:lineRule="auto" w:line="240" w:after="0"/>
@@ -8431,9 +8960,9 @@
       </w:rPr>
     </w:tblStylePr>
   </w:style>
-  <w:style w:type="table" w:styleId="132">
+  <w:style w:type="table" w:styleId="737">
     <w:name w:val="List Table 5 Dark - Accent 2"/>
-    <w:basedOn w:val="608"/>
+    <w:basedOn w:val="805"/>
     <w:uiPriority w:val="99"/>
     <w:pPr>
       <w:spacing w:lineRule="auto" w:line="240" w:after="0"/>
@@ -8538,9 +9067,9 @@
       </w:rPr>
     </w:tblStylePr>
   </w:style>
-  <w:style w:type="table" w:styleId="133">
+  <w:style w:type="table" w:styleId="738">
     <w:name w:val="List Table 5 Dark - Accent 3"/>
-    <w:basedOn w:val="608"/>
+    <w:basedOn w:val="805"/>
     <w:uiPriority w:val="99"/>
     <w:pPr>
       <w:spacing w:lineRule="auto" w:line="240" w:after="0"/>
@@ -8645,9 +9174,9 @@
       </w:rPr>
     </w:tblStylePr>
   </w:style>
-  <w:style w:type="table" w:styleId="134">
+  <w:style w:type="table" w:styleId="739">
     <w:name w:val="List Table 5 Dark - Accent 4"/>
-    <w:basedOn w:val="608"/>
+    <w:basedOn w:val="805"/>
     <w:uiPriority w:val="99"/>
     <w:pPr>
       <w:spacing w:lineRule="auto" w:line="240" w:after="0"/>
@@ -8752,9 +9281,9 @@
       </w:rPr>
     </w:tblStylePr>
   </w:style>
-  <w:style w:type="table" w:styleId="135">
+  <w:style w:type="table" w:styleId="740">
     <w:name w:val="List Table 5 Dark - Accent 5"/>
-    <w:basedOn w:val="608"/>
+    <w:basedOn w:val="805"/>
     <w:uiPriority w:val="99"/>
     <w:pPr>
       <w:spacing w:lineRule="auto" w:line="240" w:after="0"/>
@@ -8859,9 +9388,9 @@
       </w:rPr>
     </w:tblStylePr>
   </w:style>
-  <w:style w:type="table" w:styleId="136">
+  <w:style w:type="table" w:styleId="741">
     <w:name w:val="List Table 5 Dark - Accent 6"/>
-    <w:basedOn w:val="608"/>
+    <w:basedOn w:val="805"/>
     <w:uiPriority w:val="99"/>
     <w:pPr>
       <w:spacing w:lineRule="auto" w:line="240" w:after="0"/>
@@ -8966,9 +9495,9 @@
       </w:rPr>
     </w:tblStylePr>
   </w:style>
-  <w:style w:type="table" w:styleId="137">
+  <w:style w:type="table" w:styleId="742">
     <w:name w:val="List Table 6 Colorful"/>
-    <w:basedOn w:val="608"/>
+    <w:basedOn w:val="805"/>
     <w:uiPriority w:val="99"/>
     <w:pPr>
       <w:spacing w:lineRule="auto" w:line="240" w:after="0"/>
@@ -9039,9 +9568,9 @@
       </w:tcPr>
     </w:tblStylePr>
   </w:style>
-  <w:style w:type="table" w:styleId="138">
+  <w:style w:type="table" w:styleId="743">
     <w:name w:val="List Table 6 Colorful - Accent 1"/>
-    <w:basedOn w:val="608"/>
+    <w:basedOn w:val="805"/>
     <w:uiPriority w:val="99"/>
     <w:pPr>
       <w:spacing w:lineRule="auto" w:line="240" w:after="0"/>
@@ -9112,9 +9641,9 @@
       </w:tcPr>
     </w:tblStylePr>
   </w:style>
-  <w:style w:type="table" w:styleId="139">
+  <w:style w:type="table" w:styleId="744">
     <w:name w:val="List Table 6 Colorful - Accent 2"/>
-    <w:basedOn w:val="608"/>
+    <w:basedOn w:val="805"/>
     <w:uiPriority w:val="99"/>
     <w:pPr>
       <w:spacing w:lineRule="auto" w:line="240" w:after="0"/>
@@ -9185,9 +9714,9 @@
       </w:tcPr>
     </w:tblStylePr>
   </w:style>
-  <w:style w:type="table" w:styleId="140">
+  <w:style w:type="table" w:styleId="745">
     <w:name w:val="List Table 6 Colorful - Accent 3"/>
-    <w:basedOn w:val="608"/>
+    <w:basedOn w:val="805"/>
     <w:uiPriority w:val="99"/>
     <w:pPr>
       <w:spacing w:lineRule="auto" w:line="240" w:after="0"/>
@@ -9258,9 +9787,9 @@
       </w:tcPr>
     </w:tblStylePr>
   </w:style>
-  <w:style w:type="table" w:styleId="141">
+  <w:style w:type="table" w:styleId="746">
     <w:name w:val="List Table 6 Colorful - Accent 4"/>
-    <w:basedOn w:val="608"/>
+    <w:basedOn w:val="805"/>
     <w:uiPriority w:val="99"/>
     <w:pPr>
       <w:spacing w:lineRule="auto" w:line="240" w:after="0"/>
@@ -9331,9 +9860,9 @@
       </w:tcPr>
     </w:tblStylePr>
   </w:style>
-  <w:style w:type="table" w:styleId="142">
+  <w:style w:type="table" w:styleId="747">
     <w:name w:val="List Table 6 Colorful - Accent 5"/>
-    <w:basedOn w:val="608"/>
+    <w:basedOn w:val="805"/>
     <w:uiPriority w:val="99"/>
     <w:pPr>
       <w:spacing w:lineRule="auto" w:line="240" w:after="0"/>
@@ -9404,9 +9933,9 @@
       </w:tcPr>
     </w:tblStylePr>
   </w:style>
-  <w:style w:type="table" w:styleId="143">
+  <w:style w:type="table" w:styleId="748">
     <w:name w:val="List Table 6 Colorful - Accent 6"/>
-    <w:basedOn w:val="608"/>
+    <w:basedOn w:val="805"/>
     <w:uiPriority w:val="99"/>
     <w:pPr>
       <w:spacing w:lineRule="auto" w:line="240" w:after="0"/>
@@ -9477,9 +10006,9 @@
       </w:tcPr>
     </w:tblStylePr>
   </w:style>
-  <w:style w:type="table" w:styleId="144">
+  <w:style w:type="table" w:styleId="749">
     <w:name w:val="List Table 7 Colorful"/>
-    <w:basedOn w:val="608"/>
+    <w:basedOn w:val="805"/>
     <w:uiPriority w:val="99"/>
     <w:pPr>
       <w:spacing w:lineRule="auto" w:line="240" w:after="0"/>
@@ -9525,12 +10054,12 @@
         <w:jc w:val="right"/>
       </w:pPr>
       <w:tcPr>
-        <w:shd w:fill="FFFFFF" w:color="FFFFFF"/>
-        <w:tcBorders>
-          <w:left w:val="none"/>
-          <w:top w:val="none"/>
+        <w:shd w:val="clear" w:fill="FFFFFF" w:color="FFFFFF"/>
+        <w:tcBorders>
+          <w:left w:val="none" w:color="000000" w:sz="4" w:space="0"/>
+          <w:top w:val="none" w:color="000000" w:sz="4" w:space="0"/>
           <w:right w:val="single" w:color="000000" w:sz="4" w:space="0" w:themeColor="text1" w:themeTint="80"/>
-          <w:bottom w:val="none"/>
+          <w:bottom w:val="none" w:color="000000" w:sz="4" w:space="0"/>
         </w:tcBorders>
       </w:tcPr>
     </w:tblStylePr>
@@ -9544,9 +10073,9 @@
       <w:tcPr>
         <w:shd w:val="clear" w:fill="FFFFFF" w:color="FFFFFF" w:themeFill="light1"/>
         <w:tcBorders>
-          <w:left w:val="none"/>
-          <w:top w:val="none"/>
-          <w:right w:val="none"/>
+          <w:left w:val="none" w:color="000000" w:sz="4" w:space="0"/>
+          <w:top w:val="none" w:color="000000" w:sz="4" w:space="0"/>
+          <w:right w:val="none" w:color="000000" w:sz="4" w:space="0"/>
           <w:bottom w:val="single" w:color="000000" w:sz="4" w:space="0" w:themeColor="text1" w:themeTint="80"/>
         </w:tcBorders>
       </w:tcPr>
@@ -9559,12 +10088,12 @@
         <w:sz w:val="22"/>
       </w:rPr>
       <w:tcPr>
-        <w:shd w:fill="FFFFFF" w:color="FFFFFF"/>
+        <w:shd w:val="clear" w:fill="FFFFFF" w:color="FFFFFF"/>
         <w:tcBorders>
           <w:left w:val="single" w:color="000000" w:sz="4" w:space="0" w:themeColor="text1" w:themeTint="80"/>
-          <w:top w:val="none"/>
-          <w:right w:val="none"/>
-          <w:bottom w:val="none"/>
+          <w:top w:val="none" w:color="000000" w:sz="4" w:space="0"/>
+          <w:right w:val="none" w:color="000000" w:sz="4" w:space="0"/>
+          <w:bottom w:val="none" w:color="000000" w:sz="4" w:space="0"/>
         </w:tcBorders>
       </w:tcPr>
     </w:tblStylePr>
@@ -9578,10 +10107,10 @@
       <w:tcPr>
         <w:shd w:val="clear" w:fill="FFFFFF" w:color="FFFFFF" w:themeFill="light1"/>
         <w:tcBorders>
-          <w:left w:val="none"/>
+          <w:left w:val="none" w:color="000000" w:sz="4" w:space="0"/>
           <w:top w:val="single" w:color="000000" w:sz="4" w:space="0" w:themeColor="text1" w:themeTint="80"/>
-          <w:right w:val="none"/>
-          <w:bottom w:val="none"/>
+          <w:right w:val="none" w:color="000000" w:sz="4" w:space="0"/>
+          <w:bottom w:val="none" w:color="000000" w:sz="4" w:space="0"/>
         </w:tcBorders>
       </w:tcPr>
     </w:tblStylePr>
@@ -9593,9 +10122,9 @@
       </w:rPr>
     </w:tblStylePr>
   </w:style>
-  <w:style w:type="table" w:styleId="145">
+  <w:style w:type="table" w:styleId="750">
     <w:name w:val="List Table 7 Colorful - Accent 1"/>
-    <w:basedOn w:val="608"/>
+    <w:basedOn w:val="805"/>
     <w:uiPriority w:val="99"/>
     <w:pPr>
       <w:spacing w:lineRule="auto" w:line="240" w:after="0"/>
@@ -9641,12 +10170,12 @@
         <w:jc w:val="right"/>
       </w:pPr>
       <w:tcPr>
-        <w:shd w:fill="FFFFFF" w:color="FFFFFF"/>
-        <w:tcBorders>
-          <w:left w:val="none"/>
-          <w:top w:val="none"/>
+        <w:shd w:val="clear" w:fill="FFFFFF" w:color="FFFFFF"/>
+        <w:tcBorders>
+          <w:left w:val="none" w:color="000000" w:sz="4" w:space="0"/>
+          <w:top w:val="none" w:color="000000" w:sz="4" w:space="0"/>
           <w:right w:val="single" w:color="000000" w:sz="4" w:space="0" w:themeColor="accent1"/>
-          <w:bottom w:val="none"/>
+          <w:bottom w:val="none" w:color="000000" w:sz="4" w:space="0"/>
         </w:tcBorders>
       </w:tcPr>
     </w:tblStylePr>
@@ -9660,9 +10189,9 @@
       <w:tcPr>
         <w:shd w:val="clear" w:fill="FFFFFF" w:color="FFFFFF" w:themeFill="light1"/>
         <w:tcBorders>
-          <w:left w:val="none"/>
-          <w:top w:val="none"/>
-          <w:right w:val="none"/>
+          <w:left w:val="none" w:color="000000" w:sz="4" w:space="0"/>
+          <w:top w:val="none" w:color="000000" w:sz="4" w:space="0"/>
+          <w:right w:val="none" w:color="000000" w:sz="4" w:space="0"/>
           <w:bottom w:val="single" w:color="000000" w:sz="4" w:space="0" w:themeColor="accent1"/>
         </w:tcBorders>
       </w:tcPr>
@@ -9675,12 +10204,12 @@
         <w:sz w:val="22"/>
       </w:rPr>
       <w:tcPr>
-        <w:shd w:fill="FFFFFF" w:color="FFFFFF"/>
+        <w:shd w:val="clear" w:fill="FFFFFF" w:color="FFFFFF"/>
         <w:tcBorders>
           <w:left w:val="single" w:color="000000" w:sz="4" w:space="0" w:themeColor="accent1"/>
-          <w:top w:val="none"/>
-          <w:right w:val="none"/>
-          <w:bottom w:val="none"/>
+          <w:top w:val="none" w:color="000000" w:sz="4" w:space="0"/>
+          <w:right w:val="none" w:color="000000" w:sz="4" w:space="0"/>
+          <w:bottom w:val="none" w:color="000000" w:sz="4" w:space="0"/>
         </w:tcBorders>
       </w:tcPr>
     </w:tblStylePr>
@@ -9694,10 +10223,10 @@
       <w:tcPr>
         <w:shd w:val="clear" w:fill="FFFFFF" w:color="FFFFFF" w:themeFill="light1"/>
         <w:tcBorders>
-          <w:left w:val="none"/>
+          <w:left w:val="none" w:color="000000" w:sz="4" w:space="0"/>
           <w:top w:val="single" w:color="000000" w:sz="4" w:space="0" w:themeColor="accent1"/>
-          <w:right w:val="none"/>
-          <w:bottom w:val="none"/>
+          <w:right w:val="none" w:color="000000" w:sz="4" w:space="0"/>
+          <w:bottom w:val="none" w:color="000000" w:sz="4" w:space="0"/>
         </w:tcBorders>
       </w:tcPr>
     </w:tblStylePr>
@@ -9709,9 +10238,9 @@
       </w:rPr>
     </w:tblStylePr>
   </w:style>
-  <w:style w:type="table" w:styleId="146">
+  <w:style w:type="table" w:styleId="751">
     <w:name w:val="List Table 7 Colorful - Accent 2"/>
-    <w:basedOn w:val="608"/>
+    <w:basedOn w:val="805"/>
     <w:uiPriority w:val="99"/>
     <w:pPr>
       <w:spacing w:lineRule="auto" w:line="240" w:after="0"/>
@@ -9757,12 +10286,12 @@
         <w:jc w:val="right"/>
       </w:pPr>
       <w:tcPr>
-        <w:shd w:fill="FFFFFF" w:color="FFFFFF"/>
-        <w:tcBorders>
-          <w:left w:val="none"/>
-          <w:top w:val="none"/>
+        <w:shd w:val="clear" w:fill="FFFFFF" w:color="FFFFFF"/>
+        <w:tcBorders>
+          <w:left w:val="none" w:color="000000" w:sz="4" w:space="0"/>
+          <w:top w:val="none" w:color="000000" w:sz="4" w:space="0"/>
           <w:right w:val="single" w:color="000000" w:sz="4" w:space="0" w:themeColor="accent2" w:themeTint="97"/>
-          <w:bottom w:val="none"/>
+          <w:bottom w:val="none" w:color="000000" w:sz="4" w:space="0"/>
         </w:tcBorders>
       </w:tcPr>
     </w:tblStylePr>
@@ -9776,9 +10305,9 @@
       <w:tcPr>
         <w:shd w:val="clear" w:fill="FFFFFF" w:color="FFFFFF" w:themeFill="light1"/>
         <w:tcBorders>
-          <w:left w:val="none"/>
-          <w:top w:val="none"/>
-          <w:right w:val="none"/>
+          <w:left w:val="none" w:color="000000" w:sz="4" w:space="0"/>
+          <w:top w:val="none" w:color="000000" w:sz="4" w:space="0"/>
+          <w:right w:val="none" w:color="000000" w:sz="4" w:space="0"/>
           <w:bottom w:val="single" w:color="000000" w:sz="4" w:space="0" w:themeColor="accent2" w:themeTint="97"/>
         </w:tcBorders>
       </w:tcPr>
@@ -9791,12 +10320,12 @@
         <w:sz w:val="22"/>
       </w:rPr>
       <w:tcPr>
-        <w:shd w:fill="FFFFFF" w:color="FFFFFF"/>
+        <w:shd w:val="clear" w:fill="FFFFFF" w:color="FFFFFF"/>
         <w:tcBorders>
           <w:left w:val="single" w:color="000000" w:sz="4" w:space="0" w:themeColor="accent2" w:themeTint="97"/>
-          <w:top w:val="none"/>
-          <w:right w:val="none"/>
-          <w:bottom w:val="none"/>
+          <w:top w:val="none" w:color="000000" w:sz="4" w:space="0"/>
+          <w:right w:val="none" w:color="000000" w:sz="4" w:space="0"/>
+          <w:bottom w:val="none" w:color="000000" w:sz="4" w:space="0"/>
         </w:tcBorders>
       </w:tcPr>
     </w:tblStylePr>
@@ -9810,10 +10339,10 @@
       <w:tcPr>
         <w:shd w:val="clear" w:fill="FFFFFF" w:color="FFFFFF" w:themeFill="light1"/>
         <w:tcBorders>
-          <w:left w:val="none"/>
+          <w:left w:val="none" w:color="000000" w:sz="4" w:space="0"/>
           <w:top w:val="single" w:color="000000" w:sz="4" w:space="0" w:themeColor="accent2" w:themeTint="97"/>
-          <w:right w:val="none"/>
-          <w:bottom w:val="none"/>
+          <w:right w:val="none" w:color="000000" w:sz="4" w:space="0"/>
+          <w:bottom w:val="none" w:color="000000" w:sz="4" w:space="0"/>
         </w:tcBorders>
       </w:tcPr>
     </w:tblStylePr>
@@ -9825,9 +10354,9 @@
       </w:rPr>
     </w:tblStylePr>
   </w:style>
-  <w:style w:type="table" w:styleId="147">
+  <w:style w:type="table" w:styleId="752">
     <w:name w:val="List Table 7 Colorful - Accent 3"/>
-    <w:basedOn w:val="608"/>
+    <w:basedOn w:val="805"/>
     <w:uiPriority w:val="99"/>
     <w:pPr>
       <w:spacing w:lineRule="auto" w:line="240" w:after="0"/>
@@ -9873,12 +10402,12 @@
         <w:jc w:val="right"/>
       </w:pPr>
       <w:tcPr>
-        <w:shd w:fill="FFFFFF" w:color="FFFFFF"/>
-        <w:tcBorders>
-          <w:left w:val="none"/>
-          <w:top w:val="none"/>
+        <w:shd w:val="clear" w:fill="FFFFFF" w:color="FFFFFF"/>
+        <w:tcBorders>
+          <w:left w:val="none" w:color="000000" w:sz="4" w:space="0"/>
+          <w:top w:val="none" w:color="000000" w:sz="4" w:space="0"/>
           <w:right w:val="single" w:color="000000" w:sz="4" w:space="0" w:themeColor="accent3" w:themeTint="98"/>
-          <w:bottom w:val="none"/>
+          <w:bottom w:val="none" w:color="000000" w:sz="4" w:space="0"/>
         </w:tcBorders>
       </w:tcPr>
     </w:tblStylePr>
@@ -9892,9 +10421,9 @@
       <w:tcPr>
         <w:shd w:val="clear" w:fill="FFFFFF" w:color="FFFFFF" w:themeFill="light1"/>
         <w:tcBorders>
-          <w:left w:val="none"/>
-          <w:top w:val="none"/>
-          <w:right w:val="none"/>
+          <w:left w:val="none" w:color="000000" w:sz="4" w:space="0"/>
+          <w:top w:val="none" w:color="000000" w:sz="4" w:space="0"/>
+          <w:right w:val="none" w:color="000000" w:sz="4" w:space="0"/>
           <w:bottom w:val="single" w:color="000000" w:sz="4" w:space="0" w:themeColor="accent3" w:themeTint="98"/>
         </w:tcBorders>
       </w:tcPr>
@@ -9907,12 +10436,12 @@
         <w:sz w:val="22"/>
       </w:rPr>
       <w:tcPr>
-        <w:shd w:fill="FFFFFF" w:color="FFFFFF"/>
+        <w:shd w:val="clear" w:fill="FFFFFF" w:color="FFFFFF"/>
         <w:tcBorders>
           <w:left w:val="single" w:color="000000" w:sz="4" w:space="0" w:themeColor="accent3" w:themeTint="98"/>
-          <w:top w:val="none"/>
-          <w:right w:val="none"/>
-          <w:bottom w:val="none"/>
+          <w:top w:val="none" w:color="000000" w:sz="4" w:space="0"/>
+          <w:right w:val="none" w:color="000000" w:sz="4" w:space="0"/>
+          <w:bottom w:val="none" w:color="000000" w:sz="4" w:space="0"/>
         </w:tcBorders>
       </w:tcPr>
     </w:tblStylePr>
@@ -9926,10 +10455,10 @@
       <w:tcPr>
         <w:shd w:val="clear" w:fill="FFFFFF" w:color="FFFFFF" w:themeFill="light1"/>
         <w:tcBorders>
-          <w:left w:val="none"/>
+          <w:left w:val="none" w:color="000000" w:sz="4" w:space="0"/>
           <w:top w:val="single" w:color="000000" w:sz="4" w:space="0" w:themeColor="accent3" w:themeTint="98"/>
-          <w:right w:val="none"/>
-          <w:bottom w:val="none"/>
+          <w:right w:val="none" w:color="000000" w:sz="4" w:space="0"/>
+          <w:bottom w:val="none" w:color="000000" w:sz="4" w:space="0"/>
         </w:tcBorders>
       </w:tcPr>
     </w:tblStylePr>
@@ -9941,9 +10470,9 @@
       </w:rPr>
     </w:tblStylePr>
   </w:style>
-  <w:style w:type="table" w:styleId="148">
+  <w:style w:type="table" w:styleId="753">
     <w:name w:val="List Table 7 Colorful - Accent 4"/>
-    <w:basedOn w:val="608"/>
+    <w:basedOn w:val="805"/>
     <w:uiPriority w:val="99"/>
     <w:pPr>
       <w:spacing w:lineRule="auto" w:line="240" w:after="0"/>
@@ -9989,12 +10518,12 @@
         <w:jc w:val="right"/>
       </w:pPr>
       <w:tcPr>
-        <w:shd w:fill="FFFFFF" w:color="FFFFFF"/>
-        <w:tcBorders>
-          <w:left w:val="none"/>
-          <w:top w:val="none"/>
+        <w:shd w:val="clear" w:fill="FFFFFF" w:color="FFFFFF"/>
+        <w:tcBorders>
+          <w:left w:val="none" w:color="000000" w:sz="4" w:space="0"/>
+          <w:top w:val="none" w:color="000000" w:sz="4" w:space="0"/>
           <w:right w:val="single" w:color="000000" w:sz="4" w:space="0" w:themeColor="accent4" w:themeTint="9A"/>
-          <w:bottom w:val="none"/>
+          <w:bottom w:val="none" w:color="000000" w:sz="4" w:space="0"/>
         </w:tcBorders>
       </w:tcPr>
     </w:tblStylePr>
@@ -10008,9 +10537,9 @@
       <w:tcPr>
         <w:shd w:val="clear" w:fill="FFFFFF" w:color="FFFFFF" w:themeFill="light1"/>
         <w:tcBorders>
-          <w:left w:val="none"/>
-          <w:top w:val="none"/>
-          <w:right w:val="none"/>
+          <w:left w:val="none" w:color="000000" w:sz="4" w:space="0"/>
+          <w:top w:val="none" w:color="000000" w:sz="4" w:space="0"/>
+          <w:right w:val="none" w:color="000000" w:sz="4" w:space="0"/>
           <w:bottom w:val="single" w:color="000000" w:sz="4" w:space="0" w:themeColor="accent4" w:themeTint="9A"/>
         </w:tcBorders>
       </w:tcPr>
@@ -10023,12 +10552,12 @@
         <w:sz w:val="22"/>
       </w:rPr>
       <w:tcPr>
-        <w:shd w:fill="FFFFFF" w:color="FFFFFF"/>
+        <w:shd w:val="clear" w:fill="FFFFFF" w:color="FFFFFF"/>
         <w:tcBorders>
           <w:left w:val="single" w:color="000000" w:sz="4" w:space="0" w:themeColor="accent4" w:themeTint="9A"/>
-          <w:top w:val="none"/>
-          <w:right w:val="none"/>
-          <w:bottom w:val="none"/>
+          <w:top w:val="none" w:color="000000" w:sz="4" w:space="0"/>
+          <w:right w:val="none" w:color="000000" w:sz="4" w:space="0"/>
+          <w:bottom w:val="none" w:color="000000" w:sz="4" w:space="0"/>
         </w:tcBorders>
       </w:tcPr>
     </w:tblStylePr>
@@ -10042,10 +10571,10 @@
       <w:tcPr>
         <w:shd w:val="clear" w:fill="FFFFFF" w:color="FFFFFF" w:themeFill="light1"/>
         <w:tcBorders>
-          <w:left w:val="none"/>
+          <w:left w:val="none" w:color="000000" w:sz="4" w:space="0"/>
           <w:top w:val="single" w:color="000000" w:sz="4" w:space="0" w:themeColor="accent4" w:themeTint="9A"/>
-          <w:right w:val="none"/>
-          <w:bottom w:val="none"/>
+          <w:right w:val="none" w:color="000000" w:sz="4" w:space="0"/>
+          <w:bottom w:val="none" w:color="000000" w:sz="4" w:space="0"/>
         </w:tcBorders>
       </w:tcPr>
     </w:tblStylePr>
@@ -10057,9 +10586,9 @@
       </w:rPr>
     </w:tblStylePr>
   </w:style>
-  <w:style w:type="table" w:styleId="149">
+  <w:style w:type="table" w:styleId="754">
     <w:name w:val="List Table 7 Colorful - Accent 5"/>
-    <w:basedOn w:val="608"/>
+    <w:basedOn w:val="805"/>
     <w:uiPriority w:val="99"/>
     <w:pPr>
       <w:spacing w:lineRule="auto" w:line="240" w:after="0"/>
@@ -10105,12 +10634,12 @@
         <w:jc w:val="right"/>
       </w:pPr>
       <w:tcPr>
-        <w:shd w:fill="FFFFFF" w:color="FFFFFF"/>
-        <w:tcBorders>
-          <w:left w:val="none"/>
-          <w:top w:val="none"/>
+        <w:shd w:val="clear" w:fill="FFFFFF" w:color="FFFFFF"/>
+        <w:tcBorders>
+          <w:left w:val="none" w:color="000000" w:sz="4" w:space="0"/>
+          <w:top w:val="none" w:color="000000" w:sz="4" w:space="0"/>
           <w:right w:val="single" w:color="000000" w:sz="4" w:space="0" w:themeColor="accent5" w:themeTint="9A"/>
-          <w:bottom w:val="none"/>
+          <w:bottom w:val="none" w:color="000000" w:sz="4" w:space="0"/>
         </w:tcBorders>
       </w:tcPr>
     </w:tblStylePr>
@@ -10124,9 +10653,9 @@
       <w:tcPr>
         <w:shd w:val="clear" w:fill="FFFFFF" w:color="FFFFFF" w:themeFill="light1"/>
         <w:tcBorders>
-          <w:left w:val="none"/>
-          <w:top w:val="none"/>
-          <w:right w:val="none"/>
+          <w:left w:val="none" w:color="000000" w:sz="4" w:space="0"/>
+          <w:top w:val="none" w:color="000000" w:sz="4" w:space="0"/>
+          <w:right w:val="none" w:color="000000" w:sz="4" w:space="0"/>
           <w:bottom w:val="single" w:color="000000" w:sz="4" w:space="0" w:themeColor="accent5" w:themeTint="9A"/>
         </w:tcBorders>
       </w:tcPr>
@@ -10139,12 +10668,12 @@
         <w:sz w:val="22"/>
       </w:rPr>
       <w:tcPr>
-        <w:shd w:fill="FFFFFF" w:color="FFFFFF"/>
+        <w:shd w:val="clear" w:fill="FFFFFF" w:color="FFFFFF"/>
         <w:tcBorders>
           <w:left w:val="single" w:color="000000" w:sz="4" w:space="0" w:themeColor="accent5" w:themeTint="9A"/>
-          <w:top w:val="none"/>
-          <w:right w:val="none"/>
-          <w:bottom w:val="none"/>
+          <w:top w:val="none" w:color="000000" w:sz="4" w:space="0"/>
+          <w:right w:val="none" w:color="000000" w:sz="4" w:space="0"/>
+          <w:bottom w:val="none" w:color="000000" w:sz="4" w:space="0"/>
         </w:tcBorders>
       </w:tcPr>
     </w:tblStylePr>
@@ -10158,10 +10687,10 @@
       <w:tcPr>
         <w:shd w:val="clear" w:fill="FFFFFF" w:color="FFFFFF" w:themeFill="light1"/>
         <w:tcBorders>
-          <w:left w:val="none"/>
+          <w:left w:val="none" w:color="000000" w:sz="4" w:space="0"/>
           <w:top w:val="single" w:color="000000" w:sz="4" w:space="0" w:themeColor="accent5" w:themeTint="9A"/>
-          <w:right w:val="none"/>
-          <w:bottom w:val="none"/>
+          <w:right w:val="none" w:color="000000" w:sz="4" w:space="0"/>
+          <w:bottom w:val="none" w:color="000000" w:sz="4" w:space="0"/>
         </w:tcBorders>
       </w:tcPr>
     </w:tblStylePr>
@@ -10173,9 +10702,9 @@
       </w:rPr>
     </w:tblStylePr>
   </w:style>
-  <w:style w:type="table" w:styleId="150">
+  <w:style w:type="table" w:styleId="755">
     <w:name w:val="List Table 7 Colorful - Accent 6"/>
-    <w:basedOn w:val="608"/>
+    <w:basedOn w:val="805"/>
     <w:uiPriority w:val="99"/>
     <w:pPr>
       <w:spacing w:lineRule="auto" w:line="240" w:after="0"/>
@@ -10221,12 +10750,12 @@
         <w:jc w:val="right"/>
       </w:pPr>
       <w:tcPr>
-        <w:shd w:fill="FFFFFF" w:color="FFFFFF"/>
-        <w:tcBorders>
-          <w:left w:val="none"/>
-          <w:top w:val="none"/>
+        <w:shd w:val="clear" w:fill="FFFFFF" w:color="FFFFFF"/>
+        <w:tcBorders>
+          <w:left w:val="none" w:color="000000" w:sz="4" w:space="0"/>
+          <w:top w:val="none" w:color="000000" w:sz="4" w:space="0"/>
           <w:right w:val="single" w:color="000000" w:sz="4" w:space="0" w:themeColor="accent6" w:themeTint="98"/>
-          <w:bottom w:val="none"/>
+          <w:bottom w:val="none" w:color="000000" w:sz="4" w:space="0"/>
         </w:tcBorders>
       </w:tcPr>
     </w:tblStylePr>
@@ -10240,9 +10769,9 @@
       <w:tcPr>
         <w:shd w:val="clear" w:fill="FFFFFF" w:color="FFFFFF" w:themeFill="light1"/>
         <w:tcBorders>
-          <w:left w:val="none"/>
-          <w:top w:val="none"/>
-          <w:right w:val="none"/>
+          <w:left w:val="none" w:color="000000" w:sz="4" w:space="0"/>
+          <w:top w:val="none" w:color="000000" w:sz="4" w:space="0"/>
+          <w:right w:val="none" w:color="000000" w:sz="4" w:space="0"/>
           <w:bottom w:val="single" w:color="000000" w:sz="4" w:space="0" w:themeColor="accent6" w:themeTint="98"/>
         </w:tcBorders>
       </w:tcPr>
@@ -10255,12 +10784,12 @@
         <w:sz w:val="22"/>
       </w:rPr>
       <w:tcPr>
-        <w:shd w:fill="FFFFFF" w:color="FFFFFF"/>
+        <w:shd w:val="clear" w:fill="FFFFFF" w:color="FFFFFF"/>
         <w:tcBorders>
           <w:left w:val="single" w:color="000000" w:sz="4" w:space="0" w:themeColor="accent6" w:themeTint="98"/>
-          <w:top w:val="none"/>
-          <w:right w:val="none"/>
-          <w:bottom w:val="none"/>
+          <w:top w:val="none" w:color="000000" w:sz="4" w:space="0"/>
+          <w:right w:val="none" w:color="000000" w:sz="4" w:space="0"/>
+          <w:bottom w:val="none" w:color="000000" w:sz="4" w:space="0"/>
         </w:tcBorders>
       </w:tcPr>
     </w:tblStylePr>
@@ -10274,10 +10803,10 @@
       <w:tcPr>
         <w:shd w:val="clear" w:fill="FFFFFF" w:color="FFFFFF" w:themeFill="light1"/>
         <w:tcBorders>
-          <w:left w:val="none"/>
+          <w:left w:val="none" w:color="000000" w:sz="4" w:space="0"/>
           <w:top w:val="single" w:color="000000" w:sz="4" w:space="0" w:themeColor="accent6" w:themeTint="98"/>
-          <w:right w:val="none"/>
-          <w:bottom w:val="none"/>
+          <w:right w:val="none" w:color="000000" w:sz="4" w:space="0"/>
+          <w:bottom w:val="none" w:color="000000" w:sz="4" w:space="0"/>
         </w:tcBorders>
       </w:tcPr>
     </w:tblStylePr>
@@ -10289,9 +10818,9 @@
       </w:rPr>
     </w:tblStylePr>
   </w:style>
-  <w:style w:type="table" w:styleId="151">
+  <w:style w:type="table" w:styleId="756">
     <w:name w:val="Lined - Accent"/>
-    <w:basedOn w:val="608"/>
+    <w:basedOn w:val="805"/>
     <w:uiPriority w:val="99"/>
     <w:rPr>
       <w:color w:val="404040"/>
@@ -10379,9 +10908,9 @@
       </w:tcPr>
     </w:tblStylePr>
   </w:style>
-  <w:style w:type="table" w:styleId="152">
+  <w:style w:type="table" w:styleId="757">
     <w:name w:val="Lined - Accent 1"/>
-    <w:basedOn w:val="608"/>
+    <w:basedOn w:val="805"/>
     <w:uiPriority w:val="99"/>
     <w:rPr>
       <w:color w:val="404040"/>
@@ -10469,9 +10998,9 @@
       </w:tcPr>
     </w:tblStylePr>
   </w:style>
-  <w:style w:type="table" w:styleId="153">
+  <w:style w:type="table" w:styleId="758">
     <w:name w:val="Lined - Accent 2"/>
-    <w:basedOn w:val="608"/>
+    <w:basedOn w:val="805"/>
     <w:uiPriority w:val="99"/>
     <w:rPr>
       <w:color w:val="404040"/>
@@ -10559,9 +11088,9 @@
       </w:tcPr>
     </w:tblStylePr>
   </w:style>
-  <w:style w:type="table" w:styleId="154">
+  <w:style w:type="table" w:styleId="759">
     <w:name w:val="Lined - Accent 3"/>
-    <w:basedOn w:val="608"/>
+    <w:basedOn w:val="805"/>
     <w:uiPriority w:val="99"/>
     <w:rPr>
       <w:color w:val="404040"/>
@@ -10649,9 +11178,9 @@
       </w:tcPr>
     </w:tblStylePr>
   </w:style>
-  <w:style w:type="table" w:styleId="155">
+  <w:style w:type="table" w:styleId="760">
     <w:name w:val="Lined - Accent 4"/>
-    <w:basedOn w:val="608"/>
+    <w:basedOn w:val="805"/>
     <w:uiPriority w:val="99"/>
     <w:rPr>
       <w:color w:val="404040"/>
@@ -10739,9 +11268,9 @@
       </w:tcPr>
     </w:tblStylePr>
   </w:style>
-  <w:style w:type="table" w:styleId="156">
+  <w:style w:type="table" w:styleId="761">
     <w:name w:val="Lined - Accent 5"/>
-    <w:basedOn w:val="608"/>
+    <w:basedOn w:val="805"/>
     <w:uiPriority w:val="99"/>
     <w:rPr>
       <w:color w:val="404040"/>
@@ -10829,9 +11358,9 @@
       </w:tcPr>
     </w:tblStylePr>
   </w:style>
-  <w:style w:type="table" w:styleId="157">
+  <w:style w:type="table" w:styleId="762">
     <w:name w:val="Lined - Accent 6"/>
-    <w:basedOn w:val="608"/>
+    <w:basedOn w:val="805"/>
     <w:uiPriority w:val="99"/>
     <w:rPr>
       <w:color w:val="404040"/>
@@ -10919,9 +11448,9 @@
       </w:tcPr>
     </w:tblStylePr>
   </w:style>
-  <w:style w:type="table" w:styleId="158">
+  <w:style w:type="table" w:styleId="763">
     <w:name w:val="Bordered &amp; Lined - Accent"/>
-    <w:basedOn w:val="608"/>
+    <w:basedOn w:val="805"/>
     <w:uiPriority w:val="99"/>
     <w:rPr>
       <w:color w:val="404040"/>
@@ -11017,9 +11546,9 @@
       </w:tcPr>
     </w:tblStylePr>
   </w:style>
-  <w:style w:type="table" w:styleId="159">
+  <w:style w:type="table" w:styleId="764">
     <w:name w:val="Bordered &amp; Lined - Accent 1"/>
-    <w:basedOn w:val="608"/>
+    <w:basedOn w:val="805"/>
     <w:uiPriority w:val="99"/>
     <w:rPr>
       <w:color w:val="404040"/>
@@ -11115,9 +11644,9 @@
       </w:tcPr>
     </w:tblStylePr>
   </w:style>
-  <w:style w:type="table" w:styleId="160">
+  <w:style w:type="table" w:styleId="765">
     <w:name w:val="Bordered &amp; Lined - Accent 2"/>
-    <w:basedOn w:val="608"/>
+    <w:basedOn w:val="805"/>
     <w:uiPriority w:val="99"/>
     <w:rPr>
       <w:color w:val="404040"/>
@@ -11213,9 +11742,9 @@
       </w:tcPr>
     </w:tblStylePr>
   </w:style>
-  <w:style w:type="table" w:styleId="161">
+  <w:style w:type="table" w:styleId="766">
     <w:name w:val="Bordered &amp; Lined - Accent 3"/>
-    <w:basedOn w:val="608"/>
+    <w:basedOn w:val="805"/>
     <w:uiPriority w:val="99"/>
     <w:rPr>
       <w:color w:val="404040"/>
@@ -11311,9 +11840,9 @@
       </w:tcPr>
     </w:tblStylePr>
   </w:style>
-  <w:style w:type="table" w:styleId="162">
+  <w:style w:type="table" w:styleId="767">
     <w:name w:val="Bordered &amp; Lined - Accent 4"/>
-    <w:basedOn w:val="608"/>
+    <w:basedOn w:val="805"/>
     <w:uiPriority w:val="99"/>
     <w:rPr>
       <w:color w:val="404040"/>
@@ -11409,9 +11938,9 @@
       </w:tcPr>
     </w:tblStylePr>
   </w:style>
-  <w:style w:type="table" w:styleId="163">
+  <w:style w:type="table" w:styleId="768">
     <w:name w:val="Bordered &amp; Lined - Accent 5"/>
-    <w:basedOn w:val="608"/>
+    <w:basedOn w:val="805"/>
     <w:uiPriority w:val="99"/>
     <w:rPr>
       <w:color w:val="404040"/>
@@ -11507,9 +12036,9 @@
       </w:tcPr>
     </w:tblStylePr>
   </w:style>
-  <w:style w:type="table" w:styleId="164">
+  <w:style w:type="table" w:styleId="769">
     <w:name w:val="Bordered &amp; Lined - Accent 6"/>
-    <w:basedOn w:val="608"/>
+    <w:basedOn w:val="805"/>
     <w:uiPriority w:val="99"/>
     <w:rPr>
       <w:color w:val="404040"/>
@@ -11605,9 +12134,9 @@
       </w:tcPr>
     </w:tblStylePr>
   </w:style>
-  <w:style w:type="table" w:styleId="165">
+  <w:style w:type="table" w:styleId="770">
     <w:name w:val="Bordered"/>
-    <w:basedOn w:val="608"/>
+    <w:basedOn w:val="805"/>
     <w:uiPriority w:val="99"/>
     <w:pPr>
       <w:spacing w:lineRule="auto" w:line="240" w:after="0"/>
@@ -11684,9 +12213,9 @@
       </w:tcPr>
     </w:tblStylePr>
   </w:style>
-  <w:style w:type="table" w:styleId="166">
+  <w:style w:type="table" w:styleId="771">
     <w:name w:val="Bordered - Accent 1"/>
-    <w:basedOn w:val="608"/>
+    <w:basedOn w:val="805"/>
     <w:uiPriority w:val="99"/>
     <w:pPr>
       <w:spacing w:lineRule="auto" w:line="240" w:after="0"/>
@@ -11763,9 +12292,9 @@
       </w:tcPr>
     </w:tblStylePr>
   </w:style>
-  <w:style w:type="table" w:styleId="167">
+  <w:style w:type="table" w:styleId="772">
     <w:name w:val="Bordered - Accent 2"/>
-    <w:basedOn w:val="608"/>
+    <w:basedOn w:val="805"/>
     <w:uiPriority w:val="99"/>
     <w:pPr>
       <w:spacing w:lineRule="auto" w:line="240" w:after="0"/>
@@ -11842,9 +12371,9 @@
       </w:tcPr>
     </w:tblStylePr>
   </w:style>
-  <w:style w:type="table" w:styleId="168">
+  <w:style w:type="table" w:styleId="773">
     <w:name w:val="Bordered - Accent 3"/>
-    <w:basedOn w:val="608"/>
+    <w:basedOn w:val="805"/>
     <w:uiPriority w:val="99"/>
     <w:pPr>
       <w:spacing w:lineRule="auto" w:line="240" w:after="0"/>
@@ -11921,9 +12450,9 @@
       </w:tcPr>
     </w:tblStylePr>
   </w:style>
-  <w:style w:type="table" w:styleId="169">
+  <w:style w:type="table" w:styleId="774">
     <w:name w:val="Bordered - Accent 4"/>
-    <w:basedOn w:val="608"/>
+    <w:basedOn w:val="805"/>
     <w:uiPriority w:val="99"/>
     <w:pPr>
       <w:spacing w:lineRule="auto" w:line="240" w:after="0"/>
@@ -12000,9 +12529,9 @@
       </w:tcPr>
     </w:tblStylePr>
   </w:style>
-  <w:style w:type="table" w:styleId="170">
+  <w:style w:type="table" w:styleId="775">
     <w:name w:val="Bordered - Accent 5"/>
-    <w:basedOn w:val="608"/>
+    <w:basedOn w:val="805"/>
     <w:uiPriority w:val="99"/>
     <w:pPr>
       <w:spacing w:lineRule="auto" w:line="240" w:after="0"/>
@@ -12079,9 +12608,9 @@
       </w:tcPr>
     </w:tblStylePr>
   </w:style>
-  <w:style w:type="table" w:styleId="171">
+  <w:style w:type="table" w:styleId="776">
     <w:name w:val="Bordered - Accent 6"/>
-    <w:basedOn w:val="608"/>
+    <w:basedOn w:val="805"/>
     <w:uiPriority w:val="99"/>
     <w:pPr>
       <w:spacing w:lineRule="auto" w:line="240" w:after="0"/>
@@ -12158,7 +12687,7 @@
       </w:tcPr>
     </w:tblStylePr>
   </w:style>
-  <w:style w:type="character" w:styleId="172">
+  <w:style w:type="character" w:styleId="777">
     <w:name w:val="Hyperlink"/>
     <w:uiPriority w:val="99"/>
     <w:unhideWhenUsed/>
@@ -12167,10 +12696,10 @@
       <w:u w:val="single"/>
     </w:rPr>
   </w:style>
-  <w:style w:type="paragraph" w:styleId="173">
+  <w:style w:type="paragraph" w:styleId="778">
     <w:name w:val="footnote text"/>
-    <w:basedOn w:val="598"/>
-    <w:link w:val="174"/>
+    <w:basedOn w:val="795"/>
+    <w:link w:val="779"/>
     <w:uiPriority w:val="99"/>
     <w:semiHidden/>
     <w:unhideWhenUsed/>
@@ -12181,27 +12710,26 @@
       <w:spacing w:lineRule="auto" w:line="240" w:after="40"/>
     </w:pPr>
   </w:style>
-  <w:style w:type="character" w:styleId="174">
+  <w:style w:type="character" w:styleId="779">
     <w:name w:val="Footnote Text Char"/>
-    <w:link w:val="173"/>
+    <w:link w:val="778"/>
     <w:uiPriority w:val="99"/>
     <w:rPr>
       <w:sz w:val="18"/>
     </w:rPr>
   </w:style>
-  <w:style w:type="character" w:styleId="175">
+  <w:style w:type="character" w:styleId="780">
     <w:name w:val="footnote reference"/>
-    <w:basedOn w:val="9"/>
     <w:uiPriority w:val="99"/>
     <w:unhideWhenUsed/>
     <w:rPr>
       <w:vertAlign w:val="superscript"/>
     </w:rPr>
   </w:style>
-  <w:style w:type="paragraph" w:styleId="176">
+  <w:style w:type="paragraph" w:styleId="781">
     <w:name w:val="endnote text"/>
-    <w:basedOn w:val="598"/>
-    <w:link w:val="177"/>
+    <w:basedOn w:val="795"/>
+    <w:link w:val="782"/>
     <w:uiPriority w:val="99"/>
     <w:semiHidden/>
     <w:unhideWhenUsed/>
@@ -12212,17 +12740,16 @@
       <w:spacing w:lineRule="auto" w:line="240" w:after="0"/>
     </w:pPr>
   </w:style>
-  <w:style w:type="character" w:styleId="177">
+  <w:style w:type="character" w:styleId="782">
     <w:name w:val="Endnote Text Char"/>
-    <w:link w:val="176"/>
+    <w:link w:val="781"/>
     <w:uiPriority w:val="99"/>
     <w:rPr>
       <w:sz w:val="20"/>
     </w:rPr>
   </w:style>
-  <w:style w:type="character" w:styleId="178">
+  <w:style w:type="character" w:styleId="783">
     <w:name w:val="endnote reference"/>
-    <w:basedOn w:val="9"/>
     <w:uiPriority w:val="99"/>
     <w:semiHidden/>
     <w:unhideWhenUsed/>
@@ -12230,10 +12757,10 @@
       <w:vertAlign w:val="superscript"/>
     </w:rPr>
   </w:style>
-  <w:style w:type="paragraph" w:styleId="179">
+  <w:style w:type="paragraph" w:styleId="784">
     <w:name w:val="toc 1"/>
-    <w:basedOn w:val="598"/>
-    <w:next w:val="598"/>
+    <w:basedOn w:val="795"/>
+    <w:next w:val="795"/>
     <w:uiPriority w:val="39"/>
     <w:unhideWhenUsed/>
     <w:pPr>
@@ -12241,10 +12768,10 @@
       <w:spacing w:after="57"/>
     </w:pPr>
   </w:style>
-  <w:style w:type="paragraph" w:styleId="180">
+  <w:style w:type="paragraph" w:styleId="785">
     <w:name w:val="toc 2"/>
-    <w:basedOn w:val="598"/>
-    <w:next w:val="598"/>
+    <w:basedOn w:val="795"/>
+    <w:next w:val="795"/>
     <w:uiPriority w:val="39"/>
     <w:unhideWhenUsed/>
     <w:pPr>
@@ -12252,10 +12779,10 @@
       <w:spacing w:after="57"/>
     </w:pPr>
   </w:style>
-  <w:style w:type="paragraph" w:styleId="181">
+  <w:style w:type="paragraph" w:styleId="786">
     <w:name w:val="toc 3"/>
-    <w:basedOn w:val="598"/>
-    <w:next w:val="598"/>
+    <w:basedOn w:val="795"/>
+    <w:next w:val="795"/>
     <w:uiPriority w:val="39"/>
     <w:unhideWhenUsed/>
     <w:pPr>
@@ -12263,10 +12790,10 @@
       <w:spacing w:after="57"/>
     </w:pPr>
   </w:style>
-  <w:style w:type="paragraph" w:styleId="182">
+  <w:style w:type="paragraph" w:styleId="787">
     <w:name w:val="toc 4"/>
-    <w:basedOn w:val="598"/>
-    <w:next w:val="598"/>
+    <w:basedOn w:val="795"/>
+    <w:next w:val="795"/>
     <w:uiPriority w:val="39"/>
     <w:unhideWhenUsed/>
     <w:pPr>
@@ -12274,10 +12801,10 @@
       <w:spacing w:after="57"/>
     </w:pPr>
   </w:style>
-  <w:style w:type="paragraph" w:styleId="183">
+  <w:style w:type="paragraph" w:styleId="788">
     <w:name w:val="toc 5"/>
-    <w:basedOn w:val="598"/>
-    <w:next w:val="598"/>
+    <w:basedOn w:val="795"/>
+    <w:next w:val="795"/>
     <w:uiPriority w:val="39"/>
     <w:unhideWhenUsed/>
     <w:pPr>
@@ -12285,10 +12812,10 @@
       <w:spacing w:after="57"/>
     </w:pPr>
   </w:style>
-  <w:style w:type="paragraph" w:styleId="184">
+  <w:style w:type="paragraph" w:styleId="789">
     <w:name w:val="toc 6"/>
-    <w:basedOn w:val="598"/>
-    <w:next w:val="598"/>
+    <w:basedOn w:val="795"/>
+    <w:next w:val="795"/>
     <w:uiPriority w:val="39"/>
     <w:unhideWhenUsed/>
     <w:pPr>
@@ -12296,10 +12823,10 @@
       <w:spacing w:after="57"/>
     </w:pPr>
   </w:style>
-  <w:style w:type="paragraph" w:styleId="185">
+  <w:style w:type="paragraph" w:styleId="790">
     <w:name w:val="toc 7"/>
-    <w:basedOn w:val="598"/>
-    <w:next w:val="598"/>
+    <w:basedOn w:val="795"/>
+    <w:next w:val="795"/>
     <w:uiPriority w:val="39"/>
     <w:unhideWhenUsed/>
     <w:pPr>
@@ -12307,10 +12834,10 @@
       <w:spacing w:after="57"/>
     </w:pPr>
   </w:style>
-  <w:style w:type="paragraph" w:styleId="186">
+  <w:style w:type="paragraph" w:styleId="791">
     <w:name w:val="toc 8"/>
-    <w:basedOn w:val="598"/>
-    <w:next w:val="598"/>
+    <w:basedOn w:val="795"/>
+    <w:next w:val="795"/>
     <w:uiPriority w:val="39"/>
     <w:unhideWhenUsed/>
     <w:pPr>
@@ -12318,10 +12845,10 @@
       <w:spacing w:after="57"/>
     </w:pPr>
   </w:style>
-  <w:style w:type="paragraph" w:styleId="187">
+  <w:style w:type="paragraph" w:styleId="792">
     <w:name w:val="toc 9"/>
-    <w:basedOn w:val="598"/>
-    <w:next w:val="598"/>
+    <w:basedOn w:val="795"/>
+    <w:next w:val="795"/>
     <w:uiPriority w:val="39"/>
     <w:unhideWhenUsed/>
     <w:pPr>
@@ -12329,29 +12856,29 @@
       <w:spacing w:after="57"/>
     </w:pPr>
   </w:style>
-  <w:style w:type="paragraph" w:styleId="188">
+  <w:style w:type="paragraph" w:styleId="793">
     <w:name w:val="TOC Heading"/>
     <w:uiPriority w:val="39"/>
     <w:unhideWhenUsed/>
   </w:style>
-  <w:style w:type="paragraph" w:styleId="189">
+  <w:style w:type="paragraph" w:styleId="794">
     <w:name w:val="table of figures"/>
-    <w:basedOn w:val="598"/>
-    <w:next w:val="598"/>
+    <w:basedOn w:val="795"/>
+    <w:next w:val="795"/>
     <w:uiPriority w:val="99"/>
     <w:unhideWhenUsed/>
     <w:pPr>
       <w:spacing w:after="0" w:afterAutospacing="0"/>
     </w:pPr>
   </w:style>
-  <w:style w:type="paragraph" w:styleId="598" w:default="1">
+  <w:style w:type="paragraph" w:styleId="795" w:default="1">
     <w:name w:val="Normal"/>
     <w:qFormat/>
   </w:style>
-  <w:style w:type="paragraph" w:styleId="599">
+  <w:style w:type="paragraph" w:styleId="796">
     <w:name w:val="Heading 1"/>
-    <w:basedOn w:val="598"/>
-    <w:next w:val="598"/>
+    <w:basedOn w:val="795"/>
+    <w:next w:val="795"/>
     <w:qFormat/>
     <w:uiPriority w:val="9"/>
     <w:rPr>
@@ -12369,10 +12896,10 @@
       <w:outlineLvl w:val="0"/>
     </w:pPr>
   </w:style>
-  <w:style w:type="paragraph" w:styleId="600">
+  <w:style w:type="paragraph" w:styleId="797">
     <w:name w:val="Heading 2"/>
-    <w:basedOn w:val="598"/>
-    <w:next w:val="598"/>
+    <w:basedOn w:val="795"/>
+    <w:next w:val="795"/>
     <w:qFormat/>
     <w:uiPriority w:val="9"/>
     <w:unhideWhenUsed/>
@@ -12390,10 +12917,10 @@
       <w:outlineLvl w:val="1"/>
     </w:pPr>
   </w:style>
-  <w:style w:type="paragraph" w:styleId="601">
+  <w:style w:type="paragraph" w:styleId="798">
     <w:name w:val="Heading 3"/>
-    <w:basedOn w:val="598"/>
-    <w:next w:val="598"/>
+    <w:basedOn w:val="795"/>
+    <w:next w:val="795"/>
     <w:qFormat/>
     <w:uiPriority w:val="9"/>
     <w:unhideWhenUsed/>
@@ -12414,10 +12941,10 @@
       <w:outlineLvl w:val="2"/>
     </w:pPr>
   </w:style>
-  <w:style w:type="paragraph" w:styleId="602">
+  <w:style w:type="paragraph" w:styleId="799">
     <w:name w:val="Heading 4"/>
-    <w:basedOn w:val="598"/>
-    <w:next w:val="598"/>
+    <w:basedOn w:val="795"/>
+    <w:next w:val="795"/>
     <w:qFormat/>
     <w:uiPriority w:val="9"/>
     <w:unhideWhenUsed/>
@@ -12434,10 +12961,10 @@
       <w:outlineLvl w:val="3"/>
     </w:pPr>
   </w:style>
-  <w:style w:type="paragraph" w:styleId="603">
+  <w:style w:type="paragraph" w:styleId="800">
     <w:name w:val="Heading 5"/>
-    <w:basedOn w:val="598"/>
-    <w:next w:val="598"/>
+    <w:basedOn w:val="795"/>
+    <w:next w:val="795"/>
     <w:qFormat/>
     <w:uiPriority w:val="9"/>
     <w:unhideWhenUsed/>
@@ -12456,10 +12983,10 @@
       <w:outlineLvl w:val="4"/>
     </w:pPr>
   </w:style>
-  <w:style w:type="paragraph" w:styleId="604">
+  <w:style w:type="paragraph" w:styleId="801">
     <w:name w:val="Heading 6"/>
-    <w:basedOn w:val="598"/>
-    <w:next w:val="598"/>
+    <w:basedOn w:val="795"/>
+    <w:next w:val="795"/>
     <w:qFormat/>
     <w:uiPriority w:val="9"/>
     <w:unhideWhenUsed/>
@@ -12478,10 +13005,10 @@
       <w:outlineLvl w:val="5"/>
     </w:pPr>
   </w:style>
-  <w:style w:type="paragraph" w:styleId="605">
+  <w:style w:type="paragraph" w:styleId="802">
     <w:name w:val="Heading 7"/>
-    <w:basedOn w:val="598"/>
-    <w:next w:val="598"/>
+    <w:basedOn w:val="795"/>
+    <w:next w:val="795"/>
     <w:qFormat/>
     <w:uiPriority w:val="9"/>
     <w:unhideWhenUsed/>
@@ -12500,10 +13027,10 @@
       <w:outlineLvl w:val="6"/>
     </w:pPr>
   </w:style>
-  <w:style w:type="paragraph" w:styleId="606">
+  <w:style w:type="paragraph" w:styleId="803">
     <w:name w:val="Heading 8"/>
-    <w:basedOn w:val="598"/>
-    <w:next w:val="598"/>
+    <w:basedOn w:val="795"/>
+    <w:next w:val="795"/>
     <w:qFormat/>
     <w:uiPriority w:val="9"/>
     <w:unhideWhenUsed/>
@@ -12520,10 +13047,10 @@
       <w:outlineLvl w:val="7"/>
     </w:pPr>
   </w:style>
-  <w:style w:type="paragraph" w:styleId="607">
+  <w:style w:type="paragraph" w:styleId="804">
     <w:name w:val="Heading 9"/>
-    <w:basedOn w:val="598"/>
-    <w:next w:val="598"/>
+    <w:basedOn w:val="795"/>
+    <w:next w:val="795"/>
     <w:qFormat/>
     <w:uiPriority w:val="9"/>
     <w:unhideWhenUsed/>
@@ -12542,7 +13069,7 @@
       <w:outlineLvl w:val="8"/>
     </w:pPr>
   </w:style>
-  <w:style w:type="table" w:styleId="608" w:default="1">
+  <w:style w:type="table" w:styleId="805" w:default="1">
     <w:name w:val="Normal Table"/>
     <w:uiPriority w:val="99"/>
     <w:semiHidden/>
@@ -12557,15 +13084,15 @@
       </w:tblCellMar>
     </w:tblPr>
   </w:style>
-  <w:style w:type="numbering" w:styleId="609" w:default="1">
+  <w:style w:type="numbering" w:styleId="806" w:default="1">
     <w:name w:val="No List"/>
     <w:uiPriority w:val="99"/>
     <w:semiHidden/>
     <w:unhideWhenUsed/>
   </w:style>
-  <w:style w:type="paragraph" w:styleId="610">
+  <w:style w:type="paragraph" w:styleId="807">
     <w:name w:val="Footer"/>
-    <w:basedOn w:val="598"/>
+    <w:basedOn w:val="795"/>
     <w:uiPriority w:val="99"/>
     <w:unhideWhenUsed/>
     <w:pPr>
@@ -12576,9 +13103,9 @@
       </w:tabs>
     </w:pPr>
   </w:style>
-  <w:style w:type="paragraph" w:styleId="611">
+  <w:style w:type="paragraph" w:styleId="808">
     <w:name w:val="Header"/>
-    <w:basedOn w:val="598"/>
+    <w:basedOn w:val="795"/>
     <w:uiPriority w:val="99"/>
     <w:unhideWhenUsed/>
     <w:pPr>
@@ -12589,7 +13116,7 @@
       </w:tabs>
     </w:pPr>
   </w:style>
-  <w:style w:type="paragraph" w:styleId="612">
+  <w:style w:type="paragraph" w:styleId="809">
     <w:name w:val="No Spacing"/>
     <w:qFormat/>
     <w:uiPriority w:val="1"/>
@@ -12597,10 +13124,10 @@
       <w:spacing w:lineRule="auto" w:line="240" w:after="0"/>
     </w:pPr>
   </w:style>
-  <w:style w:type="paragraph" w:styleId="613">
+  <w:style w:type="paragraph" w:styleId="810">
     <w:name w:val="Quote"/>
-    <w:basedOn w:val="598"/>
-    <w:next w:val="598"/>
+    <w:basedOn w:val="795"/>
+    <w:next w:val="795"/>
     <w:qFormat/>
     <w:uiPriority w:val="29"/>
     <w:rPr>
@@ -12615,10 +13142,10 @@
       <w:jc w:val="both"/>
     </w:pPr>
   </w:style>
-  <w:style w:type="paragraph" w:styleId="614">
+  <w:style w:type="paragraph" w:styleId="811">
     <w:name w:val="Subtitle"/>
-    <w:basedOn w:val="598"/>
-    <w:next w:val="598"/>
+    <w:basedOn w:val="795"/>
+    <w:next w:val="795"/>
     <w:qFormat/>
     <w:uiPriority w:val="11"/>
     <w:rPr>
@@ -12637,10 +13164,10 @@
       <w:outlineLvl w:val="0"/>
     </w:pPr>
   </w:style>
-  <w:style w:type="paragraph" w:styleId="615">
+  <w:style w:type="paragraph" w:styleId="812">
     <w:name w:val="Intense Quote"/>
-    <w:basedOn w:val="598"/>
-    <w:next w:val="598"/>
+    <w:basedOn w:val="795"/>
+    <w:next w:val="795"/>
     <w:qFormat/>
     <w:uiPriority w:val="30"/>
     <w:rPr>
@@ -12664,10 +13191,10 @@
       </w:pBdr>
     </w:pPr>
   </w:style>
-  <w:style w:type="paragraph" w:styleId="616">
+  <w:style w:type="paragraph" w:styleId="813">
     <w:name w:val="Title"/>
-    <w:basedOn w:val="598"/>
-    <w:next w:val="598"/>
+    <w:basedOn w:val="795"/>
+    <w:next w:val="795"/>
     <w:qFormat/>
     <w:uiPriority w:val="10"/>
     <w:rPr>
@@ -12687,9 +13214,9 @@
       <w:outlineLvl w:val="0"/>
     </w:pPr>
   </w:style>
-  <w:style w:type="paragraph" w:styleId="617">
+  <w:style w:type="paragraph" w:styleId="814">
     <w:name w:val="List Paragraph"/>
-    <w:basedOn w:val="598"/>
+    <w:basedOn w:val="795"/>
     <w:qFormat/>
     <w:uiPriority w:val="34"/>
     <w:pPr>
@@ -12697,7 +13224,7 @@
       <w:ind w:left="720"/>
     </w:pPr>
   </w:style>
-  <w:style w:type="character" w:styleId="622" w:default="1">
+  <w:style w:type="character" w:styleId="815" w:default="1">
     <w:name w:val="Default Paragraph Font"/>
     <w:uiPriority w:val="1"/>
     <w:semiHidden/>

</xml_diff>

<commit_message>
refactoring and adding dev version of nginx confs
</commit_message>
<xml_diff>
--- a/docs/OpenSource GIS Stack Installation From Scratch.docx
+++ b/docs/OpenSource GIS Stack Installation From Scratch.docx
@@ -270,7 +270,7 @@
         <w:jc w:val="left"/>
       </w:pPr>
       <w:r>
-        <w:t xml:space="preserve">wget -qO -  https://s3-eu-west-1.amazonaws.com/crowdsec.debian.pragmatic/crowdsec.asc  |sudo apt-key add - &amp;&amp; echo "deb  https://s3-eu-west-1.amazonaws.com/crowdsec.debian.pragmatic/$(lsb_release  -cs) $(lsb_release -cs) main" | sudo tee  /etc/apt/sources.</w:t>
+        <w:t xml:space="preserve">wget -qO - https://s3-eu-west-1.amazonaws.com/crowdsec.debian.pragmatic/crowdsec.asc |sudo apt-key add - &amp;&amp; echo "deb https://s3-eu-west-1.amazonaws.com/crowdsec.debian.pragmatic/$(lsb_release -cs) $(lsb_release -cs) main" | sudo tee /etc/apt/sources.</w:t>
       </w:r>
       <w:r>
         <w:t xml:space="preserve">list.d/crowdsec.list &gt; /dev/null;</w:t>
@@ -444,7 +444,7 @@
         <w:pStyle w:val="812"/>
       </w:pPr>
       <w:r>
-        <w:t xml:space="preserve">To                         Action      From</w:t>
+        <w:t xml:space="preserve">To             Action   From</w:t>
       </w:r>
       <w:r/>
     </w:p>
@@ -453,7 +453,7 @@
         <w:pStyle w:val="812"/>
       </w:pPr>
       <w:r>
-        <w:t xml:space="preserve">--                         ------      ----</w:t>
+        <w:t xml:space="preserve">--             ------   ----</w:t>
       </w:r>
       <w:r/>
     </w:p>
@@ -462,7 +462,7 @@
         <w:pStyle w:val="812"/>
       </w:pPr>
       <w:r>
-        <w:t xml:space="preserve">22/tcp                     ALLOW       Anywhere                  </w:t>
+        <w:t xml:space="preserve">22/tcp           ALLOW    Anywhere         </w:t>
       </w:r>
       <w:r/>
     </w:p>
@@ -471,7 +471,7 @@
         <w:pStyle w:val="812"/>
       </w:pPr>
       <w:r>
-        <w:t xml:space="preserve">22/tcp (v6)                ALLOW       Anywhere (v6)</w:t>
+        <w:t xml:space="preserve">22/tcp (v6)        ALLOW    Anywhere (v6)</w:t>
       </w:r>
       <w:r/>
     </w:p>
@@ -902,48 +902,12 @@
         <w:t xml:space="preserve">git clone </w:t>
       </w:r>
       <w:r>
-        <w:t xml:space="preserve">https://github.com/kartoza/OpenSource-GIS-Stack</w:t>
-      </w:r>
-      <w:r/>
-    </w:p>
-    <w:p>
-      <w:r/>
-      <w:r/>
-    </w:p>
-    <w:p>
-      <w:pPr>
-        <w:pStyle w:val="798"/>
-        <w:rPr>
-          <w:highlight w:val="none"/>
-        </w:rPr>
-      </w:pPr>
-      <w:r>
-        <w:t xml:space="preserve">Configuration</w:t>
-      </w:r>
-      <w:r/>
-    </w:p>
-    <w:p>
-      <w:r>
-        <w:rPr>
-          <w:highlight w:val="none"/>
-        </w:rPr>
-      </w:r>
-      <w:r>
-        <w:rPr>
-          <w:highlight w:val="none"/>
-        </w:rPr>
-      </w:r>
-      <w:r/>
-    </w:p>
-    <w:p>
-      <w:pPr>
-        <w:rPr>
-          <w:highlight w:val="none"/>
-        </w:rPr>
-      </w:pPr>
-      <w:r>
-        <w:t xml:space="preserve">Copy the .env boilerplate file and then adjust any settings in it as needed.</w:t>
-      </w:r>
+        <w:t xml:space="preserve">https://gith</w:t>
+      </w:r>
+      <w:r>
+        <w:t xml:space="preserve">ub.com/kartoza/OpenSource-GIS-Stack</w:t>
+      </w:r>
+      <w:r/>
       <w:r/>
     </w:p>
     <w:p>
@@ -954,18 +918,7 @@
         </w:rPr>
       </w:pPr>
       <w:r>
-        <w:t xml:space="preserve">cp .env.example .env</w:t>
-      </w:r>
-      <w:r/>
-    </w:p>
-    <w:p>
-      <w:pPr>
-        <w:rPr>
-          <w:highlight w:val="none"/>
-        </w:rPr>
-      </w:pPr>
-      <w:r>
-        <w:t xml:space="preserve">Replace terms that should be unique for your installation:</w:t>
+        <w:t xml:space="preserve">cd OpenSource-GIS-Stack</w:t>
       </w:r>
       <w:r/>
     </w:p>
@@ -974,42 +927,18 @@
         <w:pStyle w:val="812"/>
       </w:pPr>
       <w:r>
-        <w:t xml:space="preserve">rpl smallholding gis .env</w:t>
-      </w:r>
-      <w:r/>
+        <w:rPr>
+          <w:highlight w:val="none"/>
+        </w:rPr>
+      </w:r>
+      <w:r>
+        <w:rPr>
+          <w:highlight w:val="none"/>
+        </w:rPr>
+      </w:r>
     </w:p>
     <w:p>
-      <w:pPr>
-        <w:pStyle w:val="812"/>
-      </w:pPr>
-      <w:r>
-        <w:t xml:space="preserve">rpl castelo.kartoza.com  geoservices.govt.lc .env</w:t>
-      </w:r>
-      <w:r/>
-    </w:p>
-    <w:p>
-      <w:pPr>
-        <w:pStyle w:val="812"/>
-        <w:rPr>
-          <w:highlight w:val="none"/>
-        </w:rPr>
-      </w:pPr>
-      <w:r>
-        <w:t xml:space="preserve">rpl castelo.kartoza.com  geoservices.govt.lc nginx_conf/nginx.conf </w:t>
-      </w:r>
-      <w:r/>
-    </w:p>
-    <w:p>
-      <w:r>
-        <w:rPr>
-          <w:highlight w:val="none"/>
-        </w:rPr>
-      </w:r>
-      <w:r>
-        <w:rPr>
-          <w:highlight w:val="none"/>
-        </w:rPr>
-      </w:r>
+      <w:r/>
       <w:r/>
     </w:p>
     <w:p>
@@ -1020,334 +949,13 @@
         </w:rPr>
       </w:pPr>
       <w:r>
-        <w:t xml:space="preserve">SCP File Drop</w:t>
-      </w:r>
-      <w:r/>
-    </w:p>
-    <w:p>
-      <w:r>
-        <w:rPr>
-          <w:highlight w:val="none"/>
-        </w:rPr>
-      </w:r>
-      <w:r>
-        <w:rPr>
-          <w:highlight w:val="none"/>
-        </w:rPr>
-      </w:r>
-      <w:r/>
-    </w:p>
-    <w:p>
-      <w:r>
-        <w:t xml:space="preserve">This is a container intended for users to upload files for publication on the server. It runs on port 2222 so we need to expose that through the firewall:</w:t>
-      </w:r>
-      <w:r/>
-    </w:p>
-    <w:p>
-      <w:r/>
+        <w:t xml:space="preserve">Fetching Docker Images</w:t>
+      </w:r>
       <w:r/>
     </w:p>
     <w:p>
       <w:pPr>
-        <w:pStyle w:val="812"/>
-      </w:pPr>
-      <w:r>
-        <w:t xml:space="preserve">ufw allow 2222</w:t>
-      </w:r>
-      <w:r/>
-    </w:p>
-    <w:p>
-      <w:pPr>
-        <w:pStyle w:val="812"/>
-        <w:rPr>
-          <w:highlight w:val="none"/>
-        </w:rPr>
-      </w:pPr>
-      <w:r>
-        <w:t xml:space="preserve">sudo ufw allow 2222</w:t>
-      </w:r>
-      <w:r/>
-    </w:p>
-    <w:p>
-      <w:pPr>
-        <w:rPr>
-          <w:highlight w:val="none"/>
-        </w:rPr>
-      </w:pPr>
-      <w:r>
-        <w:rPr>
-          <w:highlight w:val="none"/>
-        </w:rPr>
-      </w:r>
-      <w:r>
-        <w:rPr>
-          <w:highlight w:val="none"/>
-        </w:rPr>
-      </w:r>
-      <w:r/>
-    </w:p>
-    <w:p>
-      <w:pPr>
-        <w:rPr>
-          <w:highlight w:val="none"/>
-        </w:rPr>
-      </w:pPr>
-      <w:r>
-        <w:rPr>
-          <w:highlight w:val="none"/>
-        </w:rPr>
-        <w:t xml:space="preserve">You can add your public keys from the host e.g.</w:t>
-      </w:r>
-      <w:r>
-        <w:rPr>
-          <w:highlight w:val="none"/>
-        </w:rPr>
-      </w:r>
-      <w:r/>
-    </w:p>
-    <w:p>
-      <w:pPr>
-        <w:pStyle w:val="812"/>
-      </w:pPr>
-      <w:r>
-        <w:rPr>
-          <w:highlight w:val="none"/>
-        </w:rPr>
-      </w:r>
-      <w:r>
-        <w:rPr>
-          <w:highlight w:val="none"/>
-        </w:rPr>
-        <w:t xml:space="preserve">cat ~/.ssh/authorized_keys &gt; scp_conf/gis_projects</w:t>
-      </w:r>
-      <w:r/>
-    </w:p>
-    <w:p>
-      <w:pPr>
-        <w:rPr>
-          <w:highlight w:val="none"/>
-        </w:rPr>
-      </w:pPr>
-      <w:r>
-        <w:t xml:space="preserve">Or copy them in by other means. Each file you create in scp_conf will be a user name. Each file should contain a list of public keys.</w:t>
-      </w:r>
-      <w:r/>
-    </w:p>
-    <w:p>
-      <w:pPr>
-        <w:rPr>
-          <w:highlight w:val="none"/>
-        </w:rPr>
-      </w:pPr>
-      <w:r>
-        <w:rPr>
-          <w:highlight w:val="none"/>
-        </w:rPr>
-      </w:r>
-      <w:r>
-        <w:rPr>
-          <w:highlight w:val="none"/>
-        </w:rPr>
-      </w:r>
-    </w:p>
-    <w:p>
-      <w:pPr>
-        <w:rPr>
-          <w:highlight w:val="none"/>
-        </w:rPr>
-      </w:pPr>
-      <w:r>
-        <w:rPr>
-          <w:highlight w:val="none"/>
-        </w:rPr>
-        <w:t xml:space="preserve">Starting the container:</w:t>
-      </w:r>
-      <w:r>
-        <w:rPr>
-          <w:highlight w:val="none"/>
-        </w:rPr>
-      </w:r>
-    </w:p>
-    <w:p>
-      <w:pPr>
-        <w:rPr>
-          <w:highlight w:val="none"/>
-        </w:rPr>
-      </w:pPr>
-      <w:r>
-        <w:rPr>
-          <w:highlight w:val="none"/>
-        </w:rPr>
-      </w:r>
-      <w:r>
-        <w:rPr>
-          <w:highlight w:val="none"/>
-        </w:rPr>
-      </w:r>
-    </w:p>
-    <w:p>
-      <w:pPr>
-        <w:pStyle w:val="812"/>
-        <w:rPr>
-          <w:highlight w:val="none"/>
-        </w:rPr>
-      </w:pPr>
-      <w:r>
-        <w:rPr>
-          <w:highlight w:val="none"/>
-        </w:rPr>
-        <w:t xml:space="preserve">docker-compose up -d scp</w:t>
-      </w:r>
-      <w:r>
-        <w:rPr>
-          <w:highlight w:val="none"/>
-        </w:rPr>
-      </w:r>
-    </w:p>
-    <w:p>
-      <w:pPr>
-        <w:rPr>
-          <w:highlight w:val="none"/>
-        </w:rPr>
-      </w:pPr>
-      <w:r>
-        <w:rPr>
-          <w:highlight w:val="none"/>
-        </w:rPr>
-      </w:r>
-      <w:r>
-        <w:rPr>
-          <w:highlight w:val="none"/>
-        </w:rPr>
-      </w:r>
-    </w:p>
-    <w:p>
-      <w:pPr>
-        <w:rPr>
-          <w:highlight w:val="none"/>
-        </w:rPr>
-      </w:pPr>
-      <w:r>
-        <w:rPr>
-          <w:highlight w:val="none"/>
-        </w:rPr>
-        <w:t xml:space="preserve">Example copying of data into the container:</w:t>
-      </w:r>
-      <w:r>
-        <w:rPr>
-          <w:highlight w:val="none"/>
-        </w:rPr>
-      </w:r>
-    </w:p>
-    <w:p>
-      <w:pPr>
-        <w:rPr>
-          <w:highlight w:val="none"/>
-        </w:rPr>
-      </w:pPr>
-      <w:r>
-        <w:rPr>
-          <w:highlight w:val="none"/>
-        </w:rPr>
-      </w:r>
-      <w:r>
-        <w:rPr>
-          <w:highlight w:val="none"/>
-        </w:rPr>
-      </w:r>
-    </w:p>
-    <w:p>
-      <w:pPr>
-        <w:pStyle w:val="812"/>
-        <w:rPr>
-          <w:highlight w:val="none"/>
-        </w:rPr>
-      </w:pPr>
-      <w:r>
-        <w:rPr>
-          <w:highlight w:val="none"/>
-        </w:rPr>
-      </w:r>
-      <w:r>
-        <w:rPr>
-          <w:highlight w:val="none"/>
-        </w:rPr>
-        <w:t xml:space="preserve">scp -P 2222 sample-document.txt localhost:/data/</w:t>
-      </w:r>
-      <w:r>
-        <w:t xml:space="preserve">/gis_projects</w:t>
-      </w:r>
-      <w:r>
-        <w:t xml:space="preserve">/gis_projects</w:t>
-      </w:r>
-      <w:r>
-        <w:t xml:space="preserve">/gis_projects</w:t>
-      </w:r>
-      <w:r/>
-      <w:r/>
-      <w:r/>
-      <w:r>
-        <w:rPr>
-          <w:highlight w:val="none"/>
-        </w:rPr>
-      </w:r>
-      <w:r>
-        <w:rPr>
-          <w:highlight w:val="none"/>
-        </w:rPr>
-      </w:r>
-    </w:p>
-    <w:p>
-      <w:r>
-        <w:rPr>
-          <w:highlight w:val="none"/>
-        </w:rPr>
-      </w:r>
-      <w:r>
-        <w:rPr>
-          <w:highlight w:val="none"/>
-        </w:rPr>
-      </w:r>
-      <w:r/>
-    </w:p>
-    <w:p>
-      <w:r>
-        <w:t xml:space="preserve">In Nautilus (file manager in Linux Gnome Desktop) you can test by connecting </w:t>
-      </w:r>
-      <w:r/>
-    </w:p>
-    <w:p>
-      <w:pPr>
-        <w:pStyle w:val="812"/>
-        <w:rPr>
-          <w:highlight w:val="none"/>
-        </w:rPr>
-      </w:pPr>
-      <w:r/>
-      <w:r>
-        <w:t xml:space="preserve">sftp://localhost:2222/data/gis_projects </w:t>
-      </w:r>
-      <w:r/>
-    </w:p>
-    <w:p>
-      <w:r>
-        <w:rPr>
-          <w:highlight w:val="none"/>
-        </w:rPr>
-        <w:t xml:space="preserve">into the red highlighted box below:</w:t>
-      </w:r>
-      <w:r>
-        <w:rPr>
-          <w:highlight w:val="none"/>
-        </w:rPr>
-      </w:r>
-    </w:p>
-    <w:p>
-      <w:pPr>
-        <w:jc w:val="center"/>
-        <w:rPr>
-          <w:highlight w:val="none"/>
-        </w:rPr>
+        <w:pStyle w:val="798"/>
       </w:pPr>
       <w:r/>
       <w:r>
@@ -1355,7 +963,7 @@
           <mc:Choice Requires="wpg">
             <w:drawing>
               <wp:inline xmlns:wp="http://schemas.openxmlformats.org/drawingml/2006/wordprocessingDrawing" distT="0" distB="0" distL="0" distR="0">
-                <wp:extent cx="3577073" cy="2263186"/>
+                <wp:extent cx="5738273" cy="3061159"/>
                 <wp:effectExtent l="0" t="0" r="0" b="0"/>
                 <wp:docPr id="1" name="" hidden="false"/>
                 <wp:cNvGraphicFramePr>
@@ -1373,6 +981,522 @@
                       </pic:nvPicPr>
                       <pic:blipFill>
                         <a:blip r:embed="rId14"/>
+                        <a:stretch/>
+                      </pic:blipFill>
+                      <pic:spPr bwMode="auto">
+                        <a:xfrm flipH="0" flipV="0">
+                          <a:off x="0" y="0"/>
+                          <a:ext cx="5738272" cy="3061158"/>
+                        </a:xfrm>
+                        <a:prstGeom prst="rect">
+                          <a:avLst/>
+                        </a:prstGeom>
+                      </pic:spPr>
+                    </pic:pic>
+                  </a:graphicData>
+                </a:graphic>
+              </wp:inline>
+            </w:drawing>
+          </mc:Choice>
+          <mc:Fallback>
+            <w:pict>
+              <v:shapetype type="#_x0000_t75" o:spt="75" coordsize="21600,21600" o:preferrelative="t" path="m@4@5l@4@11@9@11@9@5xe">
+                <v:formulas>
+                  <v:f eqn="if lineDrawn pixelLineWidth 0"/>
+                  <v:f eqn="sum @0 1 0"/>
+                  <v:f eqn="sum 0 0 @1"/>
+                  <v:f eqn="prod @2 1 2"/>
+                  <v:f eqn="prod @3 21600 pixelWidth"/>
+                  <v:f eqn="prod @3 21600 pixelHeight"/>
+                  <v:f eqn="sum @0 0 1"/>
+                  <v:f eqn="prod @6 1 2"/>
+                  <v:f eqn="prod @7 21600 pixelWidth"/>
+                  <v:f eqn="sum @8 21600 0"/>
+                  <v:f eqn="prod @7 21600 pixelHeight"/>
+                  <v:f eqn="sum @10 21600 0"/>
+                </v:formulas>
+              </v:shapetype>
+              <v:shape id="_x0000_i0" o:spid="_x0000_s0" type="#_x0000_t75" style="mso-wrap-distance-left:0.0pt;mso-wrap-distance-top:0.0pt;mso-wrap-distance-right:0.0pt;mso-wrap-distance-bottom:0.0pt;width:451.8pt;height:241.0pt;" stroked="false">
+                <v:path textboxrect="0,0,0,0"/>
+                <v:imagedata r:id="rId14" o:title=""/>
+              </v:shape>
+            </w:pict>
+          </mc:Fallback>
+        </mc:AlternateContent>
+      </w:r>
+      <w:r/>
+      <w:r/>
+    </w:p>
+    <w:p>
+      <w:pPr>
+        <w:pStyle w:val="798"/>
+      </w:pPr>
+      <w:r/>
+      <w:r/>
+    </w:p>
+    <w:p>
+      <w:pPr>
+        <w:pStyle w:val="798"/>
+        <w:rPr>
+          <w:highlight w:val="none"/>
+        </w:rPr>
+      </w:pPr>
+      <w:r>
+        <w:t xml:space="preserve">Configuration</w:t>
+      </w:r>
+      <w:r/>
+    </w:p>
+    <w:p>
+      <w:r>
+        <w:rPr>
+          <w:highlight w:val="none"/>
+        </w:rPr>
+      </w:r>
+      <w:r>
+        <w:rPr>
+          <w:highlight w:val="none"/>
+        </w:rPr>
+      </w:r>
+      <w:r/>
+    </w:p>
+    <w:p>
+      <w:pPr>
+        <w:rPr>
+          <w:highlight w:val="none"/>
+        </w:rPr>
+      </w:pPr>
+      <w:r>
+        <w:t xml:space="preserve">Copy the .env boilerplate file and then adjust any settings in it as needed.</w:t>
+      </w:r>
+      <w:r/>
+    </w:p>
+    <w:p>
+      <w:pPr>
+        <w:pStyle w:val="812"/>
+        <w:rPr>
+          <w:highlight w:val="none"/>
+        </w:rPr>
+      </w:pPr>
+      <w:r>
+        <w:t xml:space="preserve">cp .env.example .env</w:t>
+      </w:r>
+      <w:r/>
+    </w:p>
+    <w:p>
+      <w:pPr>
+        <w:rPr>
+          <w:highlight w:val="none"/>
+        </w:rPr>
+      </w:pPr>
+      <w:r>
+        <w:t xml:space="preserve">Replace terms that should be unique for your installation:</w:t>
+      </w:r>
+      <w:r/>
+    </w:p>
+    <w:p>
+      <w:pPr>
+        <w:pStyle w:val="812"/>
+      </w:pPr>
+      <w:r>
+        <w:t xml:space="preserve">rpl smallholding gis .env</w:t>
+      </w:r>
+      <w:r/>
+    </w:p>
+    <w:p>
+      <w:pPr>
+        <w:pStyle w:val="812"/>
+      </w:pPr>
+      <w:r>
+        <w:t xml:space="preserve">rpl castelo.kartoza.com geoservices.govt.lc .env</w:t>
+      </w:r>
+      <w:r/>
+    </w:p>
+    <w:p>
+      <w:pPr>
+        <w:pStyle w:val="812"/>
+        <w:rPr>
+          <w:highlight w:val="none"/>
+        </w:rPr>
+      </w:pPr>
+      <w:r>
+        <w:t xml:space="preserve">rpl castelo.kartoza.com geoservices.govt.lc nginx_conf/nginx.conf </w:t>
+      </w:r>
+      <w:r/>
+    </w:p>
+    <w:p>
+      <w:r>
+        <w:rPr>
+          <w:highlight w:val="none"/>
+        </w:rPr>
+      </w:r>
+      <w:r>
+        <w:rPr>
+          <w:highlight w:val="none"/>
+        </w:rPr>
+      </w:r>
+      <w:r/>
+    </w:p>
+    <w:p>
+      <w:pPr>
+        <w:pStyle w:val="798"/>
+        <w:rPr>
+          <w:highlight w:val="none"/>
+        </w:rPr>
+      </w:pPr>
+      <w:r>
+        <w:t xml:space="preserve">SCP File Drop</w:t>
+      </w:r>
+      <w:r/>
+    </w:p>
+    <w:p>
+      <w:r>
+        <w:rPr>
+          <w:highlight w:val="none"/>
+        </w:rPr>
+      </w:r>
+      <w:r>
+        <w:rPr>
+          <w:highlight w:val="none"/>
+        </w:rPr>
+      </w:r>
+      <w:r/>
+    </w:p>
+    <w:p>
+      <w:r>
+        <w:t xml:space="preserve">This is a container intended for users to upload files for publication on the server. It runs on port 2222 so we need to expose that through the firewall:</w:t>
+      </w:r>
+      <w:r/>
+    </w:p>
+    <w:p>
+      <w:r/>
+      <w:r/>
+    </w:p>
+    <w:p>
+      <w:pPr>
+        <w:pStyle w:val="812"/>
+      </w:pPr>
+      <w:r>
+        <w:t xml:space="preserve">ufw allow 2222</w:t>
+      </w:r>
+      <w:r/>
+    </w:p>
+    <w:p>
+      <w:pPr>
+        <w:pStyle w:val="812"/>
+        <w:rPr>
+          <w:highlight w:val="none"/>
+        </w:rPr>
+      </w:pPr>
+      <w:r>
+        <w:t xml:space="preserve">sudo ufw allow 2222</w:t>
+      </w:r>
+      <w:r/>
+    </w:p>
+    <w:p>
+      <w:pPr>
+        <w:rPr>
+          <w:highlight w:val="none"/>
+        </w:rPr>
+      </w:pPr>
+      <w:r>
+        <w:rPr>
+          <w:highlight w:val="none"/>
+        </w:rPr>
+      </w:r>
+      <w:r>
+        <w:rPr>
+          <w:highlight w:val="none"/>
+        </w:rPr>
+      </w:r>
+      <w:r/>
+    </w:p>
+    <w:p>
+      <w:pPr>
+        <w:rPr>
+          <w:highlight w:val="none"/>
+        </w:rPr>
+      </w:pPr>
+      <w:r>
+        <w:rPr>
+          <w:highlight w:val="none"/>
+        </w:rPr>
+        <w:t xml:space="preserve">You can add your public keys from the host e.g.</w:t>
+      </w:r>
+      <w:r>
+        <w:rPr>
+          <w:highlight w:val="none"/>
+        </w:rPr>
+      </w:r>
+      <w:r/>
+    </w:p>
+    <w:p>
+      <w:pPr>
+        <w:pStyle w:val="812"/>
+      </w:pPr>
+      <w:r>
+        <w:rPr>
+          <w:highlight w:val="none"/>
+        </w:rPr>
+      </w:r>
+      <w:r>
+        <w:rPr>
+          <w:highlight w:val="none"/>
+        </w:rPr>
+        <w:t xml:space="preserve">cat ~/.ssh/authorized_keys &gt; scp_conf/gis_projects</w:t>
+      </w:r>
+      <w:r/>
+    </w:p>
+    <w:p>
+      <w:pPr>
+        <w:rPr>
+          <w:highlight w:val="none"/>
+        </w:rPr>
+      </w:pPr>
+      <w:r>
+        <w:t xml:space="preserve">Or copy them in by other means. Each file you create in scp_conf will be a user name. Each file should contain a list of public keys.</w:t>
+      </w:r>
+      <w:r/>
+    </w:p>
+    <w:p>
+      <w:pPr>
+        <w:rPr>
+          <w:highlight w:val="none"/>
+        </w:rPr>
+      </w:pPr>
+      <w:r>
+        <w:rPr>
+          <w:highlight w:val="none"/>
+        </w:rPr>
+      </w:r>
+      <w:r>
+        <w:rPr>
+          <w:highlight w:val="none"/>
+        </w:rPr>
+      </w:r>
+    </w:p>
+    <w:p>
+      <w:pPr>
+        <w:rPr>
+          <w:highlight w:val="none"/>
+        </w:rPr>
+      </w:pPr>
+      <w:r>
+        <w:rPr>
+          <w:highlight w:val="none"/>
+        </w:rPr>
+        <w:t xml:space="preserve">Starting the container:</w:t>
+      </w:r>
+      <w:r>
+        <w:rPr>
+          <w:highlight w:val="none"/>
+        </w:rPr>
+      </w:r>
+    </w:p>
+    <w:p>
+      <w:pPr>
+        <w:rPr>
+          <w:highlight w:val="none"/>
+        </w:rPr>
+      </w:pPr>
+      <w:r>
+        <w:rPr>
+          <w:highlight w:val="none"/>
+        </w:rPr>
+      </w:r>
+      <w:r>
+        <w:rPr>
+          <w:highlight w:val="none"/>
+        </w:rPr>
+      </w:r>
+    </w:p>
+    <w:p>
+      <w:pPr>
+        <w:pStyle w:val="812"/>
+        <w:rPr>
+          <w:highlight w:val="none"/>
+        </w:rPr>
+      </w:pPr>
+      <w:r>
+        <w:rPr>
+          <w:highlight w:val="none"/>
+        </w:rPr>
+        <w:t xml:space="preserve">docker-compose up -d scp</w:t>
+      </w:r>
+      <w:r>
+        <w:rPr>
+          <w:highlight w:val="none"/>
+        </w:rPr>
+      </w:r>
+    </w:p>
+    <w:p>
+      <w:pPr>
+        <w:rPr>
+          <w:highlight w:val="none"/>
+        </w:rPr>
+      </w:pPr>
+      <w:r>
+        <w:rPr>
+          <w:highlight w:val="none"/>
+        </w:rPr>
+      </w:r>
+      <w:r>
+        <w:rPr>
+          <w:highlight w:val="none"/>
+        </w:rPr>
+      </w:r>
+    </w:p>
+    <w:p>
+      <w:pPr>
+        <w:rPr>
+          <w:highlight w:val="none"/>
+        </w:rPr>
+      </w:pPr>
+      <w:r>
+        <w:rPr>
+          <w:highlight w:val="none"/>
+        </w:rPr>
+        <w:t xml:space="preserve">Example copying of data into the container:</w:t>
+      </w:r>
+      <w:r>
+        <w:rPr>
+          <w:highlight w:val="none"/>
+        </w:rPr>
+      </w:r>
+    </w:p>
+    <w:p>
+      <w:pPr>
+        <w:rPr>
+          <w:highlight w:val="none"/>
+        </w:rPr>
+      </w:pPr>
+      <w:r>
+        <w:rPr>
+          <w:highlight w:val="none"/>
+        </w:rPr>
+      </w:r>
+      <w:r>
+        <w:rPr>
+          <w:highlight w:val="none"/>
+        </w:rPr>
+      </w:r>
+    </w:p>
+    <w:p>
+      <w:pPr>
+        <w:pStyle w:val="812"/>
+        <w:rPr>
+          <w:highlight w:val="none"/>
+        </w:rPr>
+      </w:pPr>
+      <w:r>
+        <w:rPr>
+          <w:highlight w:val="none"/>
+        </w:rPr>
+      </w:r>
+      <w:r>
+        <w:rPr>
+          <w:highlight w:val="none"/>
+        </w:rPr>
+        <w:t xml:space="preserve">scp -P 2222 sample-document.txt localhost:/data/</w:t>
+      </w:r>
+      <w:r>
+        <w:t xml:space="preserve">/gis_projects</w:t>
+      </w:r>
+      <w:r>
+        <w:t xml:space="preserve">/gis_projects</w:t>
+      </w:r>
+      <w:r>
+        <w:t xml:space="preserve">/gis_projects</w:t>
+      </w:r>
+      <w:r/>
+      <w:r/>
+      <w:r/>
+      <w:r>
+        <w:rPr>
+          <w:highlight w:val="none"/>
+        </w:rPr>
+      </w:r>
+      <w:r>
+        <w:rPr>
+          <w:highlight w:val="none"/>
+        </w:rPr>
+      </w:r>
+    </w:p>
+    <w:p>
+      <w:r>
+        <w:rPr>
+          <w:highlight w:val="none"/>
+        </w:rPr>
+      </w:r>
+      <w:r>
+        <w:rPr>
+          <w:highlight w:val="none"/>
+        </w:rPr>
+      </w:r>
+      <w:r/>
+    </w:p>
+    <w:p>
+      <w:r>
+        <w:t xml:space="preserve">In Nautilus (file manager in Linux Gnome Desktop) you can test by connecting </w:t>
+      </w:r>
+      <w:r/>
+    </w:p>
+    <w:p>
+      <w:pPr>
+        <w:pStyle w:val="812"/>
+        <w:rPr>
+          <w:highlight w:val="none"/>
+        </w:rPr>
+      </w:pPr>
+      <w:r/>
+      <w:r>
+        <w:t xml:space="preserve">sftp://localhost:2222/data/gis_projects </w:t>
+      </w:r>
+      <w:r/>
+    </w:p>
+    <w:p>
+      <w:r>
+        <w:rPr>
+          <w:highlight w:val="none"/>
+        </w:rPr>
+        <w:t xml:space="preserve">into the red highlighted box below:</w:t>
+      </w:r>
+      <w:r>
+        <w:rPr>
+          <w:highlight w:val="none"/>
+        </w:rPr>
+      </w:r>
+    </w:p>
+    <w:p>
+      <w:pPr>
+        <w:jc w:val="center"/>
+        <w:rPr>
+          <w:highlight w:val="none"/>
+        </w:rPr>
+      </w:pPr>
+      <w:r/>
+      <w:r>
+        <mc:AlternateContent>
+          <mc:Choice Requires="wpg">
+            <w:drawing>
+              <wp:inline xmlns:wp="http://schemas.openxmlformats.org/drawingml/2006/wordprocessingDrawing" distT="0" distB="0" distL="0" distR="0">
+                <wp:extent cx="3577073" cy="2263186"/>
+                <wp:effectExtent l="0" t="0" r="0" b="0"/>
+                <wp:docPr id="2" name="" hidden="false"/>
+                <wp:cNvGraphicFramePr>
+                  <a:graphicFrameLocks xmlns:a="http://schemas.openxmlformats.org/drawingml/2006/main" noChangeAspect="true"/>
+                </wp:cNvGraphicFramePr>
+                <a:graphic xmlns:a="http://schemas.openxmlformats.org/drawingml/2006/main">
+                  <a:graphicData uri="http://schemas.openxmlformats.org/drawingml/2006/picture">
+                    <pic:pic xmlns:pic="http://schemas.openxmlformats.org/drawingml/2006/picture">
+                      <pic:nvPicPr>
+                        <pic:cNvPr id="5" name="" hidden="0"/>
+                        <pic:cNvPicPr>
+                          <a:picLocks noChangeAspect="1"/>
+                        </pic:cNvPicPr>
+                        <pic:nvPr isPhoto="0" userDrawn="0"/>
+                      </pic:nvPicPr>
+                      <pic:blipFill>
+                        <a:blip r:embed="rId15"/>
                         <a:stretch/>
                       </pic:blipFill>
                       <pic:spPr bwMode="auto">
@@ -1408,9 +1532,9 @@
                   <v:f eqn="sum @10 21600 0"/>
                 </v:formulas>
               </v:shapetype>
-              <v:shape id="_x0000_i0" o:spid="_x0000_s0" type="#_x0000_t75" style="mso-wrap-distance-left:0.0pt;mso-wrap-distance-top:0.0pt;mso-wrap-distance-right:0.0pt;mso-wrap-distance-bottom:0.0pt;width:281.7pt;height:178.2pt;" stroked="false">
+              <v:shape id="_x0000_i1" o:spid="_x0000_s1" type="#_x0000_t75" style="mso-wrap-distance-left:0.0pt;mso-wrap-distance-top:0.0pt;mso-wrap-distance-right:0.0pt;mso-wrap-distance-bottom:0.0pt;width:281.7pt;height:178.2pt;" stroked="false">
                 <v:path textboxrect="0,0,0,0"/>
-                <v:imagedata r:id="rId14" o:title=""/>
+                <v:imagedata r:id="rId15" o:title=""/>
               </v:shape>
             </w:pict>
           </mc:Fallback>
@@ -13171,9 +13295,10 @@
     <w:qFormat/>
     <w:uiPriority w:val="30"/>
     <w:rPr>
-      <w:b/>
+      <w:rFonts w:ascii="Source Code Pro" w:hAnsi="Source Code Pro" w:cs="Source Code Pro" w:eastAsia="Source Code Pro"/>
+      <w:b w:val="false"/>
       <w:bCs/>
-      <w:i/>
+      <w:i w:val="false"/>
       <w:iCs/>
       <w:color w:val="464646"/>
       <w:sz w:val="19"/>
@@ -13181,13 +13306,13 @@
     </w:rPr>
     <w:pPr>
       <w:ind w:left="567" w:right="567"/>
-      <w:jc w:val="both"/>
+      <w:jc w:val="left"/>
       <w:shd w:val="clear" w:fill="EEEEEE" w:color="EEEEEE"/>
       <w:pBdr>
-        <w:left w:val="single" w:color="808080" w:sz="4" w:space="4"/>
-        <w:top w:val="single" w:color="808080" w:sz="4" w:space="1"/>
-        <w:right w:val="single" w:color="808080" w:sz="4" w:space="4"/>
-        <w:bottom w:val="single" w:color="808080" w:sz="4" w:space="1"/>
+        <w:left w:val="single" w:color="808080" w:sz="4" w:space="3"/>
+        <w:top w:val="single" w:color="808080" w:sz="4" w:space="0"/>
+        <w:right w:val="single" w:color="808080" w:sz="4" w:space="3"/>
+        <w:bottom w:val="single" w:color="808080" w:sz="4" w:space="0"/>
       </w:pBdr>
     </w:pPr>
   </w:style>

</xml_diff>

<commit_message>
Added scp setup make target. Updated docs.
</commit_message>
<xml_diff>
--- a/docs/OpenSource GIS Stack Installation From Scratch.docx
+++ b/docs/OpenSource GIS Stack Installation From Scratch.docx
@@ -1247,86 +1247,19 @@
       <w:r/>
     </w:p>
     <w:p>
-      <w:pPr>
-        <w:rPr>
-          <w:highlight w:val="none"/>
-        </w:rPr>
-      </w:pPr>
-      <w:r>
-        <w:t xml:space="preserve">Or copy them in by other means. Each file you create in scp_conf will be a user name. Each file should contain a list of public keys.</w:t>
-      </w:r>
-      <w:r/>
-    </w:p>
-    <w:p>
-      <w:pPr>
-        <w:rPr>
-          <w:highlight w:val="none"/>
-        </w:rPr>
-      </w:pPr>
-      <w:r>
-        <w:rPr>
-          <w:highlight w:val="none"/>
-        </w:rPr>
-      </w:r>
-      <w:r>
-        <w:rPr>
-          <w:highlight w:val="none"/>
-        </w:rPr>
-      </w:r>
-    </w:p>
-    <w:p>
-      <w:pPr>
-        <w:rPr>
-          <w:highlight w:val="none"/>
-        </w:rPr>
-      </w:pPr>
-      <w:r>
-        <w:rPr>
-          <w:highlight w:val="none"/>
-        </w:rPr>
-        <w:t xml:space="preserve">Starting the container:</w:t>
-      </w:r>
-      <w:r>
-        <w:rPr>
-          <w:highlight w:val="none"/>
-        </w:rPr>
-      </w:r>
-    </w:p>
-    <w:p>
-      <w:pPr>
-        <w:rPr>
-          <w:highlight w:val="none"/>
-        </w:rPr>
-      </w:pPr>
-      <w:r>
-        <w:rPr>
-          <w:highlight w:val="none"/>
-        </w:rPr>
-      </w:r>
-      <w:r>
-        <w:rPr>
-          <w:highlight w:val="none"/>
-        </w:rPr>
-      </w:r>
+      <w:r>
+        <w:t xml:space="preserve">Or copy them in by other means. Each file you create in scp_conf will be a user name when the scp container runs, with it’s own directory in the storage volume, unless an explicit storage volume has been pre-defined (see list of these below). Each file should contain a list of public keys. If you add a key at some point, or a new user file, you may need to restart the container:</w:t>
+      </w:r>
+      <w:r/>
     </w:p>
     <w:p>
       <w:pPr>
         <w:pStyle w:val="812"/>
-        <w:rPr>
-          <w:highlight w:val="none"/>
-        </w:rPr>
       </w:pPr>
       <w:r>
-        <w:rPr>
-          <w:highlight w:val="none"/>
-        </w:rPr>
-        <w:t xml:space="preserve">docker-compose up -d scp</w:t>
-      </w:r>
-      <w:r>
-        <w:rPr>
-          <w:highlight w:val="none"/>
-        </w:rPr>
-      </w:r>
+        <w:t xml:space="preserve">docker-compose profile=scp restart</w:t>
+      </w:r>
+      <w:r/>
     </w:p>
     <w:p>
       <w:pPr>
@@ -1335,33 +1268,1287 @@
         </w:rPr>
       </w:pPr>
       <w:r>
-        <w:rPr>
-          <w:highlight w:val="none"/>
-        </w:rPr>
-      </w:r>
-      <w:r>
-        <w:rPr>
-          <w:highlight w:val="none"/>
-        </w:rPr>
-      </w:r>
+        <w:t xml:space="preserve">The following scp shares are made for the various purposes listed below. You need to follow the same pattern of creating a config file for each. These shares each have a dedicated volume associated with it which is also mounted into the associated server container.</w:t>
+      </w:r>
+      <w:r/>
+    </w:p>
+    <w:tbl>
+      <w:tblPr>
+        <w:tblStyle w:val="651"/>
+        <w:tblW w:w="0" w:type="auto"/>
+        <w:tblLayout w:type="fixed"/>
+        <w:tblLook w:val="04A0" w:firstRow="1" w:lastRow="0" w:firstColumn="1" w:lastColumn="0" w:noHBand="0" w:noVBand="1"/>
+      </w:tblPr>
+      <w:tblGrid>
+        <w:gridCol w:w="1950"/>
+        <w:gridCol w:w="2268"/>
+        <w:gridCol w:w="1843"/>
+        <w:gridCol w:w="2835"/>
+      </w:tblGrid>
+      <w:tr>
+        <w:trPr/>
+        <w:tc>
+          <w:tcPr>
+            <w:shd w:val="clear" w:fill="7F7F7F" w:color="7F7F7F" w:themeFill="text1" w:themeFillTint="80"/>
+            <w:tcW w:w="1950" w:type="dxa"/>
+            <w:textDirection w:val="lrTb"/>
+            <w:noWrap w:val="false"/>
+          </w:tcPr>
+          <w:p>
+            <w:pPr>
+              <w:jc w:val="center"/>
+              <w:rPr>
+                <w:b/>
+                <w:color w:val="FFFFFF" w:themeColor="background1"/>
+                <w:highlight w:val="none"/>
+              </w:rPr>
+            </w:pPr>
+            <w:r>
+              <w:rPr>
+                <w:b/>
+                <w:color w:val="FFFFFF" w:themeColor="background1"/>
+                <w:highlight w:val="none"/>
+              </w:rPr>
+              <w:t xml:space="preserve">User Key File in scp_config</w:t>
+            </w:r>
+            <w:r>
+              <w:rPr>
+                <w:b/>
+                <w:color w:val="FFFFFF" w:themeColor="background1"/>
+                <w:highlight w:val="none"/>
+              </w:rPr>
+            </w:r>
+          </w:p>
+        </w:tc>
+        <w:tc>
+          <w:tcPr>
+            <w:shd w:val="clear" w:fill="7F7F7F" w:color="7F7F7F" w:themeFill="text1" w:themeFillTint="80"/>
+            <w:tcW w:w="2268" w:type="dxa"/>
+            <w:textDirection w:val="lrTb"/>
+            <w:noWrap w:val="false"/>
+          </w:tcPr>
+          <w:p>
+            <w:pPr>
+              <w:jc w:val="center"/>
+              <w:rPr>
+                <w:b/>
+                <w:color w:val="FFFFFF" w:themeColor="background1"/>
+                <w:highlight w:val="none"/>
+              </w:rPr>
+            </w:pPr>
+            <w:r>
+              <w:rPr>
+                <w:b/>
+                <w:color w:val="FFFFFF" w:themeColor="background1"/>
+                <w:highlight w:val="none"/>
+              </w:rPr>
+              <w:t xml:space="preserve">Named Volume</w:t>
+            </w:r>
+            <w:r>
+              <w:rPr>
+                <w:b/>
+                <w:color w:val="FFFFFF" w:themeColor="background1"/>
+                <w:highlight w:val="none"/>
+              </w:rPr>
+            </w:r>
+          </w:p>
+        </w:tc>
+        <w:tc>
+          <w:tcPr>
+            <w:shd w:val="clear" w:fill="7F7F7F" w:color="7F7F7F" w:themeFill="text1" w:themeFillTint="80"/>
+            <w:tcW w:w="1843" w:type="dxa"/>
+            <w:textDirection w:val="lrTb"/>
+            <w:noWrap w:val="false"/>
+          </w:tcPr>
+          <w:p>
+            <w:pPr>
+              <w:jc w:val="center"/>
+              <w:rPr>
+                <w:b/>
+                <w:color w:val="FFFFFF" w:themeColor="background1"/>
+                <w:highlight w:val="none"/>
+              </w:rPr>
+            </w:pPr>
+            <w:r>
+              <w:rPr>
+                <w:b/>
+                <w:color w:val="FFFFFF" w:themeColor="background1"/>
+                <w:highlight w:val="none"/>
+              </w:rPr>
+              <w:t xml:space="preserve">Mounted To</w:t>
+            </w:r>
+            <w:r>
+              <w:rPr>
+                <w:b/>
+                <w:color w:val="FFFFFF" w:themeColor="background1"/>
+                <w:highlight w:val="none"/>
+              </w:rPr>
+            </w:r>
+          </w:p>
+        </w:tc>
+        <w:tc>
+          <w:tcPr>
+            <w:shd w:val="clear" w:fill="7F7F7F" w:color="7F7F7F" w:themeFill="text1" w:themeFillTint="80"/>
+            <w:tcW w:w="2835" w:type="dxa"/>
+            <w:textDirection w:val="lrTb"/>
+            <w:noWrap w:val="false"/>
+          </w:tcPr>
+          <w:p>
+            <w:pPr>
+              <w:jc w:val="center"/>
+              <w:rPr>
+                <w:b/>
+                <w:color w:val="FFFFFF" w:themeColor="background1"/>
+                <w:highlight w:val="none"/>
+              </w:rPr>
+            </w:pPr>
+            <w:r>
+              <w:rPr>
+                <w:b/>
+                <w:color w:val="FFFFFF" w:themeColor="background1"/>
+                <w:highlight w:val="none"/>
+              </w:rPr>
+              <w:t xml:space="preserve">Notes</w:t>
+            </w:r>
+            <w:r>
+              <w:rPr>
+                <w:b/>
+                <w:color w:val="FFFFFF" w:themeColor="background1"/>
+                <w:highlight w:val="none"/>
+              </w:rPr>
+            </w:r>
+          </w:p>
+        </w:tc>
+      </w:tr>
+      <w:tr>
+        <w:trPr/>
+        <w:tc>
+          <w:tcPr>
+            <w:shd w:val="clear" w:fill="E7E6E6" w:color="E7E6E6" w:themeFill="background2"/>
+            <w:tcW w:w="1950" w:type="dxa"/>
+            <w:textDirection w:val="lrTb"/>
+            <w:noWrap w:val="false"/>
+          </w:tcPr>
+          <w:p>
+            <w:pPr>
+              <w:rPr>
+                <w:highlight w:val="none"/>
+              </w:rPr>
+            </w:pPr>
+            <w:r>
+              <w:rPr>
+                <w:highlight w:val="none"/>
+              </w:rPr>
+              <w:t xml:space="preserve">geoserver_data</w:t>
+            </w:r>
+            <w:r>
+              <w:rPr>
+                <w:highlight w:val="none"/>
+              </w:rPr>
+            </w:r>
+          </w:p>
+        </w:tc>
+        <w:tc>
+          <w:tcPr>
+            <w:shd w:val="clear" w:fill="E7E6E6" w:color="E7E6E6" w:themeFill="background2"/>
+            <w:tcW w:w="2268" w:type="dxa"/>
+            <w:textDirection w:val="lrTb"/>
+            <w:noWrap w:val="false"/>
+          </w:tcPr>
+          <w:p>
+            <w:pPr>
+              <w:rPr>
+                <w:highlight w:val="none"/>
+              </w:rPr>
+            </w:pPr>
+            <w:r>
+              <w:rPr>
+                <w:highlight w:val="none"/>
+              </w:rPr>
+              <w:t xml:space="preserve">scp_geoserver_data</w:t>
+            </w:r>
+            <w:r>
+              <w:rPr>
+                <w:highlight w:val="none"/>
+              </w:rPr>
+            </w:r>
+          </w:p>
+        </w:tc>
+        <w:tc>
+          <w:tcPr>
+            <w:shd w:val="clear" w:fill="E7E6E6" w:color="E7E6E6" w:themeFill="background2"/>
+            <w:tcW w:w="1843" w:type="dxa"/>
+            <w:textDirection w:val="lrTb"/>
+            <w:noWrap w:val="false"/>
+          </w:tcPr>
+          <w:p>
+            <w:pPr>
+              <w:rPr>
+                <w:highlight w:val="none"/>
+              </w:rPr>
+            </w:pPr>
+            <w:r>
+              <w:rPr>
+                <w:highlight w:val="none"/>
+              </w:rPr>
+              <w:t xml:space="preserve">scp, geoserver</w:t>
+            </w:r>
+            <w:r>
+              <w:rPr>
+                <w:highlight w:val="none"/>
+              </w:rPr>
+            </w:r>
+          </w:p>
+        </w:tc>
+        <w:tc>
+          <w:tcPr>
+            <w:shd w:val="clear" w:fill="E7E6E6" w:color="E7E6E6" w:themeFill="background2"/>
+            <w:tcW w:w="2835" w:type="dxa"/>
+            <w:textDirection w:val="lrTb"/>
+            <w:noWrap w:val="false"/>
+          </w:tcPr>
+          <w:p>
+            <w:pPr>
+              <w:rPr>
+                <w:highlight w:val="none"/>
+              </w:rPr>
+            </w:pPr>
+            <w:r>
+              <w:rPr>
+                <w:highlight w:val="none"/>
+              </w:rPr>
+              <w:t xml:space="preserve">Copy vector and raster datasets here for publishing in GeoServer.</w:t>
+            </w:r>
+            <w:r>
+              <w:rPr>
+                <w:highlight w:val="none"/>
+              </w:rPr>
+            </w:r>
+          </w:p>
+        </w:tc>
+      </w:tr>
+      <w:tr>
+        <w:trPr/>
+        <w:tc>
+          <w:tcPr>
+            <w:gridSpan w:val="4"/>
+            <w:shd w:val="clear" w:fill="E7E6E6" w:color="E7E6E6" w:themeFill="background2"/>
+            <w:tcW w:w="8895" w:type="dxa"/>
+            <w:vMerge w:val="restart"/>
+            <w:textDirection w:val="lrTb"/>
+            <w:noWrap w:val="false"/>
+          </w:tcPr>
+          <w:p>
+            <w:pPr>
+              <w:rPr>
+                <w:highlight w:val="none"/>
+              </w:rPr>
+            </w:pPr>
+            <w:r>
+              <w:rPr>
+                <w:highlight w:val="none"/>
+              </w:rPr>
+            </w:r>
+            <w:r>
+              <w:rPr>
+                <w:highlight w:val="none"/>
+              </w:rPr>
+              <w:t xml:space="preserve">sftp://geoserver_data@&lt;hostname&gt;:2222/home/geoserver_data</w:t>
+            </w:r>
+            <w:r>
+              <w:rPr>
+                <w:highlight w:val="none"/>
+              </w:rPr>
+            </w:r>
+            <w:r>
+              <w:rPr>
+                <w:highlight w:val="none"/>
+              </w:rPr>
+            </w:r>
+          </w:p>
+        </w:tc>
+      </w:tr>
+      <w:tr>
+        <w:trPr/>
+        <w:tc>
+          <w:tcPr>
+            <w:tcW w:w="1950" w:type="dxa"/>
+            <w:vMerge w:val="restart"/>
+            <w:textDirection w:val="lrTb"/>
+            <w:noWrap w:val="false"/>
+          </w:tcPr>
+          <w:p>
+            <w:pPr>
+              <w:rPr>
+                <w:highlight w:val="none"/>
+              </w:rPr>
+            </w:pPr>
+            <w:r>
+              <w:rPr>
+                <w:highlight w:val="none"/>
+              </w:rPr>
+            </w:r>
+            <w:r>
+              <w:rPr>
+                <w:highlight w:val="none"/>
+              </w:rPr>
+              <w:t xml:space="preserve">qgis_projects</w:t>
+            </w:r>
+            <w:r>
+              <w:rPr>
+                <w:highlight w:val="none"/>
+              </w:rPr>
+            </w:r>
+            <w:r>
+              <w:rPr>
+                <w:highlight w:val="none"/>
+              </w:rPr>
+            </w:r>
+          </w:p>
+        </w:tc>
+        <w:tc>
+          <w:tcPr>
+            <w:tcW w:w="2268" w:type="dxa"/>
+            <w:vMerge w:val="restart"/>
+            <w:textDirection w:val="lrTb"/>
+            <w:noWrap w:val="false"/>
+          </w:tcPr>
+          <w:p>
+            <w:pPr>
+              <w:rPr>
+                <w:highlight w:val="none"/>
+              </w:rPr>
+            </w:pPr>
+            <w:r>
+              <w:rPr>
+                <w:highlight w:val="none"/>
+              </w:rPr>
+              <w:t xml:space="preserve">scp_qgis_projects</w:t>
+            </w:r>
+            <w:r>
+              <w:rPr>
+                <w:highlight w:val="none"/>
+              </w:rPr>
+            </w:r>
+          </w:p>
+        </w:tc>
+        <w:tc>
+          <w:tcPr>
+            <w:tcW w:w="1843" w:type="dxa"/>
+            <w:vMerge w:val="restart"/>
+            <w:textDirection w:val="lrTb"/>
+            <w:noWrap w:val="false"/>
+          </w:tcPr>
+          <w:p>
+            <w:pPr>
+              <w:rPr>
+                <w:highlight w:val="none"/>
+              </w:rPr>
+            </w:pPr>
+            <w:r>
+              <w:rPr>
+                <w:highlight w:val="none"/>
+              </w:rPr>
+              <w:t xml:space="preserve">scp, qgis-server</w:t>
+            </w:r>
+            <w:r>
+              <w:rPr>
+                <w:highlight w:val="none"/>
+              </w:rPr>
+            </w:r>
+          </w:p>
+        </w:tc>
+        <w:tc>
+          <w:tcPr>
+            <w:tcW w:w="2835" w:type="dxa"/>
+            <w:textDirection w:val="lrTb"/>
+            <w:noWrap w:val="false"/>
+          </w:tcPr>
+          <w:p>
+            <w:pPr>
+              <w:rPr>
+                <w:highlight w:val="none"/>
+              </w:rPr>
+            </w:pPr>
+            <w:r>
+              <w:rPr>
+                <w:highlight w:val="none"/>
+              </w:rPr>
+              <w:t xml:space="preserve">Copy QGIS projects and data here for publishing with QGIS Server. See notes on directory layout below.</w:t>
+            </w:r>
+            <w:r>
+              <w:rPr>
+                <w:highlight w:val="none"/>
+              </w:rPr>
+            </w:r>
+          </w:p>
+        </w:tc>
+      </w:tr>
+      <w:tr>
+        <w:trPr/>
+        <w:tc>
+          <w:tcPr>
+            <w:gridSpan w:val="4"/>
+            <w:tcW w:w="8895" w:type="dxa"/>
+            <w:vMerge w:val="restart"/>
+            <w:textDirection w:val="lrTb"/>
+            <w:noWrap w:val="false"/>
+          </w:tcPr>
+          <w:p>
+            <w:pPr>
+              <w:rPr>
+                <w:highlight w:val="none"/>
+              </w:rPr>
+            </w:pPr>
+            <w:r>
+              <w:rPr>
+                <w:highlight w:val="none"/>
+              </w:rPr>
+            </w:r>
+            <w:r>
+              <w:rPr>
+                <w:highlight w:val="none"/>
+              </w:rPr>
+              <w:t xml:space="preserve">sftp://qgis_projects@&lt;hostname&gt;:2222/home/qgis_projects</w:t>
+            </w:r>
+            <w:r>
+              <w:rPr>
+                <w:highlight w:val="none"/>
+              </w:rPr>
+            </w:r>
+            <w:r>
+              <w:rPr>
+                <w:highlight w:val="none"/>
+              </w:rPr>
+            </w:r>
+          </w:p>
+        </w:tc>
+      </w:tr>
+      <w:tr>
+        <w:trPr/>
+        <w:tc>
+          <w:tcPr>
+            <w:shd w:val="clear" w:fill="E7E6E6" w:color="E7E6E6" w:themeFill="background2"/>
+            <w:tcW w:w="1950" w:type="dxa"/>
+            <w:vMerge w:val="restart"/>
+            <w:textDirection w:val="lrTb"/>
+            <w:noWrap w:val="false"/>
+          </w:tcPr>
+          <w:p>
+            <w:pPr>
+              <w:rPr>
+                <w:highlight w:val="none"/>
+              </w:rPr>
+            </w:pPr>
+            <w:r>
+              <w:rPr>
+                <w:highlight w:val="none"/>
+              </w:rPr>
+              <w:t xml:space="preserve">qgis_svgs</w:t>
+            </w:r>
+            <w:r>
+              <w:rPr>
+                <w:highlight w:val="none"/>
+              </w:rPr>
+            </w:r>
+          </w:p>
+        </w:tc>
+        <w:tc>
+          <w:tcPr>
+            <w:shd w:val="clear" w:fill="E7E6E6" w:color="E7E6E6" w:themeFill="background2"/>
+            <w:tcW w:w="2268" w:type="dxa"/>
+            <w:vMerge w:val="restart"/>
+            <w:textDirection w:val="lrTb"/>
+            <w:noWrap w:val="false"/>
+          </w:tcPr>
+          <w:p>
+            <w:pPr>
+              <w:rPr>
+                <w:highlight w:val="none"/>
+              </w:rPr>
+            </w:pPr>
+            <w:r>
+              <w:rPr>
+                <w:highlight w:val="none"/>
+              </w:rPr>
+              <w:t xml:space="preserve">scp_qgis_svgs</w:t>
+            </w:r>
+            <w:r>
+              <w:rPr>
+                <w:highlight w:val="none"/>
+              </w:rPr>
+            </w:r>
+            <w:r/>
+          </w:p>
+        </w:tc>
+        <w:tc>
+          <w:tcPr>
+            <w:shd w:val="clear" w:fill="E7E6E6" w:color="E7E6E6" w:themeFill="background2"/>
+            <w:tcW w:w="1843" w:type="dxa"/>
+            <w:vMerge w:val="restart"/>
+            <w:textDirection w:val="lrTb"/>
+            <w:noWrap w:val="false"/>
+          </w:tcPr>
+          <w:p>
+            <w:pPr>
+              <w:rPr>
+                <w:highlight w:val="none"/>
+              </w:rPr>
+            </w:pPr>
+            <w:r>
+              <w:rPr>
+                <w:highlight w:val="none"/>
+              </w:rPr>
+              <w:t xml:space="preserve">scp, qgis-server</w:t>
+            </w:r>
+            <w:r>
+              <w:rPr>
+                <w:highlight w:val="none"/>
+              </w:rPr>
+            </w:r>
+            <w:r/>
+          </w:p>
+        </w:tc>
+        <w:tc>
+          <w:tcPr>
+            <w:shd w:val="clear" w:fill="E7E6E6" w:color="E7E6E6" w:themeFill="background2"/>
+            <w:tcW w:w="2835" w:type="dxa"/>
+            <w:textDirection w:val="lrTb"/>
+            <w:noWrap w:val="false"/>
+          </w:tcPr>
+          <w:p>
+            <w:pPr>
+              <w:rPr>
+                <w:highlight w:val="none"/>
+              </w:rPr>
+            </w:pPr>
+            <w:r>
+              <w:rPr>
+                <w:highlight w:val="none"/>
+              </w:rPr>
+              <w:t xml:space="preserve">Embed SVGs in styles by preference.</w:t>
+            </w:r>
+            <w:r>
+              <w:rPr>
+                <w:highlight w:val="none"/>
+              </w:rPr>
+            </w:r>
+          </w:p>
+        </w:tc>
+      </w:tr>
+      <w:tr>
+        <w:trPr/>
+        <w:tc>
+          <w:tcPr>
+            <w:gridSpan w:val="4"/>
+            <w:shd w:val="clear" w:fill="E7E6E6" w:color="E7E6E6" w:themeFill="background2"/>
+            <w:tcW w:w="8895" w:type="dxa"/>
+            <w:vMerge w:val="restart"/>
+            <w:textDirection w:val="lrTb"/>
+            <w:noWrap w:val="false"/>
+          </w:tcPr>
+          <w:p>
+            <w:pPr>
+              <w:rPr>
+                <w:highlight w:val="none"/>
+              </w:rPr>
+            </w:pPr>
+            <w:r>
+              <w:rPr>
+                <w:highlight w:val="none"/>
+              </w:rPr>
+            </w:r>
+            <w:r>
+              <w:rPr>
+                <w:highlight w:val="none"/>
+              </w:rPr>
+              <w:t xml:space="preserve">sftp://qgis_svgs@&lt;hostname&gt;:2222/home/qgis_svgs</w:t>
+            </w:r>
+            <w:r/>
+          </w:p>
+          <w:p>
+            <w:pPr>
+              <w:rPr>
+                <w:highlight w:val="none"/>
+              </w:rPr>
+            </w:pPr>
+            <w:r>
+              <w:rPr>
+                <w:highlight w:val="none"/>
+              </w:rPr>
+            </w:r>
+            <w:r>
+              <w:rPr>
+                <w:highlight w:val="none"/>
+              </w:rPr>
+            </w:r>
+          </w:p>
+        </w:tc>
+      </w:tr>
+      <w:tr>
+        <w:trPr/>
+        <w:tc>
+          <w:tcPr>
+            <w:tcW w:w="1950" w:type="dxa"/>
+            <w:vMerge w:val="restart"/>
+            <w:textDirection w:val="lrTb"/>
+            <w:noWrap w:val="false"/>
+          </w:tcPr>
+          <w:p>
+            <w:pPr>
+              <w:rPr>
+                <w:highlight w:val="none"/>
+              </w:rPr>
+            </w:pPr>
+            <w:r>
+              <w:rPr>
+                <w:highlight w:val="none"/>
+              </w:rPr>
+            </w:r>
+            <w:r>
+              <w:rPr>
+                <w:highlight w:val="none"/>
+              </w:rPr>
+              <w:t xml:space="preserve">qgis_fonts</w:t>
+            </w:r>
+            <w:r>
+              <w:rPr>
+                <w:highlight w:val="none"/>
+              </w:rPr>
+            </w:r>
+            <w:r/>
+          </w:p>
+        </w:tc>
+        <w:tc>
+          <w:tcPr>
+            <w:tcW w:w="2268" w:type="dxa"/>
+            <w:vMerge w:val="restart"/>
+            <w:textDirection w:val="lrTb"/>
+            <w:noWrap w:val="false"/>
+          </w:tcPr>
+          <w:p>
+            <w:pPr>
+              <w:rPr>
+                <w:highlight w:val="none"/>
+              </w:rPr>
+            </w:pPr>
+            <w:r>
+              <w:rPr>
+                <w:highlight w:val="none"/>
+              </w:rPr>
+              <w:t xml:space="preserve">scp_qgis_fonts</w:t>
+            </w:r>
+            <w:r>
+              <w:rPr>
+                <w:highlight w:val="none"/>
+              </w:rPr>
+            </w:r>
+            <w:r/>
+          </w:p>
+        </w:tc>
+        <w:tc>
+          <w:tcPr>
+            <w:tcW w:w="1843" w:type="dxa"/>
+            <w:vMerge w:val="restart"/>
+            <w:textDirection w:val="lrTb"/>
+            <w:noWrap w:val="false"/>
+          </w:tcPr>
+          <w:p>
+            <w:pPr>
+              <w:rPr>
+                <w:highlight w:val="none"/>
+              </w:rPr>
+            </w:pPr>
+            <w:r>
+              <w:rPr>
+                <w:highlight w:val="none"/>
+              </w:rPr>
+              <w:t xml:space="preserve">scp, qgis-server</w:t>
+            </w:r>
+            <w:r>
+              <w:rPr>
+                <w:highlight w:val="none"/>
+              </w:rPr>
+            </w:r>
+            <w:r/>
+          </w:p>
+        </w:tc>
+        <w:tc>
+          <w:tcPr>
+            <w:tcW w:w="2835" w:type="dxa"/>
+            <w:textDirection w:val="lrTb"/>
+            <w:noWrap w:val="false"/>
+          </w:tcPr>
+          <w:p>
+            <w:pPr>
+              <w:rPr>
+                <w:highlight w:val="none"/>
+              </w:rPr>
+            </w:pPr>
+            <w:r>
+              <w:rPr>
+                <w:highlight w:val="none"/>
+              </w:rPr>
+              <w:t xml:space="preserve">Copy fonts directly into the root folder.</w:t>
+            </w:r>
+            <w:r/>
+          </w:p>
+        </w:tc>
+      </w:tr>
+      <w:tr>
+        <w:trPr/>
+        <w:tc>
+          <w:tcPr>
+            <w:gridSpan w:val="4"/>
+            <w:tcW w:w="8895" w:type="dxa"/>
+            <w:textDirection w:val="lrTb"/>
+            <w:noWrap w:val="false"/>
+          </w:tcPr>
+          <w:p>
+            <w:pPr>
+              <w:rPr>
+                <w:highlight w:val="none"/>
+              </w:rPr>
+            </w:pPr>
+            <w:r>
+              <w:rPr>
+                <w:highlight w:val="none"/>
+              </w:rPr>
+            </w:r>
+            <w:r>
+              <w:rPr>
+                <w:highlight w:val="none"/>
+              </w:rPr>
+              <w:t xml:space="preserve">sftp://qgis_fonts@&lt;hostname&gt;:2222/home/qgis_fonts</w:t>
+            </w:r>
+            <w:r>
+              <w:rPr>
+                <w:highlight w:val="none"/>
+              </w:rPr>
+            </w:r>
+            <w:r/>
+            <w:r>
+              <w:rPr>
+                <w:highlight w:val="none"/>
+              </w:rPr>
+            </w:r>
+            <w:r>
+              <w:rPr>
+                <w:highlight w:val="none"/>
+              </w:rPr>
+            </w:r>
+          </w:p>
+        </w:tc>
+      </w:tr>
+      <w:tr>
+        <w:trPr/>
+        <w:tc>
+          <w:tcPr>
+            <w:shd w:val="clear" w:fill="E7E6E6" w:color="E7E6E6" w:themeFill="background2"/>
+            <w:tcW w:w="1950" w:type="dxa"/>
+            <w:textDirection w:val="lrTb"/>
+            <w:noWrap w:val="false"/>
+          </w:tcPr>
+          <w:p>
+            <w:pPr>
+              <w:rPr>
+                <w:highlight w:val="none"/>
+              </w:rPr>
+            </w:pPr>
+            <w:r>
+              <w:rPr>
+                <w:highlight w:val="none"/>
+              </w:rPr>
+              <w:t xml:space="preserve">hugo_data</w:t>
+            </w:r>
+            <w:r/>
+          </w:p>
+        </w:tc>
+        <w:tc>
+          <w:tcPr>
+            <w:shd w:val="clear" w:fill="E7E6E6" w:color="E7E6E6" w:themeFill="background2"/>
+            <w:tcW w:w="2268" w:type="dxa"/>
+            <w:textDirection w:val="lrTb"/>
+            <w:noWrap w:val="false"/>
+          </w:tcPr>
+          <w:p>
+            <w:pPr>
+              <w:rPr>
+                <w:highlight w:val="none"/>
+              </w:rPr>
+            </w:pPr>
+            <w:r>
+              <w:rPr>
+                <w:highlight w:val="none"/>
+              </w:rPr>
+              <w:t xml:space="preserve">scp_hugo_data</w:t>
+            </w:r>
+            <w:r>
+              <w:rPr>
+                <w:highlight w:val="none"/>
+              </w:rPr>
+            </w:r>
+            <w:r/>
+          </w:p>
+        </w:tc>
+        <w:tc>
+          <w:tcPr>
+            <w:shd w:val="clear" w:fill="E7E6E6" w:color="E7E6E6" w:themeFill="background2"/>
+            <w:tcW w:w="1843" w:type="dxa"/>
+            <w:textDirection w:val="lrTb"/>
+            <w:noWrap w:val="false"/>
+          </w:tcPr>
+          <w:p>
+            <w:pPr>
+              <w:rPr>
+                <w:highlight w:val="none"/>
+              </w:rPr>
+            </w:pPr>
+            <w:r>
+              <w:rPr>
+                <w:highlight w:val="none"/>
+              </w:rPr>
+              <w:t xml:space="preserve">scp, hugo*</w:t>
+            </w:r>
+            <w:r>
+              <w:rPr>
+                <w:highlight w:val="none"/>
+              </w:rPr>
+            </w:r>
+            <w:r/>
+          </w:p>
+        </w:tc>
+        <w:tc>
+          <w:tcPr>
+            <w:shd w:val="clear" w:fill="E7E6E6" w:color="E7E6E6" w:themeFill="background2"/>
+            <w:tcW w:w="2835" w:type="dxa"/>
+            <w:textDirection w:val="lrTb"/>
+            <w:noWrap w:val="false"/>
+          </w:tcPr>
+          <w:p>
+            <w:pPr>
+              <w:rPr>
+                <w:highlight w:val="none"/>
+              </w:rPr>
+            </w:pPr>
+            <w:r>
+              <w:rPr>
+                <w:highlight w:val="none"/>
+              </w:rPr>
+              <w:t xml:space="preserve">Upload markdown files for static site generation with Hugo</w:t>
+            </w:r>
+            <w:r/>
+          </w:p>
+        </w:tc>
+      </w:tr>
+      <w:tr>
+        <w:trPr/>
+        <w:tc>
+          <w:tcPr>
+            <w:gridSpan w:val="4"/>
+            <w:shd w:val="clear" w:fill="E7E6E6" w:color="E7E6E6" w:themeFill="background2"/>
+            <w:tcW w:w="8895" w:type="dxa"/>
+            <w:textDirection w:val="lrTb"/>
+            <w:noWrap w:val="false"/>
+          </w:tcPr>
+          <w:p>
+            <w:pPr>
+              <w:rPr>
+                <w:highlight w:val="none"/>
+              </w:rPr>
+            </w:pPr>
+            <w:r>
+              <w:rPr>
+                <w:highlight w:val="none"/>
+              </w:rPr>
+            </w:r>
+            <w:r>
+              <w:rPr>
+                <w:highlight w:val="none"/>
+              </w:rPr>
+              <w:t xml:space="preserve">sftp://hugo_data@&lt;hostname&gt;:2222/home/hugo_data</w:t>
+            </w:r>
+            <w:r>
+              <w:rPr>
+                <w:highlight w:val="none"/>
+              </w:rPr>
+            </w:r>
+            <w:r/>
+          </w:p>
+          <w:p>
+            <w:pPr>
+              <w:rPr>
+                <w:highlight w:val="none"/>
+              </w:rPr>
+            </w:pPr>
+            <w:r>
+              <w:rPr>
+                <w:highlight w:val="none"/>
+              </w:rPr>
+            </w:r>
+            <w:r>
+              <w:rPr>
+                <w:highlight w:val="none"/>
+              </w:rPr>
+            </w:r>
+            <w:r/>
+          </w:p>
+        </w:tc>
+      </w:tr>
+      <w:tr>
+        <w:trPr/>
+        <w:tc>
+          <w:tcPr>
+            <w:tcW w:w="1950" w:type="dxa"/>
+            <w:textDirection w:val="lrTb"/>
+            <w:noWrap w:val="false"/>
+          </w:tcPr>
+          <w:p>
+            <w:pPr>
+              <w:rPr>
+                <w:highlight w:val="none"/>
+              </w:rPr>
+            </w:pPr>
+            <w:r>
+              <w:rPr>
+                <w:highlight w:val="none"/>
+              </w:rPr>
+              <w:t xml:space="preserve">odm_data</w:t>
+            </w:r>
+            <w:r>
+              <w:rPr>
+                <w:highlight w:val="none"/>
+              </w:rPr>
+            </w:r>
+            <w:r/>
+          </w:p>
+        </w:tc>
+        <w:tc>
+          <w:tcPr>
+            <w:tcW w:w="2268" w:type="dxa"/>
+            <w:textDirection w:val="lrTb"/>
+            <w:noWrap w:val="false"/>
+          </w:tcPr>
+          <w:p>
+            <w:pPr>
+              <w:rPr>
+                <w:highlight w:val="none"/>
+              </w:rPr>
+            </w:pPr>
+            <w:r>
+              <w:rPr>
+                <w:highlight w:val="none"/>
+              </w:rPr>
+              <w:t xml:space="preserve">scp_odm_data</w:t>
+            </w:r>
+            <w:r>
+              <w:rPr>
+                <w:highlight w:val="none"/>
+              </w:rPr>
+            </w:r>
+            <w:r/>
+          </w:p>
+        </w:tc>
+        <w:tc>
+          <w:tcPr>
+            <w:tcW w:w="1843" w:type="dxa"/>
+            <w:textDirection w:val="lrTb"/>
+            <w:noWrap w:val="false"/>
+          </w:tcPr>
+          <w:p>
+            <w:pPr>
+              <w:rPr>
+                <w:highlight w:val="none"/>
+              </w:rPr>
+            </w:pPr>
+            <w:r>
+              <w:rPr>
+                <w:highlight w:val="none"/>
+              </w:rPr>
+              <w:t xml:space="preserve">scp, odm *</w:t>
+            </w:r>
+            <w:r>
+              <w:rPr>
+                <w:highlight w:val="none"/>
+              </w:rPr>
+            </w:r>
+            <w:r/>
+          </w:p>
+        </w:tc>
+        <w:tc>
+          <w:tcPr>
+            <w:tcW w:w="2835" w:type="dxa"/>
+            <w:textDirection w:val="lrTb"/>
+            <w:noWrap w:val="false"/>
+          </w:tcPr>
+          <w:p>
+            <w:pPr>
+              <w:rPr>
+                <w:highlight w:val="none"/>
+              </w:rPr>
+            </w:pPr>
+            <w:r>
+              <w:rPr>
+                <w:highlight w:val="none"/>
+              </w:rPr>
+              <w:t xml:space="preserve">Upload imagery data for processing with ODM</w:t>
+            </w:r>
+            <w:r>
+              <w:rPr>
+                <w:highlight w:val="none"/>
+              </w:rPr>
+            </w:r>
+            <w:r/>
+          </w:p>
+        </w:tc>
+      </w:tr>
+      <w:tr>
+        <w:trPr/>
+        <w:tc>
+          <w:tcPr>
+            <w:gridSpan w:val="4"/>
+            <w:tcW w:w="8895" w:type="dxa"/>
+            <w:textDirection w:val="lrTb"/>
+            <w:noWrap w:val="false"/>
+          </w:tcPr>
+          <w:p>
+            <w:pPr>
+              <w:rPr>
+                <w:highlight w:val="none"/>
+              </w:rPr>
+            </w:pPr>
+            <w:r>
+              <w:rPr>
+                <w:highlight w:val="none"/>
+              </w:rPr>
+            </w:r>
+            <w:r>
+              <w:rPr>
+                <w:highlight w:val="none"/>
+              </w:rPr>
+              <w:t xml:space="preserve">sftp://odm_data@&lt;hostname&gt;:2222/home/odm_data</w:t>
+            </w:r>
+            <w:r>
+              <w:rPr>
+                <w:highlight w:val="none"/>
+              </w:rPr>
+            </w:r>
+            <w:r/>
+          </w:p>
+          <w:p>
+            <w:pPr>
+              <w:rPr>
+                <w:highlight w:val="none"/>
+              </w:rPr>
+            </w:pPr>
+            <w:r>
+              <w:rPr>
+                <w:highlight w:val="none"/>
+              </w:rPr>
+            </w:r>
+            <w:r>
+              <w:rPr>
+                <w:highlight w:val="none"/>
+              </w:rPr>
+            </w:r>
+            <w:r/>
+          </w:p>
+        </w:tc>
+      </w:tr>
+      <w:tr>
+        <w:trPr/>
+        <w:tc>
+          <w:tcPr>
+            <w:shd w:val="clear" w:fill="E7E6E6" w:color="E7E6E6" w:themeFill="background2"/>
+            <w:tcW w:w="1950" w:type="dxa"/>
+            <w:textDirection w:val="lrTb"/>
+            <w:noWrap w:val="false"/>
+          </w:tcPr>
+          <w:p>
+            <w:pPr>
+              <w:rPr>
+                <w:highlight w:val="none"/>
+              </w:rPr>
+            </w:pPr>
+            <w:r>
+              <w:rPr>
+                <w:highlight w:val="none"/>
+              </w:rPr>
+              <w:t xml:space="preserve">general_data</w:t>
+            </w:r>
+            <w:r>
+              <w:rPr>
+                <w:highlight w:val="none"/>
+              </w:rPr>
+            </w:r>
+            <w:r/>
+          </w:p>
+        </w:tc>
+        <w:tc>
+          <w:tcPr>
+            <w:shd w:val="clear" w:fill="E7E6E6" w:color="E7E6E6" w:themeFill="background2"/>
+            <w:tcW w:w="2268" w:type="dxa"/>
+            <w:textDirection w:val="lrTb"/>
+            <w:noWrap w:val="false"/>
+          </w:tcPr>
+          <w:p>
+            <w:pPr>
+              <w:rPr>
+                <w:highlight w:val="none"/>
+              </w:rPr>
+            </w:pPr>
+            <w:r>
+              <w:rPr>
+                <w:highlight w:val="none"/>
+              </w:rPr>
+              <w:t xml:space="preserve">scp_general_data</w:t>
+            </w:r>
+            <w:r>
+              <w:rPr>
+                <w:highlight w:val="none"/>
+              </w:rPr>
+            </w:r>
+            <w:r/>
+          </w:p>
+        </w:tc>
+        <w:tc>
+          <w:tcPr>
+            <w:shd w:val="clear" w:fill="E7E6E6" w:color="E7E6E6" w:themeFill="background2"/>
+            <w:tcW w:w="1843" w:type="dxa"/>
+            <w:textDirection w:val="lrTb"/>
+            <w:noWrap w:val="false"/>
+          </w:tcPr>
+          <w:p>
+            <w:pPr>
+              <w:rPr>
+                <w:highlight w:val="none"/>
+              </w:rPr>
+            </w:pPr>
+            <w:r>
+              <w:rPr>
+                <w:highlight w:val="none"/>
+              </w:rPr>
+              <w:t xml:space="preserve">scp</w:t>
+            </w:r>
+            <w:r/>
+          </w:p>
+        </w:tc>
+        <w:tc>
+          <w:tcPr>
+            <w:shd w:val="clear" w:fill="E7E6E6" w:color="E7E6E6" w:themeFill="background2"/>
+            <w:tcW w:w="2835" w:type="dxa"/>
+            <w:textDirection w:val="lrTb"/>
+            <w:noWrap w:val="false"/>
+          </w:tcPr>
+          <w:p>
+            <w:pPr>
+              <w:rPr>
+                <w:highlight w:val="none"/>
+              </w:rPr>
+            </w:pPr>
+            <w:r>
+              <w:rPr>
+                <w:highlight w:val="none"/>
+              </w:rPr>
+              <w:t xml:space="preserve">General sharing directory. Later we  will publish this under nginx for public downloads. Don’t put any sensitive data in here.</w:t>
+            </w:r>
+            <w:r/>
+          </w:p>
+        </w:tc>
+      </w:tr>
+      <w:tr>
+        <w:trPr/>
+        <w:tc>
+          <w:tcPr>
+            <w:gridSpan w:val="4"/>
+            <w:shd w:val="clear" w:fill="E7E6E6" w:color="E7E6E6" w:themeFill="background2"/>
+            <w:tcW w:w="8895" w:type="dxa"/>
+            <w:vMerge w:val="restart"/>
+            <w:textDirection w:val="lrTb"/>
+            <w:noWrap w:val="false"/>
+          </w:tcPr>
+          <w:p>
+            <w:pPr>
+              <w:rPr>
+                <w:highlight w:val="none"/>
+              </w:rPr>
+            </w:pPr>
+            <w:r>
+              <w:rPr>
+                <w:highlight w:val="none"/>
+              </w:rPr>
+            </w:r>
+            <w:r>
+              <w:rPr>
+                <w:highlight w:val="none"/>
+              </w:rPr>
+              <w:t xml:space="preserve">sftp://general_data@&lt;hostname&gt;:2222/home/general_data</w:t>
+            </w:r>
+            <w:r>
+              <w:rPr>
+                <w:highlight w:val="none"/>
+              </w:rPr>
+            </w:r>
+            <w:r/>
+          </w:p>
+          <w:p>
+            <w:pPr>
+              <w:rPr>
+                <w:highlight w:val="none"/>
+              </w:rPr>
+            </w:pPr>
+            <w:r>
+              <w:rPr>
+                <w:highlight w:val="none"/>
+              </w:rPr>
+            </w:r>
+            <w:r>
+              <w:rPr>
+                <w:highlight w:val="none"/>
+              </w:rPr>
+            </w:r>
+            <w:r/>
+          </w:p>
+        </w:tc>
+      </w:tr>
+    </w:tbl>
+    <w:p>
+      <w:pPr>
+        <w:rPr>
+          <w:highlight w:val="none"/>
+        </w:rPr>
+      </w:pPr>
+      <w:r>
+        <w:rPr>
+          <w:highlight w:val="none"/>
+        </w:rPr>
+        <w:t xml:space="preserve">   </w:t>
+      </w:r>
+      <w:r/>
     </w:p>
     <w:p>
       <w:pPr>
+        <w:pStyle w:val="810"/>
+        <w:ind w:left="425" w:right="1276" w:firstLine="0"/>
+        <w:shd w:val="clear" w:fill="FBE5D6" w:color="FBE5D6" w:themeFill="accent2" w:themeFillTint="33"/>
         <w:rPr>
           <w:highlight w:val="none"/>
         </w:rPr>
       </w:pPr>
       <w:r>
         <w:rPr>
-          <w:highlight w:val="none"/>
-        </w:rPr>
-        <w:t xml:space="preserve">Example copying of data into the container:</w:t>
-      </w:r>
-      <w:r>
-        <w:rPr>
-          <w:highlight w:val="none"/>
-        </w:rPr>
-      </w:r>
+          <w:b/>
+          <w:highlight w:val="none"/>
+        </w:rPr>
+        <w:t xml:space="preserve">Note:</w:t>
+      </w:r>
+      <w:r>
+        <w:rPr>
+          <w:highlight w:val="none"/>
+        </w:rPr>
+        <w:t xml:space="preserve"> Any user connecting to any of these shares will be able to see all other files from all other users. They will only have write access to the folder they are connecting to, for all other shares their access will be read only. If you want to further partition the access to files you can create multiple scp services, each with one of the mount points listed above. In so doing users would not be able to see the other mount points listed above.</w:t>
+      </w:r>
+      <w:r/>
     </w:p>
     <w:p>
       <w:pPr>
@@ -1373,12 +2560,9 @@
         <w:rPr>
           <w:highlight w:val="none"/>
         </w:rPr>
-      </w:r>
-      <w:r>
-        <w:rPr>
-          <w:highlight w:val="none"/>
-        </w:rPr>
-      </w:r>
+        <w:t xml:space="preserve">Directory layout for the QGIS projects folder. When adding projects to the qgis_projects folder, you need to follow this convention strictly for the projects to be recognised by QGIS Server:</w:t>
+      </w:r>
+      <w:r/>
     </w:p>
     <w:p>
       <w:pPr>
@@ -1396,19 +2580,14 @@
         <w:rPr>
           <w:highlight w:val="none"/>
         </w:rPr>
-        <w:t xml:space="preserve">scp -P 2222 sample-document.txt localhost:/data/</w:t>
-      </w:r>
-      <w:r>
-        <w:t xml:space="preserve">/gis_projects</w:t>
-      </w:r>
-      <w:r>
-        <w:t xml:space="preserve">/gis_projects</w:t>
-      </w:r>
-      <w:r>
-        <w:t xml:space="preserve">/gis_projects</w:t>
-      </w:r>
-      <w:r/>
-      <w:r/>
+        <w:t xml:space="preserve">qgis_projects</w:t>
+      </w:r>
+      <w:r>
+        <w:rPr>
+          <w:highlight w:val="none"/>
+        </w:rPr>
+        <w:t xml:space="preserve">/&lt;project_name&gt;/&lt;project_name&gt;.qgs</w:t>
+      </w:r>
       <w:r/>
       <w:r>
         <w:rPr>
@@ -1422,23 +2601,32 @@
       </w:r>
     </w:p>
     <w:p>
-      <w:r>
-        <w:rPr>
-          <w:highlight w:val="none"/>
-        </w:rPr>
-      </w:r>
-      <w:r>
-        <w:rPr>
-          <w:highlight w:val="none"/>
-        </w:rPr>
-      </w:r>
-      <w:r/>
-    </w:p>
-    <w:p>
-      <w:r>
-        <w:t xml:space="preserve">In Nautilus (file manager in Linux Gnome Desktop) you can test by connecting </w:t>
-      </w:r>
-      <w:r/>
+      <w:pPr>
+        <w:rPr>
+          <w:highlight w:val="none"/>
+        </w:rPr>
+      </w:pPr>
+      <w:r>
+        <w:rPr>
+          <w:highlight w:val="none"/>
+        </w:rPr>
+        <w:t xml:space="preserve">For example:</w:t>
+      </w:r>
+      <w:r>
+        <w:rPr>
+          <w:highlight w:val="none"/>
+        </w:rPr>
+      </w:r>
+      <w:r>
+        <w:rPr>
+          <w:highlight w:val="none"/>
+        </w:rPr>
+      </w:r>
+      <w:r>
+        <w:rPr>
+          <w:highlight w:val="none"/>
+        </w:rPr>
+      </w:r>
     </w:p>
     <w:p>
       <w:pPr>
@@ -1447,9 +2635,179 @@
           <w:highlight w:val="none"/>
         </w:rPr>
       </w:pPr>
-      <w:r/>
-      <w:r>
-        <w:t xml:space="preserve">sftp://localhost:2222/data/gis_projects </w:t>
+      <w:r>
+        <w:rPr>
+          <w:highlight w:val="none"/>
+        </w:rPr>
+        <w:t xml:space="preserve">qgis_projects/terrain/terrain.qgs</w:t>
+      </w:r>
+      <w:r>
+        <w:rPr>
+          <w:highlight w:val="none"/>
+        </w:rPr>
+      </w:r>
+      <w:r>
+        <w:rPr>
+          <w:highlight w:val="none"/>
+        </w:rPr>
+      </w:r>
+      <w:r/>
+    </w:p>
+    <w:p>
+      <w:pPr>
+        <w:rPr>
+          <w:highlight w:val="none"/>
+        </w:rPr>
+      </w:pPr>
+      <w:r>
+        <w:rPr>
+          <w:highlight w:val="none"/>
+        </w:rPr>
+        <w:t xml:space="preserve">There is a convenience Make target that will copy your .ssh/authorized_keys file contents into each of the scp_config user files listed in the table above.</w:t>
+      </w:r>
+      <w:r/>
+    </w:p>
+    <w:p>
+      <w:pPr>
+        <w:pStyle w:val="812"/>
+        <w:rPr>
+          <w:highlight w:val="none"/>
+        </w:rPr>
+      </w:pPr>
+      <w:r>
+        <w:rPr>
+          <w:highlight w:val="none"/>
+        </w:rPr>
+        <w:t xml:space="preserve">make setup-scp </w:t>
+      </w:r>
+      <w:r>
+        <w:rPr>
+          <w:highlight w:val="none"/>
+        </w:rPr>
+      </w:r>
+      <w:r>
+        <w:rPr>
+          <w:highlight w:val="none"/>
+        </w:rPr>
+      </w:r>
+      <w:r>
+        <w:rPr>
+          <w:highlight w:val="none"/>
+        </w:rPr>
+      </w:r>
+    </w:p>
+    <w:p>
+      <w:pPr>
+        <w:rPr>
+          <w:highlight w:val="none"/>
+        </w:rPr>
+      </w:pPr>
+      <w:r>
+        <w:rPr>
+          <w:highlight w:val="none"/>
+        </w:rPr>
+        <w:t xml:space="preserve">Starting the container:</w:t>
+      </w:r>
+      <w:r>
+        <w:rPr>
+          <w:highlight w:val="none"/>
+        </w:rPr>
+      </w:r>
+    </w:p>
+    <w:p>
+      <w:pPr>
+        <w:pStyle w:val="812"/>
+        <w:rPr>
+          <w:highlight w:val="none"/>
+        </w:rPr>
+      </w:pPr>
+      <w:r>
+        <w:rPr>
+          <w:highlight w:val="none"/>
+        </w:rPr>
+        <w:t xml:space="preserve">docker-compose up -d scp</w:t>
+      </w:r>
+      <w:r>
+        <w:rPr>
+          <w:highlight w:val="none"/>
+        </w:rPr>
+      </w:r>
+    </w:p>
+    <w:p>
+      <w:pPr>
+        <w:rPr>
+          <w:highlight w:val="none"/>
+        </w:rPr>
+      </w:pPr>
+      <w:r>
+        <w:rPr>
+          <w:highlight w:val="none"/>
+        </w:rPr>
+        <w:t xml:space="preserve">Example copying of data into the container:</w:t>
+      </w:r>
+      <w:r>
+        <w:rPr>
+          <w:highlight w:val="none"/>
+        </w:rPr>
+      </w:r>
+    </w:p>
+    <w:p>
+      <w:pPr>
+        <w:pStyle w:val="812"/>
+        <w:rPr>
+          <w:highlight w:val="none"/>
+        </w:rPr>
+      </w:pPr>
+      <w:r>
+        <w:rPr>
+          <w:highlight w:val="none"/>
+        </w:rPr>
+      </w:r>
+      <w:r>
+        <w:rPr>
+          <w:highlight w:val="none"/>
+        </w:rPr>
+        <w:t xml:space="preserve">scp -P 2222 sample-document.txt localhost:/data/</w:t>
+      </w:r>
+      <w:r>
+        <w:t xml:space="preserve">/gis_projects</w:t>
+      </w:r>
+      <w:r>
+        <w:t xml:space="preserve">/gis_projects</w:t>
+      </w:r>
+      <w:r>
+        <w:t xml:space="preserve">/gis_projects</w:t>
+      </w:r>
+      <w:r/>
+      <w:r/>
+      <w:r/>
+      <w:r>
+        <w:rPr>
+          <w:highlight w:val="none"/>
+        </w:rPr>
+      </w:r>
+      <w:r>
+        <w:rPr>
+          <w:highlight w:val="none"/>
+        </w:rPr>
+      </w:r>
+    </w:p>
+    <w:p>
+      <w:r>
+        <w:t xml:space="preserve">In Nautilus (file manager in Linux Gnome Desktop) you can test by connecting </w:t>
+      </w:r>
+      <w:r/>
+    </w:p>
+    <w:p>
+      <w:pPr>
+        <w:pStyle w:val="812"/>
+        <w:rPr>
+          <w:highlight w:val="none"/>
+        </w:rPr>
+      </w:pPr>
+      <w:r/>
+      <w:r>
+        <w:t xml:space="preserve">sftp://&lt;hostname&gt;:2222/data/gis_projects </w:t>
       </w:r>
       <w:r/>
     </w:p>
@@ -1573,117 +2931,7 @@
         <w:rPr>
           <w:highlight w:val="none"/>
         </w:rPr>
-        <w:t xml:space="preserve">The scp container has these pre-configured accounts and purposes:</w:t>
-      </w:r>
-      <w:r>
-        <w:rPr>
-          <w:highlight w:val="none"/>
-        </w:rPr>
-      </w:r>
-      <w:r>
-        <w:rPr>
-          <w:highlight w:val="none"/>
-        </w:rPr>
-      </w:r>
-      <w:r>
-        <w:rPr>
-          <w:highlight w:val="none"/>
-        </w:rPr>
-      </w:r>
-    </w:p>
-    <w:p>
-      <w:pPr>
-        <w:pStyle w:val="814"/>
-        <w:numPr>
-          <w:ilvl w:val="0"/>
-          <w:numId w:val="1"/>
-        </w:numPr>
-        <w:jc w:val="left"/>
-        <w:rPr>
-          <w:highlight w:val="none"/>
-        </w:rPr>
-      </w:pPr>
-      <w:r>
-        <w:rPr>
-          <w:b/>
-        </w:rPr>
-        <w:t xml:space="preserve">geoserver_data</w:t>
-      </w:r>
-      <w:r>
-        <w:t xml:space="preserve"> - data to be made available from a file store in GeoServer</w:t>
-      </w:r>
-      <w:r/>
-    </w:p>
-    <w:p>
-      <w:pPr>
-        <w:pStyle w:val="814"/>
-        <w:numPr>
-          <w:ilvl w:val="0"/>
-          <w:numId w:val="1"/>
-        </w:numPr>
-        <w:jc w:val="left"/>
-        <w:rPr>
-          <w:highlight w:val="none"/>
-        </w:rPr>
-      </w:pPr>
-      <w:r>
-        <w:rPr>
-          <w:b/>
-          <w:highlight w:val="none"/>
-        </w:rPr>
-        <w:t xml:space="preserve">qgis_data</w:t>
-      </w:r>
-      <w:r>
-        <w:rPr>
-          <w:highlight w:val="none"/>
-        </w:rPr>
-        <w:t xml:space="preserve"> - project folders for publishing QGIS projects via QGIS Server</w:t>
-      </w:r>
-      <w:r>
-        <w:rPr>
-          <w:highlight w:val="none"/>
-        </w:rPr>
-      </w:r>
-    </w:p>
-    <w:p>
-      <w:pPr>
-        <w:pStyle w:val="814"/>
-        <w:numPr>
-          <w:ilvl w:val="0"/>
-          <w:numId w:val="1"/>
-        </w:numPr>
-        <w:jc w:val="left"/>
-        <w:rPr>
-          <w:highlight w:val="none"/>
-        </w:rPr>
-      </w:pPr>
-      <w:r>
-        <w:rPr>
-          <w:b/>
-          <w:highlight w:val="none"/>
-        </w:rPr>
-        <w:t xml:space="preserve">hugo_data</w:t>
-      </w:r>
-      <w:r>
-        <w:rPr>
-          <w:highlight w:val="none"/>
-        </w:rPr>
-        <w:t xml:space="preserve"> - markdown files for publishing to hugo static site generator</w:t>
-      </w:r>
-      <w:r>
-        <w:rPr>
-          <w:highlight w:val="none"/>
-        </w:rPr>
-      </w:r>
-    </w:p>
-    <w:p>
-      <w:pPr>
-        <w:jc w:val="left"/>
-      </w:pPr>
-      <w:r>
-        <w:rPr>
-          <w:highlight w:val="none"/>
-        </w:rPr>
+        <w:t xml:space="preserve">Windows users can use the free WinSCP application to copy files to the server. </w:t>
       </w:r>
       <w:r>
         <w:rPr>
@@ -13262,8 +14510,9 @@
       <w:szCs w:val="18"/>
     </w:rPr>
     <w:pPr>
-      <w:ind w:left="4536"/>
+      <w:ind w:left="425" w:right="1276" w:firstLine="0"/>
       <w:jc w:val="both"/>
+      <w:shd w:val="clear" w:fill="FBE5D6" w:color="FBE5D6" w:themeFill="accent2" w:themeFillTint="33"/>
     </w:pPr>
   </w:style>
   <w:style w:type="paragraph" w:styleId="811">

</xml_diff>

<commit_message>
Finished config notes for postgresql
</commit_message>
<xml_diff>
--- a/docs/OpenSource GIS Stack Installation From Scratch.docx
+++ b/docs/OpenSource GIS Stack Installation From Scratch.docx
@@ -4685,8 +4685,16 @@
         <w:t xml:space="preserve">Used by your QGIS Server projects to connect to the database once the project is opened from either the file system of the database. </w:t>
       </w:r>
       <w:r>
-        <w:t xml:space="preserve"> </w:t>
+        <w:t xml:space="preserve"> You can either specify your password and username in service file or for more advanced configuration you can store user / password credentials in a QGIS authdb file. R</w:t>
       </w:r>
+      <w:r>
+        <w:t xml:space="preserve">efer to the authdb section and</w:t>
+      </w:r>
+      <w:r>
+        <w:t xml:space="preserve"> in qgis_conf/qgis-auth.db and the readme in that folder.</w:t>
+      </w:r>
+      <w:r/>
+      <w:r/>
       <w:r/>
     </w:p>
     <w:p>
@@ -4711,12 +4719,8 @@
       <w:r/>
     </w:p>
     <w:p>
-      <w:r>
-        <w:t xml:space="preserve">For password and usernames, refer to the authdb section and</w:t>
-      </w:r>
-      <w:r>
-        <w:t xml:space="preserve"> in qgis_conf/qgis-auth.db and the readme in that folder.</w:t>
-      </w:r>
+      <w:r/>
+      <w:r/>
       <w:r/>
     </w:p>
     <w:p>
@@ -5098,9 +5102,140 @@
       <w:r/>
     </w:p>
     <w:p>
+      <w:pPr>
+        <w:rPr>
+          <w:highlight w:val="none"/>
+        </w:rPr>
+      </w:pPr>
       <w:r>
         <w:t xml:space="preserve">Test from QGIS is similar:</w:t>
       </w:r>
+      <w:r/>
+    </w:p>
+    <w:p>
+      <w:r>
+        <w:rPr>
+          <w:highlight w:val="none"/>
+        </w:rPr>
+      </w:r>
+      <w:r>
+        <w:rPr>
+          <w:highlight w:val="none"/>
+        </w:rPr>
+      </w:r>
+    </w:p>
+    <w:p>
+      <w:pPr>
+        <w:rPr>
+          <w:highlight w:val="none"/>
+        </w:rPr>
+      </w:pPr>
+      <w:r/>
+      <w:r>
+        <mc:AlternateContent>
+          <mc:Choice Requires="wpg">
+            <w:drawing>
+              <wp:inline xmlns:wp="http://schemas.openxmlformats.org/drawingml/2006/wordprocessingDrawing" distT="0" distB="0" distL="0" distR="0">
+                <wp:extent cx="3030425" cy="5472754"/>
+                <wp:effectExtent l="0" t="0" r="0" b="0"/>
+                <wp:docPr id="3" name="" hidden="false"/>
+                <wp:cNvGraphicFramePr>
+                  <a:graphicFrameLocks xmlns:a="http://schemas.openxmlformats.org/drawingml/2006/main" noChangeAspect="true"/>
+                </wp:cNvGraphicFramePr>
+                <a:graphic xmlns:a="http://schemas.openxmlformats.org/drawingml/2006/main">
+                  <a:graphicData uri="http://schemas.openxmlformats.org/drawingml/2006/picture">
+                    <pic:pic xmlns:pic="http://schemas.openxmlformats.org/drawingml/2006/picture">
+                      <pic:nvPicPr>
+                        <pic:cNvPr id="6" name="" hidden="0"/>
+                        <pic:cNvPicPr>
+                          <a:picLocks noChangeAspect="1"/>
+                        </pic:cNvPicPr>
+                        <pic:nvPr isPhoto="0" userDrawn="0"/>
+                      </pic:nvPicPr>
+                      <pic:blipFill>
+                        <a:blip r:embed="rId21"/>
+                        <a:stretch/>
+                      </pic:blipFill>
+                      <pic:spPr bwMode="auto">
+                        <a:xfrm flipH="0" flipV="0">
+                          <a:off x="0" y="0"/>
+                          <a:ext cx="3030424" cy="5472753"/>
+                        </a:xfrm>
+                        <a:prstGeom prst="rect">
+                          <a:avLst/>
+                        </a:prstGeom>
+                      </pic:spPr>
+                    </pic:pic>
+                  </a:graphicData>
+                </a:graphic>
+              </wp:inline>
+            </w:drawing>
+          </mc:Choice>
+          <mc:Fallback>
+            <w:pict>
+              <v:shapetype type="#_x0000_t75" o:spt="75" coordsize="21600,21600" o:preferrelative="t" path="m@4@5l@4@11@9@11@9@5xe">
+                <v:formulas>
+                  <v:f eqn="if lineDrawn pixelLineWidth 0"/>
+                  <v:f eqn="sum @0 1 0"/>
+                  <v:f eqn="sum 0 0 @1"/>
+                  <v:f eqn="prod @2 1 2"/>
+                  <v:f eqn="prod @3 21600 pixelWidth"/>
+                  <v:f eqn="prod @3 21600 pixelHeight"/>
+                  <v:f eqn="sum @0 0 1"/>
+                  <v:f eqn="prod @6 1 2"/>
+                  <v:f eqn="prod @7 21600 pixelWidth"/>
+                  <v:f eqn="sum @8 21600 0"/>
+                  <v:f eqn="prod @7 21600 pixelHeight"/>
+                  <v:f eqn="sum @10 21600 0"/>
+                </v:formulas>
+              </v:shapetype>
+              <v:shape id="_x0000_i2" o:spid="_x0000_s2" type="#_x0000_t75" style="mso-wrap-distance-left:0.0pt;mso-wrap-distance-top:0.0pt;mso-wrap-distance-right:0.0pt;mso-wrap-distance-bottom:0.0pt;width:238.6pt;height:430.9pt;" stroked="false">
+                <v:path textboxrect="0,0,0,0"/>
+                <v:imagedata r:id="rId21" o:title=""/>
+              </v:shape>
+            </w:pict>
+          </mc:Fallback>
+        </mc:AlternateContent>
+      </w:r>
+      <w:r/>
+      <w:r/>
+    </w:p>
+    <w:p>
+      <w:pPr>
+        <w:rPr>
+          <w:highlight w:val="none"/>
+        </w:rPr>
+      </w:pPr>
+      <w:r>
+        <w:rPr>
+          <w:highlight w:val="none"/>
+        </w:rPr>
+        <w:t xml:space="preserve">Note that there was no need to supply any credentials other than the service file name.</w:t>
+      </w:r>
+      <w:r>
+        <w:rPr>
+          <w:highlight w:val="none"/>
+        </w:rPr>
+      </w:r>
+    </w:p>
+    <w:p>
+      <w:r>
+        <w:rPr>
+          <w:highlight w:val="none"/>
+        </w:rPr>
+      </w:r>
+      <w:r>
+        <w:rPr>
+          <w:highlight w:val="none"/>
+        </w:rPr>
+      </w:r>
+    </w:p>
+    <w:p>
+      <w:r/>
+      <w:r/>
+    </w:p>
+    <w:p>
+      <w:r/>
       <w:r/>
     </w:p>
     <w:sectPr>

</xml_diff>

<commit_message>
replace references to castelo.kartoza.com to example.org
</commit_message>
<xml_diff>
--- a/docs/OpenSource GIS Stack Installation From Scratch.docx
+++ b/docs/OpenSource GIS Stack Installation From Scratch.docx
@@ -2403,7 +2403,7 @@
         <w:pStyle w:val="812"/>
       </w:pPr>
       <w:r>
-        <w:t xml:space="preserve">rpl castelo.kartoza.com geoservices.govt.lc .env</w:t>
+        <w:t xml:space="preserve">rpl example.org geoservices.govt.lc .env</w:t>
       </w:r>
       <w:r/>
     </w:p>
@@ -2415,7 +2415,7 @@
         </w:rPr>
       </w:pPr>
       <w:r>
-        <w:t xml:space="preserve">rpl castelo.kartoza.com geoservices.govt.lc nginx_conf/nginx.conf </w:t>
+        <w:t xml:space="preserve">rpl example.org geoservices.govt.lc nginx_conf/nginx.conf </w:t>
       </w:r>
       <w:r/>
     </w:p>
@@ -2487,15 +2487,6 @@
     </w:p>
     <w:p>
       <w:r/>
-      <w:r/>
-    </w:p>
-    <w:p>
-      <w:pPr>
-        <w:pStyle w:val="812"/>
-      </w:pPr>
-      <w:r>
-        <w:t xml:space="preserve">ufw allow 2222</w:t>
-      </w:r>
       <w:r/>
     </w:p>
     <w:p>
@@ -5219,16 +5210,26 @@
       </w:r>
     </w:p>
     <w:p>
+      <w:pPr>
+        <w:pStyle w:val="797"/>
+      </w:pPr>
       <w:r>
         <w:rPr>
           <w:highlight w:val="none"/>
         </w:rPr>
+        <w:t xml:space="preserve">NGINX</w:t>
       </w:r>
       <w:r>
         <w:rPr>
           <w:highlight w:val="none"/>
         </w:rPr>
       </w:r>
+    </w:p>
+    <w:p>
+      <w:r>
+        <w:t xml:space="preserve">Next we will bring up NGINX. Note that NGINX has a whole lot of dependencies</w:t>
+      </w:r>
+      <w:r/>
     </w:p>
     <w:p>
       <w:r/>

</xml_diff>